<commit_message>
Updates on Module 8 Assignemnt
</commit_message>
<xml_diff>
--- a/Module8/Assignment/Module 8 Assignment.docx
+++ b/Module8/Assignment/Module 8 Assignment.docx
@@ -149,6 +149,1152 @@
     <w:p>
       <w:pPr>
         <w:pStyle w:val="NumberedList"/>
+        <w:numPr>
+          <w:ilvl w:val="0"/>
+          <w:numId w:val="0"/>
+        </w:numPr>
+      </w:pPr>
+      <w:r>
+        <w:t xml:space="preserve">Dear </w:t>
+      </w:r>
+      <w:r>
+        <w:t>B</w:t>
+      </w:r>
+      <w:r>
+        <w:t>oss,</w:t>
+      </w:r>
+    </w:p>
+    <w:p>
+      <w:pPr>
+        <w:pStyle w:val="NumberList"/>
+      </w:pPr>
+    </w:p>
+    <w:p>
+      <w:pPr>
+        <w:pStyle w:val="NumberList"/>
+        <w:spacing w:after="0"/>
+        <w:ind w:left="0" w:firstLine="0"/>
+      </w:pPr>
+      <w:r>
+        <w:t xml:space="preserve">Following our recent discussion regarding a new food allergy diagnostic test using a more performing biomarker than </w:t>
+      </w:r>
+      <w:proofErr w:type="spellStart"/>
+      <w:r>
+        <w:t>IgE</w:t>
+      </w:r>
+      <w:proofErr w:type="spellEnd"/>
+      <w:r>
+        <w:t xml:space="preserve"> levels and skin prick test, I have outlined the key considerations for the development process</w:t>
+      </w:r>
+      <w:r>
+        <w:t xml:space="preserve"> of this test</w:t>
+      </w:r>
+      <w:r>
+        <w:t>:</w:t>
+      </w:r>
+    </w:p>
+    <w:p>
+      <w:pPr>
+        <w:pStyle w:val="NumberList"/>
+        <w:spacing w:after="0"/>
+        <w:ind w:left="0" w:firstLine="0"/>
+      </w:pPr>
+    </w:p>
+    <w:p>
+      <w:pPr>
+        <w:pStyle w:val="NumberList"/>
+        <w:spacing w:after="0"/>
+        <w:ind w:left="0" w:firstLine="0"/>
+        <w:rPr>
+          <w:b/>
+          <w:bCs w:val="0"/>
+        </w:rPr>
+      </w:pPr>
+      <w:r>
+        <w:rPr>
+          <w:b/>
+          <w:bCs w:val="0"/>
+        </w:rPr>
+        <w:t xml:space="preserve">Ideation </w:t>
+      </w:r>
+      <w:r>
+        <w:rPr>
+          <w:b/>
+          <w:bCs w:val="0"/>
+        </w:rPr>
+        <w:t>Team</w:t>
+      </w:r>
+    </w:p>
+    <w:p>
+      <w:pPr>
+        <w:pStyle w:val="NumberList"/>
+        <w:spacing w:after="0"/>
+        <w:ind w:left="0" w:firstLine="0"/>
+      </w:pPr>
+      <w:r>
+        <w:t xml:space="preserve">We will need to </w:t>
+      </w:r>
+      <w:r>
+        <w:t>put together</w:t>
+      </w:r>
+      <w:r>
+        <w:t xml:space="preserve"> a cross-functional team </w:t>
+      </w:r>
+      <w:r>
+        <w:t>with</w:t>
+      </w:r>
+      <w:r>
+        <w:t xml:space="preserve"> bioinformaticians, biologists, immunologists, clinical nutritionists, and </w:t>
+      </w:r>
+      <w:r>
+        <w:t>doctors</w:t>
+      </w:r>
+      <w:r>
+        <w:t>.</w:t>
+      </w:r>
+      <w:r>
+        <w:t xml:space="preserve"> They will help us to identify potential biomarkers </w:t>
+      </w:r>
+      <w:r>
+        <w:t xml:space="preserve">to detect food allergies beyond just </w:t>
+      </w:r>
+      <w:proofErr w:type="spellStart"/>
+      <w:r>
+        <w:t>IgE</w:t>
+      </w:r>
+      <w:proofErr w:type="spellEnd"/>
+      <w:r>
+        <w:t xml:space="preserve"> levels. We’ll also need</w:t>
+      </w:r>
+      <w:r>
+        <w:t xml:space="preserve"> bioengineers to </w:t>
+      </w:r>
+      <w:r>
+        <w:t>design the testing device. Plus, w</w:t>
+      </w:r>
+      <w:r>
+        <w:t>e may engage academic research institution</w:t>
+      </w:r>
+      <w:r>
+        <w:t>s</w:t>
+      </w:r>
+      <w:r>
+        <w:t xml:space="preserve"> to </w:t>
+      </w:r>
+      <w:r>
+        <w:t>assist</w:t>
+      </w:r>
+      <w:r>
+        <w:t xml:space="preserve"> us in th</w:t>
+      </w:r>
+      <w:r>
+        <w:t xml:space="preserve">is </w:t>
+      </w:r>
+      <w:r>
+        <w:t>research.</w:t>
+      </w:r>
+    </w:p>
+    <w:p>
+      <w:pPr>
+        <w:pStyle w:val="NumberList"/>
+        <w:spacing w:after="0"/>
+        <w:ind w:left="0" w:firstLine="0"/>
+      </w:pPr>
+    </w:p>
+    <w:p>
+      <w:pPr>
+        <w:pStyle w:val="NumberList"/>
+        <w:spacing w:after="0"/>
+        <w:rPr>
+          <w:b/>
+          <w:bCs w:val="0"/>
+        </w:rPr>
+      </w:pPr>
+      <w:r>
+        <w:rPr>
+          <w:b/>
+          <w:bCs w:val="0"/>
+        </w:rPr>
+        <w:t>Sample Source and Basic Biology of Potential Targets</w:t>
+      </w:r>
+    </w:p>
+    <w:p>
+      <w:pPr>
+        <w:pStyle w:val="NumberList"/>
+        <w:spacing w:after="0"/>
+        <w:ind w:left="0" w:firstLine="0"/>
+      </w:pPr>
+      <w:r>
+        <w:t xml:space="preserve">Sample source will be saliva, blood, or other non-invasive obtained biological samples </w:t>
+      </w:r>
+      <w:r>
+        <w:t>are</w:t>
+      </w:r>
+      <w:r>
+        <w:t xml:space="preserve"> preferred for user comfort and compliance. Potential targets will be cytokines, chemokines or other markers which play a role in the allergic response </w:t>
+      </w:r>
+      <w:r>
+        <w:t xml:space="preserve">in the context of food allergy </w:t>
+      </w:r>
+      <w:r>
+        <w:t xml:space="preserve">beyond </w:t>
+      </w:r>
+      <w:proofErr w:type="spellStart"/>
+      <w:r>
+        <w:t>IgE</w:t>
+      </w:r>
+      <w:proofErr w:type="spellEnd"/>
+      <w:r>
+        <w:t>.</w:t>
+      </w:r>
+    </w:p>
+    <w:p>
+      <w:pPr>
+        <w:pStyle w:val="NumberList"/>
+        <w:spacing w:after="0"/>
+        <w:ind w:left="0" w:firstLine="0"/>
+      </w:pPr>
+    </w:p>
+    <w:p>
+      <w:pPr>
+        <w:pStyle w:val="NumberList"/>
+        <w:spacing w:after="0"/>
+        <w:ind w:left="0" w:firstLine="0"/>
+        <w:rPr>
+          <w:b/>
+          <w:bCs w:val="0"/>
+        </w:rPr>
+      </w:pPr>
+      <w:r>
+        <w:rPr>
+          <w:b/>
+          <w:bCs w:val="0"/>
+        </w:rPr>
+        <w:t>Testing</w:t>
+      </w:r>
+      <w:r>
+        <w:rPr>
+          <w:b/>
+          <w:bCs w:val="0"/>
+        </w:rPr>
+        <w:t xml:space="preserve"> and Validation</w:t>
+      </w:r>
+    </w:p>
+    <w:p>
+      <w:pPr>
+        <w:pStyle w:val="NumberList"/>
+        <w:spacing w:after="0"/>
+        <w:ind w:left="0" w:firstLine="0"/>
+      </w:pPr>
+      <w:r>
+        <w:t xml:space="preserve">We will first </w:t>
+      </w:r>
+      <w:r>
+        <w:t>evaluate</w:t>
+      </w:r>
+      <w:r>
+        <w:t xml:space="preserve"> the identified </w:t>
+      </w:r>
+      <w:r>
+        <w:t xml:space="preserve">biomarkers ‘relevance using specific cell lines </w:t>
+      </w:r>
+      <w:r>
+        <w:t xml:space="preserve">in-vitro and </w:t>
+      </w:r>
+      <w:r>
+        <w:t>through</w:t>
+      </w:r>
+      <w:r>
+        <w:t xml:space="preserve"> animal models. We will then conduct </w:t>
+      </w:r>
+      <w:r>
+        <w:t xml:space="preserve">a </w:t>
+      </w:r>
+      <w:r>
+        <w:t xml:space="preserve">pre-clinical validation with </w:t>
+      </w:r>
+      <w:r>
+        <w:t xml:space="preserve">a </w:t>
+      </w:r>
+      <w:r>
+        <w:t xml:space="preserve">small </w:t>
+      </w:r>
+      <w:r>
+        <w:t xml:space="preserve">group </w:t>
+      </w:r>
+      <w:r>
+        <w:t xml:space="preserve">of </w:t>
+      </w:r>
+      <w:r>
+        <w:t xml:space="preserve">participants selected based in criteria set by our clinical team. </w:t>
+      </w:r>
+      <w:r>
+        <w:t xml:space="preserve">These </w:t>
+      </w:r>
+      <w:r>
+        <w:t>initial</w:t>
+      </w:r>
+      <w:r>
+        <w:t xml:space="preserve"> trials will be followed </w:t>
+      </w:r>
+      <w:r>
+        <w:t xml:space="preserve">by progressively </w:t>
+      </w:r>
+      <w:r>
+        <w:t>larger cohorts as we move through phase I, II and III.</w:t>
+      </w:r>
+      <w:r>
+        <w:t xml:space="preserve"> Understanding the regulatory framework is crucial; we may explore alternative regulatory pathways that could expedite our diagnostic test’s time to the market.</w:t>
+      </w:r>
+    </w:p>
+    <w:p>
+      <w:pPr>
+        <w:pStyle w:val="NumberedList"/>
+        <w:numPr>
+          <w:ilvl w:val="0"/>
+          <w:numId w:val="0"/>
+        </w:numPr>
+        <w:rPr>
+          <w:b/>
+          <w:bCs w:val="0"/>
+        </w:rPr>
+      </w:pPr>
+    </w:p>
+    <w:p>
+      <w:pPr>
+        <w:pStyle w:val="NumberList"/>
+      </w:pPr>
+    </w:p>
+    <w:p>
+      <w:pPr>
+        <w:pStyle w:val="NumberedList"/>
+        <w:numPr>
+          <w:ilvl w:val="0"/>
+          <w:numId w:val="0"/>
+        </w:numPr>
+        <w:rPr>
+          <w:b/>
+          <w:bCs w:val="0"/>
+        </w:rPr>
+      </w:pPr>
+      <w:r>
+        <w:rPr>
+          <w:b/>
+          <w:bCs w:val="0"/>
+        </w:rPr>
+        <w:lastRenderedPageBreak/>
+        <w:t>Target Sensitivity and Specificity</w:t>
+      </w:r>
+    </w:p>
+    <w:p>
+      <w:pPr>
+        <w:pStyle w:val="NumberList"/>
+        <w:spacing w:after="0"/>
+        <w:ind w:left="0" w:firstLine="0"/>
+      </w:pPr>
+      <w:r>
+        <w:t>We need to aim for high sensitivity to minimize false negative</w:t>
+      </w:r>
+      <w:r>
+        <w:t>s</w:t>
+      </w:r>
+      <w:r>
+        <w:t xml:space="preserve"> and high specificity to reduce false positive</w:t>
+      </w:r>
+      <w:r>
+        <w:t>s</w:t>
+      </w:r>
+      <w:r>
+        <w:t xml:space="preserve">. </w:t>
+      </w:r>
+      <w:r>
+        <w:t xml:space="preserve">Our benchmarks should initially be at par and then exceed, as we improve the </w:t>
+      </w:r>
+      <w:r>
+        <w:t>device</w:t>
+      </w:r>
+      <w:r>
+        <w:t>,</w:t>
+      </w:r>
+      <w:r>
+        <w:t xml:space="preserve"> current</w:t>
+      </w:r>
+      <w:r>
+        <w:t xml:space="preserve"> standards </w:t>
+      </w:r>
+      <w:r>
+        <w:t xml:space="preserve">set by </w:t>
+      </w:r>
+      <w:proofErr w:type="spellStart"/>
+      <w:r>
+        <w:t>IgE</w:t>
+      </w:r>
+      <w:proofErr w:type="spellEnd"/>
+      <w:r>
+        <w:t xml:space="preserve"> level assessments and skin prick tests</w:t>
+      </w:r>
+      <w:r>
+        <w:t>.</w:t>
+      </w:r>
+    </w:p>
+    <w:p>
+      <w:pPr>
+        <w:pStyle w:val="NumberList"/>
+        <w:spacing w:after="0"/>
+        <w:ind w:left="0" w:firstLine="0"/>
+      </w:pPr>
+    </w:p>
+    <w:p>
+      <w:pPr>
+        <w:pStyle w:val="NumberList"/>
+        <w:spacing w:after="0"/>
+        <w:ind w:left="0" w:firstLine="0"/>
+        <w:rPr>
+          <w:b/>
+          <w:bCs w:val="0"/>
+        </w:rPr>
+      </w:pPr>
+      <w:r>
+        <w:rPr>
+          <w:b/>
+          <w:bCs w:val="0"/>
+        </w:rPr>
+        <w:t xml:space="preserve">Available technologies, </w:t>
+      </w:r>
+      <w:r>
+        <w:rPr>
+          <w:b/>
+          <w:bCs w:val="0"/>
+        </w:rPr>
+        <w:t>market,</w:t>
+      </w:r>
+      <w:r>
+        <w:rPr>
+          <w:b/>
+          <w:bCs w:val="0"/>
+        </w:rPr>
+        <w:t xml:space="preserve"> an</w:t>
+      </w:r>
+      <w:r>
+        <w:rPr>
+          <w:b/>
+          <w:bCs w:val="0"/>
+        </w:rPr>
+        <w:t>d</w:t>
+      </w:r>
+      <w:r>
+        <w:rPr>
+          <w:b/>
+          <w:bCs w:val="0"/>
+        </w:rPr>
+        <w:t xml:space="preserve"> cost</w:t>
+      </w:r>
+    </w:p>
+    <w:p>
+      <w:pPr>
+        <w:pStyle w:val="NumberList"/>
+        <w:spacing w:after="0"/>
+        <w:ind w:left="0" w:firstLine="0"/>
+      </w:pPr>
+      <w:r>
+        <w:t xml:space="preserve">Our </w:t>
+      </w:r>
+      <w:r>
+        <w:t xml:space="preserve">goal is to develop a diagnostic test that addresses </w:t>
+      </w:r>
+      <w:r>
+        <w:t>the limitations of current methods like the skin prick test by:</w:t>
+      </w:r>
+    </w:p>
+    <w:p>
+      <w:pPr>
+        <w:pStyle w:val="NumberList"/>
+        <w:numPr>
+          <w:ilvl w:val="0"/>
+          <w:numId w:val="22"/>
+        </w:numPr>
+        <w:spacing w:after="0"/>
+      </w:pPr>
+      <w:r>
+        <w:t>Being</w:t>
+      </w:r>
+      <w:r>
+        <w:t xml:space="preserve"> </w:t>
+      </w:r>
+      <w:r>
+        <w:t xml:space="preserve">more </w:t>
+      </w:r>
+      <w:r>
+        <w:t>representative of the immune system</w:t>
+      </w:r>
+      <w:r>
+        <w:t>’s response</w:t>
+      </w:r>
+      <w:r>
+        <w:t xml:space="preserve"> where the reaction occurs.</w:t>
+      </w:r>
+    </w:p>
+    <w:p>
+      <w:pPr>
+        <w:pStyle w:val="NumberList"/>
+        <w:numPr>
+          <w:ilvl w:val="0"/>
+          <w:numId w:val="22"/>
+        </w:numPr>
+        <w:spacing w:after="0"/>
+      </w:pPr>
+      <w:r>
+        <w:t>Accurately representing the antigens of targeted allergies.</w:t>
+      </w:r>
+    </w:p>
+    <w:p>
+      <w:pPr>
+        <w:pStyle w:val="NumberList"/>
+        <w:numPr>
+          <w:ilvl w:val="0"/>
+          <w:numId w:val="22"/>
+        </w:numPr>
+        <w:spacing w:after="0"/>
+      </w:pPr>
+      <w:r>
+        <w:t>Being applicable for people with</w:t>
+      </w:r>
+      <w:r>
+        <w:t xml:space="preserve"> skin disease</w:t>
+      </w:r>
+      <w:r>
+        <w:t>.</w:t>
+      </w:r>
+    </w:p>
+    <w:p>
+      <w:pPr>
+        <w:pStyle w:val="NumberList"/>
+        <w:numPr>
+          <w:ilvl w:val="0"/>
+          <w:numId w:val="22"/>
+        </w:numPr>
+        <w:spacing w:after="0"/>
+      </w:pPr>
+      <w:r>
+        <w:t xml:space="preserve">Reducing the </w:t>
+      </w:r>
+      <w:r>
+        <w:t xml:space="preserve">amount </w:t>
+      </w:r>
+      <w:r>
+        <w:t xml:space="preserve">of sample needed and speeding up the detection </w:t>
+      </w:r>
+      <w:r>
+        <w:t>time.</w:t>
+      </w:r>
+    </w:p>
+    <w:p>
+      <w:pPr>
+        <w:pStyle w:val="NumberList"/>
+        <w:numPr>
+          <w:ilvl w:val="0"/>
+          <w:numId w:val="22"/>
+        </w:numPr>
+        <w:spacing w:after="0"/>
+      </w:pPr>
+      <w:r>
+        <w:t xml:space="preserve">Offering a cost-effective solution with minimal </w:t>
+      </w:r>
+      <w:r>
+        <w:t>infrastructure needed to make the test.</w:t>
+      </w:r>
+    </w:p>
+    <w:p>
+      <w:pPr>
+        <w:pStyle w:val="NumberList"/>
+        <w:numPr>
+          <w:ilvl w:val="0"/>
+          <w:numId w:val="22"/>
+        </w:numPr>
+        <w:spacing w:after="0"/>
+      </w:pPr>
+      <w:r>
+        <w:t xml:space="preserve">Allowing for the simultaneous testing of </w:t>
+      </w:r>
+      <w:r>
+        <w:t>multiple antigens.</w:t>
+      </w:r>
+    </w:p>
+    <w:p>
+      <w:pPr>
+        <w:pStyle w:val="NumberList"/>
+        <w:spacing w:after="0"/>
+        <w:ind w:left="0" w:firstLine="0"/>
+      </w:pPr>
+    </w:p>
+    <w:p>
+      <w:pPr>
+        <w:pStyle w:val="NumberList"/>
+        <w:spacing w:after="0"/>
+        <w:ind w:left="0" w:firstLine="0"/>
+        <w:rPr>
+          <w:b/>
+          <w:bCs w:val="0"/>
+        </w:rPr>
+      </w:pPr>
+      <w:r>
+        <w:rPr>
+          <w:b/>
+          <w:bCs w:val="0"/>
+        </w:rPr>
+        <w:t>Current</w:t>
+      </w:r>
+      <w:r>
+        <w:rPr>
+          <w:b/>
+          <w:bCs w:val="0"/>
+        </w:rPr>
+        <w:t xml:space="preserve"> technologies</w:t>
+      </w:r>
+    </w:p>
+    <w:p>
+      <w:pPr>
+        <w:pStyle w:val="NumberList"/>
+        <w:numPr>
+          <w:ilvl w:val="0"/>
+          <w:numId w:val="23"/>
+        </w:numPr>
+        <w:spacing w:after="0"/>
+      </w:pPr>
+      <w:r>
+        <w:rPr>
+          <w:b/>
+          <w:bCs w:val="0"/>
+        </w:rPr>
+        <w:t xml:space="preserve">Microfluidic </w:t>
+      </w:r>
+      <w:r>
+        <w:rPr>
+          <w:b/>
+          <w:bCs w:val="0"/>
+        </w:rPr>
+        <w:t>C</w:t>
+      </w:r>
+      <w:r>
+        <w:rPr>
+          <w:b/>
+          <w:bCs w:val="0"/>
+        </w:rPr>
+        <w:t>hip</w:t>
+      </w:r>
+      <w:r>
+        <w:rPr>
+          <w:b/>
+          <w:bCs w:val="0"/>
+        </w:rPr>
+        <w:t>s</w:t>
+      </w:r>
+      <w:r>
+        <w:rPr>
+          <w:b/>
+          <w:bCs w:val="0"/>
+        </w:rPr>
+        <w:t>:</w:t>
+      </w:r>
+      <w:r>
+        <w:t xml:space="preserve"> </w:t>
+      </w:r>
+      <w:r>
+        <w:t>Capable of</w:t>
+      </w:r>
+      <w:r>
+        <w:t xml:space="preserve"> </w:t>
+      </w:r>
+      <w:r>
+        <w:t>screen</w:t>
+      </w:r>
+      <w:r>
+        <w:t xml:space="preserve">ing </w:t>
+      </w:r>
+      <w:r>
+        <w:t xml:space="preserve">thousands of </w:t>
+      </w:r>
+      <w:r>
+        <w:t>antigens</w:t>
+      </w:r>
+      <w:r>
+        <w:t xml:space="preserve"> </w:t>
+      </w:r>
+      <w:r>
+        <w:t>at once</w:t>
+      </w:r>
+      <w:r>
+        <w:t xml:space="preserve">, </w:t>
+      </w:r>
+      <w:r>
+        <w:t>these chips are expensive and require significant infrastructure. R</w:t>
+      </w:r>
+      <w:r>
+        <w:t xml:space="preserve">esearchers have </w:t>
+      </w:r>
+      <w:r>
+        <w:t xml:space="preserve">developed </w:t>
+      </w:r>
+      <w:r>
+        <w:t>paper microfluidic arrays</w:t>
+      </w:r>
+      <w:r>
+        <w:t xml:space="preserve"> to decrease assay time to less than 10 minutes, </w:t>
+      </w:r>
+      <w:r>
+        <w:t>but</w:t>
+      </w:r>
+      <w:r>
+        <w:t xml:space="preserve"> </w:t>
+      </w:r>
+      <w:r>
+        <w:t xml:space="preserve">their </w:t>
+      </w:r>
+      <w:r>
+        <w:t xml:space="preserve">detection levels </w:t>
+      </w:r>
+      <w:r>
+        <w:t xml:space="preserve">are </w:t>
+      </w:r>
+      <w:r>
+        <w:t>less than gold standard</w:t>
+      </w:r>
+      <w:r>
+        <w:t xml:space="preserve">, </w:t>
+      </w:r>
+      <w:r>
+        <w:t xml:space="preserve">and require </w:t>
+      </w:r>
+      <w:r>
+        <w:t>signal amplification</w:t>
+      </w:r>
+      <w:r>
+        <w:t xml:space="preserve">, </w:t>
+      </w:r>
+    </w:p>
+    <w:p>
+      <w:pPr>
+        <w:pStyle w:val="NumberList"/>
+        <w:numPr>
+          <w:ilvl w:val="0"/>
+          <w:numId w:val="23"/>
+        </w:numPr>
+        <w:spacing w:after="0"/>
+      </w:pPr>
+      <w:r>
+        <w:rPr>
+          <w:b/>
+          <w:bCs w:val="0"/>
+        </w:rPr>
+        <w:t>Nanostructure sensors</w:t>
+      </w:r>
+      <w:r>
+        <w:rPr>
+          <w:b/>
+          <w:bCs w:val="0"/>
+        </w:rPr>
+        <w:t>:</w:t>
+      </w:r>
+      <w:r>
+        <w:t xml:space="preserve"> </w:t>
+      </w:r>
+      <w:r>
+        <w:t xml:space="preserve">These sensors need smaller </w:t>
+      </w:r>
+      <w:r>
+        <w:t>serum samples</w:t>
+      </w:r>
+      <w:r>
+        <w:t xml:space="preserve"> </w:t>
+      </w:r>
+      <w:r>
+        <w:t xml:space="preserve">(25 </w:t>
+      </w:r>
+      <m:oMath>
+        <m:r>
+          <m:rPr>
+            <m:sty m:val="p"/>
+          </m:rPr>
+          <w:rPr>
+            <w:rFonts w:ascii="Cambria Math" w:hAnsi="Cambria Math"/>
+          </w:rPr>
+          <m:t>μ</m:t>
+        </m:r>
+      </m:oMath>
+      <w:r>
+        <w:t xml:space="preserve">l) </w:t>
+      </w:r>
+      <w:r>
+        <w:t xml:space="preserve">and </w:t>
+      </w:r>
+      <w:r>
+        <w:t xml:space="preserve">can diagnose in </w:t>
+      </w:r>
+      <w:r>
+        <w:t xml:space="preserve">less than </w:t>
+      </w:r>
+      <w:r>
+        <w:t>1 min</w:t>
+      </w:r>
+      <w:r>
+        <w:t xml:space="preserve">. </w:t>
+      </w:r>
+      <w:r>
+        <w:t xml:space="preserve">They are </w:t>
+      </w:r>
+      <w:r>
+        <w:t>l</w:t>
+      </w:r>
+      <w:r>
+        <w:t>ow</w:t>
+      </w:r>
+      <w:r>
+        <w:t>-</w:t>
+      </w:r>
+      <w:r>
+        <w:t xml:space="preserve">throughput </w:t>
+      </w:r>
+      <w:r>
+        <w:t>technique</w:t>
+      </w:r>
+      <w:r>
+        <w:t xml:space="preserve">, limited to detecting </w:t>
+      </w:r>
+      <w:r>
+        <w:t>one allergen at a time</w:t>
+      </w:r>
+      <w:r>
+        <w:t>,</w:t>
+      </w:r>
+      <w:r>
+        <w:t xml:space="preserve"> and scal</w:t>
+      </w:r>
+      <w:r>
+        <w:t>ing</w:t>
+      </w:r>
+      <w:r>
+        <w:t xml:space="preserve"> up </w:t>
+      </w:r>
+      <w:r>
+        <w:t xml:space="preserve">production could </w:t>
+      </w:r>
+      <w:r>
+        <w:t>require large capital</w:t>
+      </w:r>
+      <w:r>
+        <w:t>.</w:t>
+      </w:r>
+    </w:p>
+    <w:p>
+      <w:pPr>
+        <w:pStyle w:val="NumberList"/>
+        <w:numPr>
+          <w:ilvl w:val="0"/>
+          <w:numId w:val="23"/>
+        </w:numPr>
+        <w:spacing w:after="0"/>
+      </w:pPr>
+      <w:r>
+        <w:rPr>
+          <w:b/>
+          <w:bCs w:val="0"/>
+        </w:rPr>
+        <w:t>Synthetic biology</w:t>
+      </w:r>
+      <w:r>
+        <w:rPr>
+          <w:b/>
+          <w:bCs w:val="0"/>
+        </w:rPr>
+        <w:t xml:space="preserve"> or </w:t>
+      </w:r>
+      <w:r>
+        <w:rPr>
+          <w:b/>
+          <w:bCs w:val="0"/>
+        </w:rPr>
+        <w:t>C</w:t>
+      </w:r>
+      <w:r>
+        <w:rPr>
+          <w:b/>
+          <w:bCs w:val="0"/>
+        </w:rPr>
+        <w:t xml:space="preserve">ell-based </w:t>
+      </w:r>
+      <w:r>
+        <w:rPr>
+          <w:b/>
+          <w:bCs w:val="0"/>
+        </w:rPr>
+        <w:t>A</w:t>
+      </w:r>
+      <w:r>
+        <w:rPr>
+          <w:b/>
+          <w:bCs w:val="0"/>
+        </w:rPr>
+        <w:t>ssay</w:t>
+      </w:r>
+      <w:r>
+        <w:rPr>
+          <w:b/>
+          <w:bCs w:val="0"/>
+        </w:rPr>
+        <w:t>s:</w:t>
+      </w:r>
+      <w:r>
+        <w:t xml:space="preserve"> </w:t>
+      </w:r>
+      <w:r>
+        <w:t xml:space="preserve"> </w:t>
+      </w:r>
+      <w:r>
+        <w:t xml:space="preserve">to </w:t>
+      </w:r>
+      <w:r>
+        <w:t xml:space="preserve">report relevant levels of histamine. </w:t>
+      </w:r>
+      <w:r>
+        <w:t>They can test multiple</w:t>
+      </w:r>
+      <w:r>
+        <w:t xml:space="preserve"> </w:t>
+      </w:r>
+      <w:r>
+        <w:t>allergens</w:t>
+      </w:r>
+      <w:r>
+        <w:t xml:space="preserve"> (multiplexing), </w:t>
+      </w:r>
+      <w:r>
+        <w:t xml:space="preserve">and </w:t>
+      </w:r>
+      <w:r>
+        <w:t>multiple levels of concentration</w:t>
+      </w:r>
+      <w:r>
+        <w:t xml:space="preserve">. These assays have very high </w:t>
+      </w:r>
+      <w:r>
+        <w:t>sensitivity,</w:t>
+      </w:r>
+      <w:r>
+        <w:t xml:space="preserve"> </w:t>
+      </w:r>
+      <w:r>
+        <w:t xml:space="preserve">and </w:t>
+      </w:r>
+      <w:r>
+        <w:t xml:space="preserve">correlate with skin test, </w:t>
+      </w:r>
+      <w:r>
+        <w:t xml:space="preserve">and lastly, there is less </w:t>
+      </w:r>
+      <w:r>
+        <w:t xml:space="preserve">discomfort </w:t>
+      </w:r>
+      <w:r>
+        <w:t>like the skin</w:t>
+      </w:r>
+      <w:r>
+        <w:t xml:space="preserve"> test</w:t>
+      </w:r>
+      <w:r>
+        <w:t xml:space="preserve">. </w:t>
+      </w:r>
+      <w:r>
+        <w:t xml:space="preserve">The main challenge to address </w:t>
+      </w:r>
+      <w:r>
+        <w:t>includes</w:t>
+      </w:r>
+      <w:r>
+        <w:t xml:space="preserve"> enhancing cell line stability and reducing the current 36-hour processing time.</w:t>
+      </w:r>
+    </w:p>
+    <w:p>
+      <w:pPr>
+        <w:pStyle w:val="NumberList"/>
+        <w:numPr>
+          <w:ilvl w:val="0"/>
+          <w:numId w:val="23"/>
+        </w:numPr>
+        <w:spacing w:after="0"/>
+      </w:pPr>
+      <w:r>
+        <w:rPr>
+          <w:b/>
+          <w:bCs w:val="0"/>
+        </w:rPr>
+        <w:t xml:space="preserve">Dissolving </w:t>
+      </w:r>
+      <w:r>
+        <w:rPr>
+          <w:b/>
+          <w:bCs w:val="0"/>
+        </w:rPr>
+        <w:t>F</w:t>
+      </w:r>
+      <w:r>
+        <w:rPr>
+          <w:b/>
+          <w:bCs w:val="0"/>
+        </w:rPr>
+        <w:t>ilm</w:t>
+      </w:r>
+      <w:r>
+        <w:rPr>
+          <w:b/>
+          <w:bCs w:val="0"/>
+        </w:rPr>
+        <w:t xml:space="preserve"> or Orally Dissolvable Patches</w:t>
+      </w:r>
+      <w:r>
+        <w:rPr>
+          <w:b/>
+          <w:bCs w:val="0"/>
+        </w:rPr>
+        <w:t>:</w:t>
+      </w:r>
+      <w:r>
+        <w:t xml:space="preserve"> it is a promising technology aligned with our objectives. This film requires smaller sample</w:t>
+      </w:r>
+      <w:r>
+        <w:t>s</w:t>
+      </w:r>
+      <w:r>
+        <w:t>, it has improved allergen delivery and efficacy</w:t>
+      </w:r>
+      <w:r>
+        <w:t>.</w:t>
+      </w:r>
+      <w:r>
+        <w:t xml:space="preserve"> </w:t>
+      </w:r>
+      <w:r>
+        <w:t>I</w:t>
+      </w:r>
+      <w:r>
+        <w:t xml:space="preserve">t </w:t>
+      </w:r>
+      <w:r>
+        <w:t>also lowers the</w:t>
+      </w:r>
+      <w:r>
+        <w:t xml:space="preserve"> risk of systemic </w:t>
+      </w:r>
+      <w:r>
+        <w:t xml:space="preserve">side </w:t>
+      </w:r>
+      <w:r>
+        <w:t>effects and</w:t>
+      </w:r>
+      <w:r>
+        <w:t xml:space="preserve"> simplifies </w:t>
+      </w:r>
+      <w:r>
+        <w:t>standardiz</w:t>
+      </w:r>
+      <w:r>
+        <w:t xml:space="preserve">ation </w:t>
+      </w:r>
+      <w:r>
+        <w:t xml:space="preserve">by </w:t>
+      </w:r>
+      <w:r>
+        <w:t xml:space="preserve">eliminating </w:t>
+      </w:r>
+      <w:r>
+        <w:t>the need for measuring allergen doses at the doctor’s office.</w:t>
+      </w:r>
+      <w:r>
+        <w:t xml:space="preserve"> </w:t>
+      </w:r>
+      <w:r>
+        <w:t>Additionally, t</w:t>
+      </w:r>
+      <w:r>
+        <w:t xml:space="preserve">he throughput can be scaled </w:t>
+      </w:r>
+      <w:r>
+        <w:t xml:space="preserve">with controlled </w:t>
+      </w:r>
+      <w:r>
+        <w:t>antigen loading.</w:t>
+      </w:r>
+    </w:p>
+    <w:p>
+      <w:pPr>
+        <w:pStyle w:val="NumberList"/>
+        <w:spacing w:after="0"/>
+        <w:ind w:firstLine="0"/>
+        <w:rPr>
+          <w:b/>
+          <w:bCs w:val="0"/>
+        </w:rPr>
+      </w:pPr>
+    </w:p>
+    <w:p>
+      <w:pPr>
+        <w:pStyle w:val="NumberList"/>
+        <w:spacing w:after="0"/>
+        <w:ind w:left="0" w:firstLine="0"/>
+      </w:pPr>
+      <w:r>
+        <w:t xml:space="preserve">The </w:t>
+      </w:r>
+      <w:r>
+        <w:t>total time</w:t>
+      </w:r>
+      <w:r>
+        <w:t xml:space="preserve"> </w:t>
+      </w:r>
+      <w:r>
+        <w:t xml:space="preserve">from ideation </w:t>
+      </w:r>
+      <w:r>
+        <w:t>to marker launch can range from 5 to 10 years</w:t>
+      </w:r>
+      <w:r>
+        <w:t>,</w:t>
+      </w:r>
+      <w:r>
+        <w:t xml:space="preserve"> depending on a variety of factors including the complexity of the device and its validation, </w:t>
+      </w:r>
+      <w:r>
+        <w:t xml:space="preserve">regulatory approvals, </w:t>
+      </w:r>
+      <w:r>
+        <w:t>and production scale-up.</w:t>
+      </w:r>
+    </w:p>
+    <w:p>
+      <w:pPr>
+        <w:pStyle w:val="NumberList"/>
+        <w:spacing w:after="0"/>
+        <w:ind w:left="0" w:firstLine="0"/>
+      </w:pPr>
+      <w:r>
+        <w:t xml:space="preserve">I look forward to discussing these points </w:t>
+      </w:r>
+      <w:r>
+        <w:t>further or</w:t>
+      </w:r>
+      <w:r>
+        <w:t xml:space="preserve"> let me know if you have any questions.</w:t>
+      </w:r>
+    </w:p>
+    <w:p>
+      <w:pPr>
+        <w:pStyle w:val="NumberList"/>
+        <w:spacing w:after="0"/>
+        <w:ind w:left="0" w:firstLine="0"/>
+      </w:pPr>
+    </w:p>
+    <w:p>
+      <w:pPr>
+        <w:pStyle w:val="NumberedList"/>
       </w:pPr>
       <w:r>
         <w:t xml:space="preserve">How might the microbiota be used both as a diagnostic and therapeutic agent in autoimmunity? Why is this an attractive approach? What are limitations with using the microbiota as a diagnostic or therapeutic agent?  </w:t>
@@ -165,12 +1311,336 @@
     </w:p>
     <w:p>
       <w:pPr>
-        <w:pStyle w:val="NumberList"/>
-      </w:pPr>
-    </w:p>
-    <w:p>
-      <w:pPr>
         <w:pStyle w:val="NumberedList"/>
+        <w:numPr>
+          <w:ilvl w:val="0"/>
+          <w:numId w:val="0"/>
+        </w:numPr>
+      </w:pPr>
+      <w:r>
+        <w:t xml:space="preserve">Bacteria can function as diagnostics, serving as either one-component or two-component biosensors, for the detection and reporting on human diseases, whether in the body or ex vivo on collected samples. Their </w:t>
+      </w:r>
+      <w:r>
+        <w:t>primary</w:t>
+      </w:r>
+      <w:r>
+        <w:t xml:space="preserve"> advantage is to </w:t>
+      </w:r>
+      <w:r>
+        <w:t>detect</w:t>
+      </w:r>
+      <w:r>
+        <w:t xml:space="preserve"> transient molecules that </w:t>
+      </w:r>
+      <w:r>
+        <w:t>may be</w:t>
+      </w:r>
+      <w:r>
+        <w:t xml:space="preserve"> degraded, modified, or absorbed before exiting the gut. Additionally, they can </w:t>
+      </w:r>
+      <w:r>
+        <w:t>function</w:t>
+      </w:r>
+      <w:r>
+        <w:t xml:space="preserve"> as </w:t>
+      </w:r>
+      <w:r>
+        <w:lastRenderedPageBreak/>
+        <w:t>memory circuits</w:t>
+      </w:r>
+      <w:r>
+        <w:t xml:space="preserve">, continuously </w:t>
+      </w:r>
+      <w:r>
+        <w:t xml:space="preserve">monitoring inflammation over </w:t>
+      </w:r>
+      <w:r>
+        <w:t>extended periods</w:t>
+      </w:r>
+      <w:r>
+        <w:t xml:space="preserve">. One </w:t>
+      </w:r>
+      <w:r>
+        <w:t>particularly promising application of bacterial diagnostics</w:t>
+      </w:r>
+      <w:r>
+        <w:t xml:space="preserve"> is their </w:t>
+      </w:r>
+      <w:r>
+        <w:t>capacity</w:t>
+      </w:r>
+      <w:r>
+        <w:t xml:space="preserve"> to detect tumors</w:t>
+      </w:r>
+      <w:r>
+        <w:t>,</w:t>
+      </w:r>
+      <w:r>
+        <w:t xml:space="preserve"> including </w:t>
+      </w:r>
+      <w:r>
+        <w:t>those of</w:t>
+      </w:r>
+      <w:r>
+        <w:t xml:space="preserve"> very small </w:t>
+      </w:r>
+      <w:r>
+        <w:t>sizes</w:t>
+      </w:r>
+      <w:r>
+        <w:t xml:space="preserve">, </w:t>
+      </w:r>
+      <w:r>
+        <w:t xml:space="preserve">thus having </w:t>
+      </w:r>
+      <w:r>
+        <w:t>immense potential for</w:t>
+      </w:r>
+      <w:r>
+        <w:t xml:space="preserve"> </w:t>
+      </w:r>
+      <w:r>
+        <w:t xml:space="preserve">the </w:t>
+      </w:r>
+      <w:r>
+        <w:t>early detection and treatment of cancer. An</w:t>
+      </w:r>
+      <w:r>
+        <w:t>other</w:t>
+      </w:r>
+      <w:r>
+        <w:t xml:space="preserve"> </w:t>
+      </w:r>
+      <w:r>
+        <w:t xml:space="preserve">compelling aspect of bacterial functionality </w:t>
+      </w:r>
+      <w:r>
+        <w:t>is quorum sensing</w:t>
+      </w:r>
+      <w:r>
+        <w:t xml:space="preserve">, enabling them to detect </w:t>
+      </w:r>
+      <w:r>
+        <w:t>bacteria and act as sense-and-response systems</w:t>
+      </w:r>
+      <w:r>
+        <w:t xml:space="preserve">. This feature </w:t>
+      </w:r>
+      <w:r>
+        <w:t xml:space="preserve">is useful </w:t>
+      </w:r>
+      <w:r>
+        <w:t xml:space="preserve">in </w:t>
+      </w:r>
+      <w:r>
+        <w:t>regulating the</w:t>
+      </w:r>
+      <w:r>
+        <w:t xml:space="preserve"> expression of products like cytotoxic drugs </w:t>
+      </w:r>
+      <w:r>
+        <w:t xml:space="preserve">at specific </w:t>
+      </w:r>
+      <w:r>
+        <w:t xml:space="preserve">body </w:t>
+      </w:r>
+      <w:r>
+        <w:t>sites mitigating</w:t>
+      </w:r>
+      <w:r>
+        <w:t xml:space="preserve"> off-target side effects.</w:t>
+      </w:r>
+    </w:p>
+    <w:p>
+      <w:pPr>
+        <w:pStyle w:val="NumberList"/>
+        <w:spacing w:after="0"/>
+        <w:ind w:left="0" w:firstLine="0"/>
+      </w:pPr>
+      <w:r>
+        <w:t>Engineered bacteria</w:t>
+      </w:r>
+      <w:r>
+        <w:t xml:space="preserve"> </w:t>
+      </w:r>
+      <w:r>
+        <w:t xml:space="preserve">can transport </w:t>
+      </w:r>
+      <w:r>
+        <w:t xml:space="preserve">DNA, RNA, or </w:t>
+      </w:r>
+      <w:r>
+        <w:t xml:space="preserve">drugs to </w:t>
+      </w:r>
+      <w:r>
+        <w:t xml:space="preserve">specific places within </w:t>
+      </w:r>
+      <w:r>
+        <w:t xml:space="preserve">the human body </w:t>
+      </w:r>
+      <w:r>
+        <w:t xml:space="preserve">with </w:t>
+      </w:r>
+      <w:r>
+        <w:t>low systemic exposure</w:t>
+      </w:r>
+      <w:r>
+        <w:t xml:space="preserve">, such as gut </w:t>
+      </w:r>
+      <w:r>
+        <w:t>inflammation</w:t>
+      </w:r>
+      <w:r>
+        <w:t xml:space="preserve">, </w:t>
+      </w:r>
+      <w:r>
+        <w:t xml:space="preserve">that would have otherwise been rapidly degraded in the bloodstream or during transit of the upper gastrointestinal tract. </w:t>
+      </w:r>
+      <w:r>
+        <w:t xml:space="preserve">These sites are usually hard to reach through </w:t>
+      </w:r>
+      <w:r>
+        <w:t>oral</w:t>
+      </w:r>
+      <w:r>
+        <w:t xml:space="preserve"> </w:t>
+      </w:r>
+      <w:r>
+        <w:t xml:space="preserve">routes </w:t>
+      </w:r>
+      <w:r>
+        <w:t xml:space="preserve">or </w:t>
+      </w:r>
+      <w:r>
+        <w:t>injection methods</w:t>
+      </w:r>
+      <w:r>
+        <w:t xml:space="preserve">, </w:t>
+      </w:r>
+      <w:r>
+        <w:t>like</w:t>
+      </w:r>
+      <w:r>
+        <w:t xml:space="preserve"> the colon or inside the tumors.</w:t>
+      </w:r>
+    </w:p>
+    <w:p>
+      <w:pPr>
+        <w:pStyle w:val="NumberList"/>
+        <w:spacing w:after="0"/>
+        <w:ind w:left="0" w:firstLine="0"/>
+      </w:pPr>
+      <w:r>
+        <w:t>The most used bacterial function</w:t>
+      </w:r>
+      <w:r>
+        <w:t xml:space="preserve"> in clinical settings, is</w:t>
+      </w:r>
+      <w:r>
+        <w:t xml:space="preserve"> to activate both innate and adaptive immune response, such as </w:t>
+      </w:r>
+      <w:r>
+        <w:t>stimulating</w:t>
+      </w:r>
+      <w:r>
+        <w:t xml:space="preserve"> dendritic </w:t>
+      </w:r>
+      <w:r>
+        <w:t xml:space="preserve">cells, </w:t>
+      </w:r>
+      <w:r>
+        <w:t xml:space="preserve">and expressing </w:t>
+      </w:r>
+      <w:r>
+        <w:t>tumor-associated antigens.</w:t>
+      </w:r>
+      <w:r>
+        <w:t xml:space="preserve"> </w:t>
+      </w:r>
+      <w:r>
+        <w:t>Conversely</w:t>
+      </w:r>
+      <w:r>
+        <w:t xml:space="preserve">, they can be engineered to </w:t>
+      </w:r>
+      <w:r>
+        <w:t>secret</w:t>
+      </w:r>
+      <w:r>
+        <w:t>e</w:t>
+      </w:r>
+      <w:r>
+        <w:t xml:space="preserve"> </w:t>
+      </w:r>
+      <w:r>
+        <w:t>a</w:t>
+      </w:r>
+      <w:r>
+        <w:t xml:space="preserve">nti-inflammatory </w:t>
+      </w:r>
+      <w:r>
+        <w:t>cytokines</w:t>
+      </w:r>
+      <w:r>
+        <w:t xml:space="preserve">, </w:t>
+      </w:r>
+      <w:r>
+        <w:t>anti-</w:t>
+      </w:r>
+      <w:r>
+        <w:t xml:space="preserve"> tumor</w:t>
+      </w:r>
+      <w:r>
+        <w:t xml:space="preserve"> necrosis factor (TNF</w:t>
+      </w:r>
+      <w:r>
+        <w:t>),</w:t>
+      </w:r>
+      <w:r>
+        <w:t xml:space="preserve"> or </w:t>
+      </w:r>
+      <w:r>
+        <w:t>induce</w:t>
+      </w:r>
+      <w:r>
+        <w:t xml:space="preserve"> expression of genes for the delivery of toxins.</w:t>
+      </w:r>
+      <w:r>
+        <w:t xml:space="preserve"> </w:t>
+      </w:r>
+    </w:p>
+    <w:p>
+      <w:pPr>
+        <w:pStyle w:val="NumberList"/>
+        <w:spacing w:after="0"/>
+        <w:ind w:left="0" w:firstLine="0"/>
+      </w:pPr>
+    </w:p>
+    <w:p>
+      <w:pPr>
+        <w:pStyle w:val="NumberList"/>
+        <w:spacing w:after="0"/>
+        <w:ind w:left="0" w:firstLine="0"/>
+      </w:pPr>
+      <w:r>
+        <w:t>Major limitations of using microbiota as diagnostic or therapeutic agent are prevention of transfers between individuals, controlling growth and off-target toxicity, ensuring genetic stability, addressing potential loss of function, and lack of realistic in vitro testing environments.</w:t>
+      </w:r>
+    </w:p>
+    <w:p>
+      <w:pPr>
+        <w:pStyle w:val="NumberList"/>
+        <w:spacing w:after="0"/>
+        <w:ind w:left="0" w:firstLine="0"/>
+      </w:pPr>
+    </w:p>
+    <w:p>
+      <w:pPr>
+        <w:pStyle w:val="NumberList"/>
+      </w:pPr>
+    </w:p>
+    <w:p>
+      <w:pPr>
+        <w:pStyle w:val="NumberedList"/>
       </w:pPr>
       <w:r>
         <w:t>Compare and contrast cell engineering bacteria versus mammalian cell lines for therapeutic approaches. Also, give specific examples where you would use one versus the other. Finally</w:t>
@@ -189,6 +1659,821 @@
       </w:r>
       <w:r>
         <w:t>points)</w:t>
+      </w:r>
+    </w:p>
+    <w:p>
+      <w:pPr>
+        <w:pStyle w:val="NumberList"/>
+      </w:pPr>
+      <w:r>
+        <w:t>Mammalian c</w:t>
+      </w:r>
+      <w:r>
+        <w:t xml:space="preserve">ell engineering </w:t>
+      </w:r>
+      <w:r>
+        <w:t>offers several advantages for therapeutic applications</w:t>
+      </w:r>
+      <w:r>
+        <w:t>:</w:t>
+      </w:r>
+      <w:r>
+        <w:t xml:space="preserve"> </w:t>
+      </w:r>
+    </w:p>
+    <w:p>
+      <w:pPr>
+        <w:pStyle w:val="NumberList"/>
+        <w:numPr>
+          <w:ilvl w:val="0"/>
+          <w:numId w:val="24"/>
+        </w:numPr>
+      </w:pPr>
+      <w:r>
+        <w:t>Precision in Disease Management</w:t>
+      </w:r>
+      <w:r>
+        <w:t>:</w:t>
+      </w:r>
+    </w:p>
+    <w:p>
+      <w:pPr>
+        <w:pStyle w:val="NumberList"/>
+        <w:ind w:firstLine="0"/>
+      </w:pPr>
+      <w:r>
+        <w:t xml:space="preserve">Dynamic adjustment of </w:t>
+      </w:r>
+      <w:r>
+        <w:t>the dose of therapy</w:t>
+      </w:r>
+      <w:r>
+        <w:t xml:space="preserve">, timing, and duration, as well targeted delivery. </w:t>
+      </w:r>
+    </w:p>
+    <w:p>
+      <w:pPr>
+        <w:pStyle w:val="NumberList"/>
+        <w:numPr>
+          <w:ilvl w:val="0"/>
+          <w:numId w:val="25"/>
+        </w:numPr>
+        <w:spacing w:after="0"/>
+      </w:pPr>
+      <w:r>
+        <w:t>Integration of Complex Functionalities:</w:t>
+      </w:r>
+    </w:p>
+    <w:p>
+      <w:pPr>
+        <w:pStyle w:val="NumberList"/>
+        <w:spacing w:after="0"/>
+        <w:ind w:firstLine="0"/>
+      </w:pPr>
+      <w:r>
+        <w:t>This approach can implement advanced functionalities, such as the creation of a f</w:t>
+      </w:r>
+      <w:r>
+        <w:t xml:space="preserve">eedback regulation </w:t>
+      </w:r>
+      <w:r>
+        <w:t>loop</w:t>
+      </w:r>
+      <w:r>
+        <w:t xml:space="preserve">s. </w:t>
+      </w:r>
+      <w:r>
+        <w:t xml:space="preserve"> </w:t>
+      </w:r>
+      <w:r>
+        <w:t>S</w:t>
+      </w:r>
+      <w:r>
+        <w:t xml:space="preserve">tarting </w:t>
+      </w:r>
+      <w:r>
+        <w:t>from</w:t>
+      </w:r>
+      <w:r>
+        <w:t xml:space="preserve"> disease detection,</w:t>
+      </w:r>
+      <w:r>
+        <w:t xml:space="preserve"> these</w:t>
+      </w:r>
+      <w:r>
+        <w:t xml:space="preserve"> </w:t>
+      </w:r>
+      <w:r>
+        <w:t xml:space="preserve">loops can activate </w:t>
+      </w:r>
+      <w:r>
+        <w:t xml:space="preserve">genetic circuits </w:t>
+      </w:r>
+      <w:r>
+        <w:t>that adjust</w:t>
+      </w:r>
+      <w:r>
+        <w:t xml:space="preserve"> therapeutic output</w:t>
+      </w:r>
+      <w:r>
+        <w:t xml:space="preserve"> in real-time</w:t>
+      </w:r>
+      <w:r>
+        <w:t xml:space="preserve">, </w:t>
+      </w:r>
+      <w:r>
+        <w:t xml:space="preserve">thus modulating the </w:t>
+      </w:r>
+      <w:r>
+        <w:t xml:space="preserve">disease phenotype, </w:t>
+      </w:r>
+      <w:r>
+        <w:t>and</w:t>
+      </w:r>
+      <w:r>
+        <w:t xml:space="preserve"> </w:t>
+      </w:r>
+      <w:r>
+        <w:t>self-regulating</w:t>
+      </w:r>
+      <w:r>
+        <w:t xml:space="preserve"> </w:t>
+      </w:r>
+      <w:r>
+        <w:t xml:space="preserve">the production </w:t>
+      </w:r>
+      <w:r>
+        <w:t>of therapeutic</w:t>
+      </w:r>
+      <w:r>
+        <w:t xml:space="preserve"> </w:t>
+      </w:r>
+      <w:r>
+        <w:t>agents based on disease state.</w:t>
+      </w:r>
+    </w:p>
+    <w:p>
+      <w:pPr>
+        <w:pStyle w:val="NumberList"/>
+        <w:numPr>
+          <w:ilvl w:val="0"/>
+          <w:numId w:val="25"/>
+        </w:numPr>
+        <w:spacing w:after="0"/>
+      </w:pPr>
+      <w:r>
+        <w:t xml:space="preserve">Enhanced Control Compared to </w:t>
+      </w:r>
+      <w:r>
+        <w:t>B</w:t>
+      </w:r>
+      <w:r>
+        <w:t>acterial Engineering:</w:t>
+      </w:r>
+    </w:p>
+    <w:p>
+      <w:pPr>
+        <w:pStyle w:val="NumberList"/>
+        <w:spacing w:after="0"/>
+        <w:ind w:firstLine="0"/>
+      </w:pPr>
+      <w:r>
+        <w:t xml:space="preserve">Mammalian cell engineering provides greater control and flexibility by allowing for modular and abstract integration of simpler functions. This is achieved by </w:t>
+      </w:r>
+      <w:r>
+        <w:t xml:space="preserve">focusing on </w:t>
+      </w:r>
+      <w:r>
+        <w:t xml:space="preserve">the specific </w:t>
+      </w:r>
+      <w:r>
+        <w:t>inputs and outputs to interconnect</w:t>
+      </w:r>
+      <w:r>
+        <w:t>, thus facilitating precise</w:t>
+      </w:r>
+      <w:r>
+        <w:t xml:space="preserve"> </w:t>
+      </w:r>
+      <w:r>
+        <w:t xml:space="preserve">regulation of gene expression, </w:t>
+      </w:r>
+      <w:r>
+        <w:t xml:space="preserve">the </w:t>
+      </w:r>
+      <w:r>
+        <w:t xml:space="preserve">conversion, </w:t>
+      </w:r>
+      <w:r>
+        <w:t>or loss of specific DNA</w:t>
+      </w:r>
+      <w:r>
+        <w:t xml:space="preserve">, </w:t>
+      </w:r>
+      <w:r>
+        <w:t>RNA,</w:t>
+      </w:r>
+      <w:r>
+        <w:t xml:space="preserve"> or protein</w:t>
+      </w:r>
+      <w:r>
+        <w:t xml:space="preserve">. </w:t>
+      </w:r>
+      <w:r>
+        <w:t>In contrast</w:t>
+      </w:r>
+      <w:r>
+        <w:t>,</w:t>
+      </w:r>
+      <w:r>
+        <w:t xml:space="preserve"> b</w:t>
+      </w:r>
+      <w:r>
+        <w:t xml:space="preserve">acteria cells may be unstable and </w:t>
+      </w:r>
+      <w:r>
+        <w:t xml:space="preserve">are less suitable for </w:t>
+      </w:r>
+      <w:r>
+        <w:t xml:space="preserve">more complex biologic </w:t>
+      </w:r>
+      <w:r>
+        <w:t>therapies</w:t>
+      </w:r>
+      <w:r>
+        <w:t>.</w:t>
+      </w:r>
+    </w:p>
+    <w:p>
+      <w:pPr>
+        <w:pStyle w:val="NumberList"/>
+        <w:spacing w:after="0"/>
+        <w:ind w:firstLine="0"/>
+      </w:pPr>
+      <w:r>
+        <w:t>For instance, bioengineers design</w:t>
+      </w:r>
+      <w:r>
+        <w:t>ed</w:t>
+      </w:r>
+      <w:r>
+        <w:t xml:space="preserve"> a </w:t>
+      </w:r>
+      <w:r>
+        <w:t xml:space="preserve">mammalian cell-based </w:t>
+      </w:r>
+      <w:r>
+        <w:t xml:space="preserve">logical two-input AND gate </w:t>
+      </w:r>
+      <w:r>
+        <w:t xml:space="preserve">to </w:t>
+      </w:r>
+      <w:r>
+        <w:t>treat psoriasis response to inflammatory signaling TNF-</w:t>
+      </w:r>
+      <m:oMath>
+        <m:r>
+          <m:rPr>
+            <m:sty m:val="p"/>
+          </m:rPr>
+          <w:rPr>
+            <w:rFonts w:ascii="Cambria Math" w:hAnsi="Cambria Math"/>
+          </w:rPr>
+          <m:t>α</m:t>
+        </m:r>
+      </m:oMath>
+      <w:r>
+        <w:t xml:space="preserve"> and IL-22</w:t>
+      </w:r>
+      <w:r>
+        <w:t>.</w:t>
+      </w:r>
+      <w:r>
+        <w:t xml:space="preserve"> </w:t>
+      </w:r>
+      <w:r>
+        <w:t xml:space="preserve">The engineered </w:t>
+      </w:r>
+      <w:r>
+        <w:t xml:space="preserve">cell </w:t>
+      </w:r>
+      <w:r>
+        <w:t>produce</w:t>
+      </w:r>
+      <w:r>
+        <w:t>d</w:t>
+      </w:r>
+      <w:r>
+        <w:t xml:space="preserve"> anti-inflammatory cytokines, IL-</w:t>
+      </w:r>
+      <w:proofErr w:type="gramStart"/>
+      <w:r>
+        <w:t>4</w:t>
+      </w:r>
+      <w:proofErr w:type="gramEnd"/>
+      <w:r>
+        <w:t xml:space="preserve"> and IL-10</w:t>
+      </w:r>
+      <w:r>
+        <w:t xml:space="preserve">. </w:t>
+      </w:r>
+      <w:r>
+        <w:t>This</w:t>
+      </w:r>
+      <w:r>
+        <w:t xml:space="preserve"> </w:t>
+      </w:r>
+      <w:r>
+        <w:t>was</w:t>
+      </w:r>
+      <w:r>
+        <w:t xml:space="preserve"> full </w:t>
+      </w:r>
+      <w:r>
+        <w:t xml:space="preserve">controlled </w:t>
+      </w:r>
+      <w:r>
+        <w:t>process</w:t>
+      </w:r>
+      <w:r>
+        <w:t xml:space="preserve">, </w:t>
+      </w:r>
+      <w:r>
+        <w:t xml:space="preserve">as the </w:t>
+      </w:r>
+      <w:r>
+        <w:t>production of IL-4 and IL-</w:t>
+      </w:r>
+      <w:r>
+        <w:t xml:space="preserve">10 </w:t>
+      </w:r>
+      <w:r>
+        <w:t>ceased following</w:t>
+      </w:r>
+      <w:r>
+        <w:t xml:space="preserve"> the withdrawal of </w:t>
+      </w:r>
+      <w:r>
+        <w:t>TNF-</w:t>
+      </w:r>
+      <m:oMath>
+        <m:r>
+          <w:rPr>
+            <w:rFonts w:ascii="Cambria Math" w:hAnsi="Cambria Math"/>
+          </w:rPr>
+          <m:t>α</m:t>
+        </m:r>
+      </m:oMath>
+      <w:r>
+        <w:t xml:space="preserve"> </w:t>
+      </w:r>
+      <w:r>
+        <w:t>a</w:t>
+      </w:r>
+      <w:r>
+        <w:t>n</w:t>
+      </w:r>
+      <w:r>
+        <w:t>d IL-22</w:t>
+      </w:r>
+      <w:r>
+        <w:t xml:space="preserve"> signals</w:t>
+      </w:r>
+      <w:r>
+        <w:t>.</w:t>
+      </w:r>
+    </w:p>
+    <w:p>
+      <w:pPr>
+        <w:pStyle w:val="NumberList"/>
+        <w:numPr>
+          <w:ilvl w:val="0"/>
+          <w:numId w:val="25"/>
+        </w:numPr>
+        <w:spacing w:after="0"/>
+      </w:pPr>
+      <w:r>
+        <w:t xml:space="preserve">Allow systemic </w:t>
+      </w:r>
+      <w:r>
+        <w:t>administration.</w:t>
+      </w:r>
+    </w:p>
+    <w:p>
+      <w:pPr>
+        <w:pStyle w:val="NumberList"/>
+        <w:spacing w:after="0"/>
+        <w:ind w:left="0" w:firstLine="0"/>
+      </w:pPr>
+    </w:p>
+    <w:p>
+      <w:pPr>
+        <w:pStyle w:val="NumberList"/>
+        <w:spacing w:after="0"/>
+        <w:ind w:firstLine="0"/>
+      </w:pPr>
+    </w:p>
+    <w:p>
+      <w:pPr>
+        <w:pStyle w:val="NumberList"/>
+        <w:spacing w:after="0"/>
+        <w:ind w:left="0" w:firstLine="0"/>
+      </w:pPr>
+      <w:r>
+        <w:t>However,</w:t>
+      </w:r>
+      <w:r>
+        <w:t xml:space="preserve"> </w:t>
+      </w:r>
+      <w:r>
+        <w:t xml:space="preserve">1) </w:t>
+      </w:r>
+      <w:r>
+        <w:t xml:space="preserve">the </w:t>
+      </w:r>
+      <w:r>
+        <w:t>incomplete</w:t>
+      </w:r>
+      <w:r>
+        <w:t xml:space="preserve"> </w:t>
+      </w:r>
+      <w:r>
+        <w:t xml:space="preserve">understanding </w:t>
+      </w:r>
+      <w:r>
+        <w:t xml:space="preserve">of the </w:t>
+      </w:r>
+      <w:r>
+        <w:t xml:space="preserve">biological sensing </w:t>
+      </w:r>
+      <w:r>
+        <w:t xml:space="preserve">mechanisms </w:t>
+      </w:r>
+      <w:r>
+        <w:t xml:space="preserve">and genetic circuits </w:t>
+      </w:r>
+      <w:r>
+        <w:t>make</w:t>
+      </w:r>
+      <w:r>
+        <w:t xml:space="preserve">s the design of these </w:t>
+      </w:r>
+      <w:r>
+        <w:t>technologies an</w:t>
+      </w:r>
+      <w:r>
+        <w:t xml:space="preserve"> </w:t>
+      </w:r>
+      <w:r>
+        <w:t>empirical process</w:t>
+      </w:r>
+      <w:r>
+        <w:t>, requiring iterative research cycles</w:t>
+      </w:r>
+      <w:r>
+        <w:t>, 2) o</w:t>
+      </w:r>
+      <w:r>
+        <w:t xml:space="preserve">btaining and maintaining the necessary cells for engineering </w:t>
+      </w:r>
+      <w:r>
+        <w:t>due to patient sickness</w:t>
+      </w:r>
+      <w:r>
+        <w:t xml:space="preserve">, </w:t>
+      </w:r>
+      <w:r>
+        <w:t>can be difficult</w:t>
+      </w:r>
+      <w:r>
+        <w:t>, 3) t</w:t>
+      </w:r>
+      <w:r>
+        <w:t xml:space="preserve">he </w:t>
+      </w:r>
+      <w:r>
+        <w:t>i</w:t>
+      </w:r>
+      <w:r>
+        <w:t xml:space="preserve">mmune system </w:t>
+      </w:r>
+      <w:r>
+        <w:t>rejects</w:t>
+      </w:r>
+      <w:r>
+        <w:t xml:space="preserve"> </w:t>
+      </w:r>
+      <w:r>
+        <w:t xml:space="preserve">these engineered </w:t>
+      </w:r>
+      <w:r>
+        <w:t>foreign cells</w:t>
+      </w:r>
+      <w:r>
+        <w:t xml:space="preserve"> posing a significant barrier for adoption</w:t>
+      </w:r>
+      <w:r>
+        <w:t>, and 4) t</w:t>
+      </w:r>
+      <w:r>
+        <w:t xml:space="preserve">he advanced nature of mammalian cell technologies leads to </w:t>
+      </w:r>
+      <w:r>
+        <w:t>high costs and complex manufacturing processes.</w:t>
+      </w:r>
+    </w:p>
+    <w:p>
+      <w:pPr>
+        <w:pStyle w:val="NumberList"/>
+      </w:pPr>
+    </w:p>
+    <w:p>
+      <w:pPr>
+        <w:pStyle w:val="NumberList"/>
+        <w:spacing w:after="0"/>
+        <w:ind w:left="0" w:firstLine="0"/>
+      </w:pPr>
+      <w:r>
+        <w:t xml:space="preserve">In contrast, bacterial cell engineering presents a more straightforward approach due to its inherent simplicity: </w:t>
+      </w:r>
+      <w:r>
+        <w:t xml:space="preserve">there are </w:t>
+      </w:r>
+      <w:r>
+        <w:t>fewer endogenous genes</w:t>
+      </w:r>
+      <w:r>
+        <w:t>.</w:t>
+      </w:r>
+      <w:r>
+        <w:t xml:space="preserve"> </w:t>
+      </w:r>
+      <w:r>
+        <w:t xml:space="preserve">They </w:t>
+      </w:r>
+      <w:r>
+        <w:t xml:space="preserve">could be designed to be easily </w:t>
+      </w:r>
+      <w:r>
+        <w:t>ingestible</w:t>
+      </w:r>
+      <w:r>
+        <w:t xml:space="preserve"> </w:t>
+      </w:r>
+      <w:r>
+        <w:t>by</w:t>
+      </w:r>
+      <w:r>
+        <w:t xml:space="preserve"> the body</w:t>
+      </w:r>
+      <w:r>
+        <w:t xml:space="preserve"> and </w:t>
+      </w:r>
+      <w:r>
+        <w:t xml:space="preserve">are </w:t>
+      </w:r>
+      <w:r>
+        <w:t>shield</w:t>
+      </w:r>
+      <w:r>
+        <w:t>ed</w:t>
+      </w:r>
+      <w:r>
+        <w:t xml:space="preserve"> from the immune system</w:t>
+      </w:r>
+      <w:r>
+        <w:t>. Unlike mammalian cell-based therapies, bacteria-based cell engineering</w:t>
+      </w:r>
+      <w:r>
+        <w:t xml:space="preserve"> </w:t>
+      </w:r>
+      <w:r>
+        <w:t>does</w:t>
+      </w:r>
+      <w:r>
+        <w:t xml:space="preserve"> </w:t>
+      </w:r>
+      <w:r>
+        <w:t>not require cell</w:t>
+      </w:r>
+      <w:r>
+        <w:t>s</w:t>
+      </w:r>
+      <w:r>
+        <w:t xml:space="preserve"> from </w:t>
+      </w:r>
+      <w:r>
+        <w:t>patients and</w:t>
+      </w:r>
+      <w:r>
+        <w:t xml:space="preserve"> are </w:t>
+      </w:r>
+      <w:r>
+        <w:t>generally e</w:t>
+      </w:r>
+      <w:r>
+        <w:t xml:space="preserve">asier </w:t>
+      </w:r>
+      <w:r>
+        <w:t xml:space="preserve">and faster </w:t>
+      </w:r>
+      <w:r>
+        <w:t>to grow.</w:t>
+      </w:r>
+    </w:p>
+    <w:p>
+      <w:pPr>
+        <w:pStyle w:val="NumberList"/>
+        <w:spacing w:after="0"/>
+        <w:ind w:left="0" w:firstLine="0"/>
+      </w:pPr>
+      <w:r>
+        <w:t xml:space="preserve">However, several challenges must be addressed: 1) engineered bacteria are typically </w:t>
+      </w:r>
+      <w:r>
+        <w:t xml:space="preserve">restricted </w:t>
+      </w:r>
+      <w:r>
+        <w:t xml:space="preserve">to certain </w:t>
+      </w:r>
+      <w:r>
+        <w:t xml:space="preserve">sites, </w:t>
+      </w:r>
+      <w:r>
+        <w:t xml:space="preserve">2) </w:t>
+      </w:r>
+      <w:r>
+        <w:t>safety</w:t>
+      </w:r>
+      <w:r>
+        <w:t xml:space="preserve"> concerns</w:t>
+      </w:r>
+      <w:r>
+        <w:t xml:space="preserve">: </w:t>
+      </w:r>
+      <w:r>
+        <w:t>bacteria are after all pathogen</w:t>
+      </w:r>
+      <w:r>
+        <w:t>ic</w:t>
+      </w:r>
+      <w:r>
+        <w:t xml:space="preserve"> </w:t>
+      </w:r>
+      <w:r>
+        <w:t>and could be virulent</w:t>
+      </w:r>
+      <w:r>
+        <w:t xml:space="preserve"> </w:t>
+      </w:r>
+      <w:r>
+        <w:t>leading to</w:t>
+      </w:r>
+      <w:r>
+        <w:t xml:space="preserve"> infection</w:t>
+      </w:r>
+      <w:r>
+        <w:t xml:space="preserve">, </w:t>
+      </w:r>
+      <w:r>
+        <w:t xml:space="preserve">3) validation challenges: </w:t>
+      </w:r>
+      <w:r>
+        <w:t xml:space="preserve">there is </w:t>
+      </w:r>
+      <w:r>
+        <w:t xml:space="preserve">a lack of robust </w:t>
+      </w:r>
+      <w:r>
+        <w:t xml:space="preserve">pre-clinical models or </w:t>
+      </w:r>
+      <w:r>
+        <w:t xml:space="preserve">testing </w:t>
+      </w:r>
+      <w:r>
+        <w:t>screen</w:t>
+      </w:r>
+      <w:r>
+        <w:t xml:space="preserve">, </w:t>
+      </w:r>
+      <w:r>
+        <w:t xml:space="preserve">and </w:t>
+      </w:r>
+      <w:r>
+        <w:t xml:space="preserve">4) genetic stability issues: </w:t>
+      </w:r>
+      <w:r>
+        <w:t xml:space="preserve">like low growth rates, </w:t>
+      </w:r>
+      <w:r>
+        <w:t xml:space="preserve">or </w:t>
+      </w:r>
+      <w:r>
+        <w:t>loss of function due to genetic mutations</w:t>
+      </w:r>
+      <w:r>
+        <w:t>.</w:t>
+      </w:r>
+      <w:r>
+        <w:t xml:space="preserve"> </w:t>
+      </w:r>
+      <w:r>
+        <w:t>T</w:t>
+      </w:r>
+      <w:r>
+        <w:t xml:space="preserve">hese factors </w:t>
+      </w:r>
+      <w:r>
+        <w:t xml:space="preserve">can pose significant hurdles to </w:t>
+      </w:r>
+      <w:r>
+        <w:t>regulatory approval</w:t>
+      </w:r>
+      <w:r>
+        <w:t xml:space="preserve"> </w:t>
+      </w:r>
+      <w:r>
+        <w:t xml:space="preserve">due to </w:t>
+      </w:r>
+      <w:r>
+        <w:t xml:space="preserve">the novelty of the approach and the </w:t>
+      </w:r>
+      <w:r>
+        <w:t>l</w:t>
+      </w:r>
+      <w:r>
+        <w:t>ack of precedence</w:t>
+      </w:r>
+      <w:r>
+        <w:t>.</w:t>
+      </w:r>
+    </w:p>
+    <w:p>
+      <w:pPr>
+        <w:pStyle w:val="NumberList"/>
+        <w:spacing w:after="0"/>
+        <w:ind w:left="0" w:firstLine="0"/>
+      </w:pPr>
+      <w:r>
+        <w:t xml:space="preserve">A </w:t>
+      </w:r>
+      <w:r>
+        <w:t>notable example of successful</w:t>
+      </w:r>
+      <w:r>
+        <w:t xml:space="preserve"> engineered bacterium is the genetic modification of</w:t>
+      </w:r>
+      <w:r>
+        <w:t xml:space="preserve"> </w:t>
+      </w:r>
+      <w:r>
+        <w:rPr>
+          <w:i/>
+          <w:iCs/>
+        </w:rPr>
+        <w:t>Lactococcus lactis</w:t>
+      </w:r>
+      <w:r>
+        <w:t xml:space="preserve">, a common food-grade bacterium that is non-pathogenic and non-colonizing, </w:t>
+      </w:r>
+      <w:r>
+        <w:t xml:space="preserve">to secrete </w:t>
+      </w:r>
+      <w:r>
+        <w:t xml:space="preserve">proinsulin autoantigen (Ag) </w:t>
+      </w:r>
+      <w:r>
+        <w:t>alone or in combination with the tolerance-promoting cytokine IL-10</w:t>
+      </w:r>
+      <w:r>
+        <w:t>. This therapy could</w:t>
+      </w:r>
+      <w:r>
+        <w:t xml:space="preserve"> be used </w:t>
+      </w:r>
+      <w:r>
+        <w:t>for treating</w:t>
+      </w:r>
+      <w:r>
+        <w:t xml:space="preserve"> </w:t>
+      </w:r>
+      <w:r>
+        <w:t>T</w:t>
+      </w:r>
+      <w:r>
+        <w:t xml:space="preserve">ype 1 </w:t>
+      </w:r>
+      <w:r>
+        <w:t>D</w:t>
+      </w:r>
+      <w:r>
+        <w:t>iabetes</w:t>
+      </w:r>
+      <w:r>
+        <w:t xml:space="preserve"> (T1D)</w:t>
+      </w:r>
+      <w:r>
+        <w:t>.</w:t>
       </w:r>
     </w:p>
     <w:p>
@@ -410,7 +2695,10 @@
       </w:r>
     </w:p>
     <w:sectPr>
-      <w:footerReference w:type="default" r:id="rId8"/>
+      <w:headerReference w:type="even" r:id="rId8"/>
+      <w:headerReference w:type="default" r:id="rId9"/>
+      <w:footerReference w:type="default" r:id="rId10"/>
+      <w:headerReference w:type="first" r:id="rId11"/>
       <w:pgSz w:w="12240" w:h="15840"/>
       <w:pgMar w:top="720" w:right="1080" w:bottom="1728" w:left="1080" w:header="720" w:footer="720" w:gutter="0"/>
       <w:cols w:space="720"/>
@@ -545,6 +2833,366 @@
 </w:footnotes>
 </file>
 
+<file path=word/header1.xml><?xml version="1.0" encoding="utf-8"?>
+<w:hdr xmlns:wpc="http://schemas.microsoft.com/office/word/2010/wordprocessingCanvas" xmlns:cx="http://schemas.microsoft.com/office/drawing/2014/chartex" xmlns:cx1="http://schemas.microsoft.com/office/drawing/2015/9/8/chartex" xmlns:cx2="http://schemas.microsoft.com/office/drawing/2015/10/21/chartex" xmlns:cx3="http://schemas.microsoft.com/office/drawing/2016/5/9/chartex" xmlns:cx4="http://schemas.microsoft.com/office/drawing/2016/5/10/chartex" xmlns:cx5="http://schemas.microsoft.com/office/drawing/2016/5/11/chartex" xmlns:cx6="http://schemas.microsoft.com/office/drawing/2016/5/12/chartex" xmlns:cx7="http://schemas.microsoft.com/office/drawing/2016/5/13/chartex" xmlns:cx8="http://schemas.microsoft.com/office/drawing/2016/5/14/chartex" xmlns:mc="http://schemas.openxmlformats.org/markup-compatibility/2006" xmlns:aink="http://schemas.microsoft.com/office/drawing/2016/ink" xmlns:am3d="http://schemas.microsoft.com/office/drawing/2017/model3d" xmlns:o="urn:schemas-microsoft-com:office:office" xmlns:oel="http://schemas.microsoft.com/office/2019/extlst" xmlns:r="http://schemas.openxmlformats.org/officeDocument/2006/relationships" xmlns:m="http://schemas.openxmlformats.org/officeDocument/2006/math" xmlns:v="urn:schemas-microsoft-com:vml" xmlns:wp14="http://schemas.microsoft.com/office/word/2010/wordprocessingDrawing" xmlns:wp="http://schemas.openxmlformats.org/drawingml/2006/wordprocessingDrawing" xmlns:w10="urn:schemas-microsoft-com:office:word" xmlns:w="http://schemas.openxmlformats.org/wordprocessingml/2006/main" xmlns:w14="http://schemas.microsoft.com/office/word/2010/wordml" xmlns:w15="http://schemas.microsoft.com/office/word/2012/wordml" xmlns:w16cex="http://schemas.microsoft.com/office/word/2018/wordml/cex" xmlns:w16cid="http://schemas.microsoft.com/office/word/2016/wordml/cid" xmlns:w16="http://schemas.microsoft.com/office/word/2018/wordml" xmlns:w16sdtdh="http://schemas.microsoft.com/office/word/2020/wordml/sdtdatahash" xmlns:w16se="http://schemas.microsoft.com/office/word/2015/wordml/symex" xmlns:wpg="http://schemas.microsoft.com/office/word/2010/wordprocessingGroup" xmlns:wpi="http://schemas.microsoft.com/office/word/2010/wordprocessingInk" xmlns:wne="http://schemas.microsoft.com/office/word/2006/wordml" xmlns:wps="http://schemas.microsoft.com/office/word/2010/wordprocessingShape" mc:Ignorable="w14 w15 w16se w16cid w16 w16cex w16sdtdh wp14">
+  <w:p>
+    <w:pPr>
+      <w:pStyle w:val="Header"/>
+    </w:pPr>
+    <w:r>
+      <w:rPr>
+        <w:noProof/>
+      </w:rPr>
+      <mc:AlternateContent>
+        <mc:Choice Requires="wps">
+          <w:drawing>
+            <wp:anchor distT="0" distB="0" distL="0" distR="0" simplePos="0" relativeHeight="251660800" behindDoc="0" locked="0" layoutInCell="1" allowOverlap="1" wp14:anchorId="5260AF5E" wp14:editId="5B7AC3E0">
+              <wp:simplePos x="635" y="635"/>
+              <wp:positionH relativeFrom="page">
+                <wp:align>left</wp:align>
+              </wp:positionH>
+              <wp:positionV relativeFrom="page">
+                <wp:align>top</wp:align>
+              </wp:positionV>
+              <wp:extent cx="443865" cy="443865"/>
+              <wp:effectExtent l="0" t="0" r="7620" b="4445"/>
+              <wp:wrapNone/>
+              <wp:docPr id="954316631" name="Text Box 2" descr="Public">
+                <a:extLst xmlns:a="http://schemas.openxmlformats.org/drawingml/2006/main">
+                  <a:ext uri="{5AE41FA2-C0FF-4470-9BD4-5FADCA87CBE2}">
+                    <aclsh:classification xmlns:aclsh="http://schemas.microsoft.com/office/drawing/2020/classificationShape" classificationOutcomeType="hdr"/>
+                  </a:ext>
+                </a:extLst>
+              </wp:docPr>
+              <wp:cNvGraphicFramePr/>
+              <a:graphic xmlns:a="http://schemas.openxmlformats.org/drawingml/2006/main">
+                <a:graphicData uri="http://schemas.microsoft.com/office/word/2010/wordprocessingShape">
+                  <wps:wsp>
+                    <wps:cNvSpPr txBox="1"/>
+                    <wps:spPr>
+                      <a:xfrm>
+                        <a:off x="0" y="0"/>
+                        <a:ext cx="443865" cy="443865"/>
+                      </a:xfrm>
+                      <a:prstGeom prst="rect">
+                        <a:avLst/>
+                      </a:prstGeom>
+                      <a:noFill/>
+                      <a:ln>
+                        <a:noFill/>
+                      </a:ln>
+                    </wps:spPr>
+                    <wps:txbx>
+                      <w:txbxContent>
+                        <w:p>
+                          <w:pPr>
+                            <w:rPr>
+                              <w:rFonts w:ascii="Calibri" w:eastAsia="Calibri" w:hAnsi="Calibri" w:cs="Calibri"/>
+                              <w:noProof/>
+                              <w:color w:val="03C03C"/>
+                            </w:rPr>
+                          </w:pPr>
+                          <w:r>
+                            <w:rPr>
+                              <w:rFonts w:ascii="Calibri" w:eastAsia="Calibri" w:hAnsi="Calibri" w:cs="Calibri"/>
+                              <w:noProof/>
+                              <w:color w:val="03C03C"/>
+                            </w:rPr>
+                            <w:t>Public</w:t>
+                          </w:r>
+                        </w:p>
+                      </w:txbxContent>
+                    </wps:txbx>
+                    <wps:bodyPr rot="0" spcFirstLastPara="0" vertOverflow="overflow" horzOverflow="overflow" vert="horz" wrap="none" lIns="254000" tIns="190500" rIns="0" bIns="0" numCol="1" spcCol="0" rtlCol="0" fromWordArt="0" anchor="t" anchorCtr="0" forceAA="0" compatLnSpc="1">
+                      <a:prstTxWarp prst="textNoShape">
+                        <a:avLst/>
+                      </a:prstTxWarp>
+                      <a:spAutoFit/>
+                    </wps:bodyPr>
+                  </wps:wsp>
+                </a:graphicData>
+              </a:graphic>
+            </wp:anchor>
+          </w:drawing>
+        </mc:Choice>
+        <mc:Fallback>
+          <w:pict>
+            <v:shapetype w14:anchorId="5260AF5E" id="_x0000_t202" coordsize="21600,21600" o:spt="202" path="m,l,21600r21600,l21600,xe">
+              <v:stroke joinstyle="miter"/>
+              <v:path gradientshapeok="t" o:connecttype="rect"/>
+            </v:shapetype>
+            <v:shape id="Text Box 2" o:spid="_x0000_s1026" type="#_x0000_t202" alt="Public" style="position:absolute;margin-left:0;margin-top:0;width:34.95pt;height:34.95pt;z-index:251660800;visibility:visible;mso-wrap-style:none;mso-wrap-distance-left:0;mso-wrap-distance-top:0;mso-wrap-distance-right:0;mso-wrap-distance-bottom:0;mso-position-horizontal:left;mso-position-horizontal-relative:page;mso-position-vertical:top;mso-position-vertical-relative:page;v-text-anchor:top" o:gfxdata="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" filled="f" stroked="f">
+              <v:textbox style="mso-fit-shape-to-text:t" inset="20pt,15pt,0,0">
+                <w:txbxContent>
+                  <w:p>
+                    <w:pPr>
+                      <w:rPr>
+                        <w:rFonts w:ascii="Calibri" w:eastAsia="Calibri" w:hAnsi="Calibri" w:cs="Calibri"/>
+                        <w:noProof/>
+                        <w:color w:val="03C03C"/>
+                      </w:rPr>
+                    </w:pPr>
+                    <w:r>
+                      <w:rPr>
+                        <w:rFonts w:ascii="Calibri" w:eastAsia="Calibri" w:hAnsi="Calibri" w:cs="Calibri"/>
+                        <w:noProof/>
+                        <w:color w:val="03C03C"/>
+                      </w:rPr>
+                      <w:t>Public</w:t>
+                    </w:r>
+                  </w:p>
+                </w:txbxContent>
+              </v:textbox>
+              <w10:wrap anchorx="page" anchory="page"/>
+            </v:shape>
+          </w:pict>
+        </mc:Fallback>
+      </mc:AlternateContent>
+    </w:r>
+  </w:p>
+</w:hdr>
+</file>
+
+<file path=word/header2.xml><?xml version="1.0" encoding="utf-8"?>
+<w:hdr xmlns:wpc="http://schemas.microsoft.com/office/word/2010/wordprocessingCanvas" xmlns:cx="http://schemas.microsoft.com/office/drawing/2014/chartex" xmlns:cx1="http://schemas.microsoft.com/office/drawing/2015/9/8/chartex" xmlns:cx2="http://schemas.microsoft.com/office/drawing/2015/10/21/chartex" xmlns:cx3="http://schemas.microsoft.com/office/drawing/2016/5/9/chartex" xmlns:cx4="http://schemas.microsoft.com/office/drawing/2016/5/10/chartex" xmlns:cx5="http://schemas.microsoft.com/office/drawing/2016/5/11/chartex" xmlns:cx6="http://schemas.microsoft.com/office/drawing/2016/5/12/chartex" xmlns:cx7="http://schemas.microsoft.com/office/drawing/2016/5/13/chartex" xmlns:cx8="http://schemas.microsoft.com/office/drawing/2016/5/14/chartex" xmlns:mc="http://schemas.openxmlformats.org/markup-compatibility/2006" xmlns:aink="http://schemas.microsoft.com/office/drawing/2016/ink" xmlns:am3d="http://schemas.microsoft.com/office/drawing/2017/model3d" xmlns:o="urn:schemas-microsoft-com:office:office" xmlns:oel="http://schemas.microsoft.com/office/2019/extlst" xmlns:r="http://schemas.openxmlformats.org/officeDocument/2006/relationships" xmlns:m="http://schemas.openxmlformats.org/officeDocument/2006/math" xmlns:v="urn:schemas-microsoft-com:vml" xmlns:wp14="http://schemas.microsoft.com/office/word/2010/wordprocessingDrawing" xmlns:wp="http://schemas.openxmlformats.org/drawingml/2006/wordprocessingDrawing" xmlns:w10="urn:schemas-microsoft-com:office:word" xmlns:w="http://schemas.openxmlformats.org/wordprocessingml/2006/main" xmlns:w14="http://schemas.microsoft.com/office/word/2010/wordml" xmlns:w15="http://schemas.microsoft.com/office/word/2012/wordml" xmlns:w16cex="http://schemas.microsoft.com/office/word/2018/wordml/cex" xmlns:w16cid="http://schemas.microsoft.com/office/word/2016/wordml/cid" xmlns:w16="http://schemas.microsoft.com/office/word/2018/wordml" xmlns:w16sdtdh="http://schemas.microsoft.com/office/word/2020/wordml/sdtdatahash" xmlns:w16se="http://schemas.microsoft.com/office/word/2015/wordml/symex" xmlns:wpg="http://schemas.microsoft.com/office/word/2010/wordprocessingGroup" xmlns:wpi="http://schemas.microsoft.com/office/word/2010/wordprocessingInk" xmlns:wne="http://schemas.microsoft.com/office/word/2006/wordml" xmlns:wps="http://schemas.microsoft.com/office/word/2010/wordprocessingShape" mc:Ignorable="w14 w15 w16se w16cid w16 w16cex w16sdtdh wp14">
+  <w:p>
+    <w:pPr>
+      <w:pStyle w:val="Header"/>
+    </w:pPr>
+    <w:r>
+      <w:rPr>
+        <w:noProof/>
+      </w:rPr>
+      <mc:AlternateContent>
+        <mc:Choice Requires="wps">
+          <w:drawing>
+            <wp:anchor distT="0" distB="0" distL="0" distR="0" simplePos="0" relativeHeight="251661824" behindDoc="0" locked="0" layoutInCell="1" allowOverlap="1" wp14:anchorId="390862BB" wp14:editId="2B3587CD">
+              <wp:simplePos x="0" y="0"/>
+              <wp:positionH relativeFrom="page">
+                <wp:align>left</wp:align>
+              </wp:positionH>
+              <wp:positionV relativeFrom="page">
+                <wp:align>top</wp:align>
+              </wp:positionV>
+              <wp:extent cx="443865" cy="443865"/>
+              <wp:effectExtent l="0" t="0" r="7620" b="4445"/>
+              <wp:wrapNone/>
+              <wp:docPr id="1756713889" name="Text Box 3" descr="Public">
+                <a:extLst xmlns:a="http://schemas.openxmlformats.org/drawingml/2006/main">
+                  <a:ext uri="{5AE41FA2-C0FF-4470-9BD4-5FADCA87CBE2}">
+                    <aclsh:classification xmlns:aclsh="http://schemas.microsoft.com/office/drawing/2020/classificationShape" classificationOutcomeType="hdr"/>
+                  </a:ext>
+                </a:extLst>
+              </wp:docPr>
+              <wp:cNvGraphicFramePr/>
+              <a:graphic xmlns:a="http://schemas.openxmlformats.org/drawingml/2006/main">
+                <a:graphicData uri="http://schemas.microsoft.com/office/word/2010/wordprocessingShape">
+                  <wps:wsp>
+                    <wps:cNvSpPr txBox="1"/>
+                    <wps:spPr>
+                      <a:xfrm>
+                        <a:off x="0" y="0"/>
+                        <a:ext cx="443865" cy="443865"/>
+                      </a:xfrm>
+                      <a:prstGeom prst="rect">
+                        <a:avLst/>
+                      </a:prstGeom>
+                      <a:noFill/>
+                      <a:ln>
+                        <a:noFill/>
+                      </a:ln>
+                    </wps:spPr>
+                    <wps:txbx>
+                      <w:txbxContent>
+                        <w:p>
+                          <w:pPr>
+                            <w:rPr>
+                              <w:rFonts w:ascii="Calibri" w:eastAsia="Calibri" w:hAnsi="Calibri" w:cs="Calibri"/>
+                              <w:noProof/>
+                              <w:color w:val="03C03C"/>
+                            </w:rPr>
+                          </w:pPr>
+                          <w:r>
+                            <w:rPr>
+                              <w:rFonts w:ascii="Calibri" w:eastAsia="Calibri" w:hAnsi="Calibri" w:cs="Calibri"/>
+                              <w:noProof/>
+                              <w:color w:val="03C03C"/>
+                            </w:rPr>
+                            <w:t>Public</w:t>
+                          </w:r>
+                        </w:p>
+                      </w:txbxContent>
+                    </wps:txbx>
+                    <wps:bodyPr rot="0" spcFirstLastPara="0" vertOverflow="overflow" horzOverflow="overflow" vert="horz" wrap="none" lIns="254000" tIns="190500" rIns="0" bIns="0" numCol="1" spcCol="0" rtlCol="0" fromWordArt="0" anchor="t" anchorCtr="0" forceAA="0" compatLnSpc="1">
+                      <a:prstTxWarp prst="textNoShape">
+                        <a:avLst/>
+                      </a:prstTxWarp>
+                      <a:spAutoFit/>
+                    </wps:bodyPr>
+                  </wps:wsp>
+                </a:graphicData>
+              </a:graphic>
+            </wp:anchor>
+          </w:drawing>
+        </mc:Choice>
+        <mc:Fallback>
+          <w:pict>
+            <v:shapetype w14:anchorId="390862BB" id="_x0000_t202" coordsize="21600,21600" o:spt="202" path="m,l,21600r21600,l21600,xe">
+              <v:stroke joinstyle="miter"/>
+              <v:path gradientshapeok="t" o:connecttype="rect"/>
+            </v:shapetype>
+            <v:shape id="Text Box 3" o:spid="_x0000_s1027" type="#_x0000_t202" alt="Public" style="position:absolute;margin-left:0;margin-top:0;width:34.95pt;height:34.95pt;z-index:251661824;visibility:visible;mso-wrap-style:none;mso-wrap-distance-left:0;mso-wrap-distance-top:0;mso-wrap-distance-right:0;mso-wrap-distance-bottom:0;mso-position-horizontal:left;mso-position-horizontal-relative:page;mso-position-vertical:top;mso-position-vertical-relative:page;v-text-anchor:top" o:gfxdata="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" filled="f" stroked="f">
+              <v:textbox style="mso-fit-shape-to-text:t" inset="20pt,15pt,0,0">
+                <w:txbxContent>
+                  <w:p>
+                    <w:pPr>
+                      <w:rPr>
+                        <w:rFonts w:ascii="Calibri" w:eastAsia="Calibri" w:hAnsi="Calibri" w:cs="Calibri"/>
+                        <w:noProof/>
+                        <w:color w:val="03C03C"/>
+                      </w:rPr>
+                    </w:pPr>
+                    <w:r>
+                      <w:rPr>
+                        <w:rFonts w:ascii="Calibri" w:eastAsia="Calibri" w:hAnsi="Calibri" w:cs="Calibri"/>
+                        <w:noProof/>
+                        <w:color w:val="03C03C"/>
+                      </w:rPr>
+                      <w:t>Public</w:t>
+                    </w:r>
+                  </w:p>
+                </w:txbxContent>
+              </v:textbox>
+              <w10:wrap anchorx="page" anchory="page"/>
+            </v:shape>
+          </w:pict>
+        </mc:Fallback>
+      </mc:AlternateContent>
+    </w:r>
+  </w:p>
+</w:hdr>
+</file>
+
+<file path=word/header3.xml><?xml version="1.0" encoding="utf-8"?>
+<w:hdr xmlns:wpc="http://schemas.microsoft.com/office/word/2010/wordprocessingCanvas" xmlns:cx="http://schemas.microsoft.com/office/drawing/2014/chartex" xmlns:cx1="http://schemas.microsoft.com/office/drawing/2015/9/8/chartex" xmlns:cx2="http://schemas.microsoft.com/office/drawing/2015/10/21/chartex" xmlns:cx3="http://schemas.microsoft.com/office/drawing/2016/5/9/chartex" xmlns:cx4="http://schemas.microsoft.com/office/drawing/2016/5/10/chartex" xmlns:cx5="http://schemas.microsoft.com/office/drawing/2016/5/11/chartex" xmlns:cx6="http://schemas.microsoft.com/office/drawing/2016/5/12/chartex" xmlns:cx7="http://schemas.microsoft.com/office/drawing/2016/5/13/chartex" xmlns:cx8="http://schemas.microsoft.com/office/drawing/2016/5/14/chartex" xmlns:mc="http://schemas.openxmlformats.org/markup-compatibility/2006" xmlns:aink="http://schemas.microsoft.com/office/drawing/2016/ink" xmlns:am3d="http://schemas.microsoft.com/office/drawing/2017/model3d" xmlns:o="urn:schemas-microsoft-com:office:office" xmlns:oel="http://schemas.microsoft.com/office/2019/extlst" xmlns:r="http://schemas.openxmlformats.org/officeDocument/2006/relationships" xmlns:m="http://schemas.openxmlformats.org/officeDocument/2006/math" xmlns:v="urn:schemas-microsoft-com:vml" xmlns:wp14="http://schemas.microsoft.com/office/word/2010/wordprocessingDrawing" xmlns:wp="http://schemas.openxmlformats.org/drawingml/2006/wordprocessingDrawing" xmlns:w10="urn:schemas-microsoft-com:office:word" xmlns:w="http://schemas.openxmlformats.org/wordprocessingml/2006/main" xmlns:w14="http://schemas.microsoft.com/office/word/2010/wordml" xmlns:w15="http://schemas.microsoft.com/office/word/2012/wordml" xmlns:w16cex="http://schemas.microsoft.com/office/word/2018/wordml/cex" xmlns:w16cid="http://schemas.microsoft.com/office/word/2016/wordml/cid" xmlns:w16="http://schemas.microsoft.com/office/word/2018/wordml" xmlns:w16sdtdh="http://schemas.microsoft.com/office/word/2020/wordml/sdtdatahash" xmlns:w16se="http://schemas.microsoft.com/office/word/2015/wordml/symex" xmlns:wpg="http://schemas.microsoft.com/office/word/2010/wordprocessingGroup" xmlns:wpi="http://schemas.microsoft.com/office/word/2010/wordprocessingInk" xmlns:wne="http://schemas.microsoft.com/office/word/2006/wordml" xmlns:wps="http://schemas.microsoft.com/office/word/2010/wordprocessingShape" mc:Ignorable="w14 w15 w16se w16cid w16 w16cex w16sdtdh wp14">
+  <w:p>
+    <w:pPr>
+      <w:pStyle w:val="Header"/>
+    </w:pPr>
+    <w:r>
+      <w:rPr>
+        <w:noProof/>
+      </w:rPr>
+      <mc:AlternateContent>
+        <mc:Choice Requires="wps">
+          <w:drawing>
+            <wp:anchor distT="0" distB="0" distL="0" distR="0" simplePos="0" relativeHeight="251659776" behindDoc="0" locked="0" layoutInCell="1" allowOverlap="1" wp14:anchorId="1416817B" wp14:editId="42505F9A">
+              <wp:simplePos x="635" y="635"/>
+              <wp:positionH relativeFrom="page">
+                <wp:align>left</wp:align>
+              </wp:positionH>
+              <wp:positionV relativeFrom="page">
+                <wp:align>top</wp:align>
+              </wp:positionV>
+              <wp:extent cx="443865" cy="443865"/>
+              <wp:effectExtent l="0" t="0" r="7620" b="4445"/>
+              <wp:wrapNone/>
+              <wp:docPr id="1596566971" name="Text Box 1" descr="Public">
+                <a:extLst xmlns:a="http://schemas.openxmlformats.org/drawingml/2006/main">
+                  <a:ext uri="{5AE41FA2-C0FF-4470-9BD4-5FADCA87CBE2}">
+                    <aclsh:classification xmlns:aclsh="http://schemas.microsoft.com/office/drawing/2020/classificationShape" classificationOutcomeType="hdr"/>
+                  </a:ext>
+                </a:extLst>
+              </wp:docPr>
+              <wp:cNvGraphicFramePr/>
+              <a:graphic xmlns:a="http://schemas.openxmlformats.org/drawingml/2006/main">
+                <a:graphicData uri="http://schemas.microsoft.com/office/word/2010/wordprocessingShape">
+                  <wps:wsp>
+                    <wps:cNvSpPr txBox="1"/>
+                    <wps:spPr>
+                      <a:xfrm>
+                        <a:off x="0" y="0"/>
+                        <a:ext cx="443865" cy="443865"/>
+                      </a:xfrm>
+                      <a:prstGeom prst="rect">
+                        <a:avLst/>
+                      </a:prstGeom>
+                      <a:noFill/>
+                      <a:ln>
+                        <a:noFill/>
+                      </a:ln>
+                    </wps:spPr>
+                    <wps:txbx>
+                      <w:txbxContent>
+                        <w:p>
+                          <w:pPr>
+                            <w:rPr>
+                              <w:rFonts w:ascii="Calibri" w:eastAsia="Calibri" w:hAnsi="Calibri" w:cs="Calibri"/>
+                              <w:noProof/>
+                              <w:color w:val="03C03C"/>
+                            </w:rPr>
+                          </w:pPr>
+                          <w:r>
+                            <w:rPr>
+                              <w:rFonts w:ascii="Calibri" w:eastAsia="Calibri" w:hAnsi="Calibri" w:cs="Calibri"/>
+                              <w:noProof/>
+                              <w:color w:val="03C03C"/>
+                            </w:rPr>
+                            <w:t>Public</w:t>
+                          </w:r>
+                        </w:p>
+                      </w:txbxContent>
+                    </wps:txbx>
+                    <wps:bodyPr rot="0" spcFirstLastPara="0" vertOverflow="overflow" horzOverflow="overflow" vert="horz" wrap="none" lIns="254000" tIns="190500" rIns="0" bIns="0" numCol="1" spcCol="0" rtlCol="0" fromWordArt="0" anchor="t" anchorCtr="0" forceAA="0" compatLnSpc="1">
+                      <a:prstTxWarp prst="textNoShape">
+                        <a:avLst/>
+                      </a:prstTxWarp>
+                      <a:spAutoFit/>
+                    </wps:bodyPr>
+                  </wps:wsp>
+                </a:graphicData>
+              </a:graphic>
+            </wp:anchor>
+          </w:drawing>
+        </mc:Choice>
+        <mc:Fallback>
+          <w:pict>
+            <v:shapetype w14:anchorId="1416817B" id="_x0000_t202" coordsize="21600,21600" o:spt="202" path="m,l,21600r21600,l21600,xe">
+              <v:stroke joinstyle="miter"/>
+              <v:path gradientshapeok="t" o:connecttype="rect"/>
+            </v:shapetype>
+            <v:shape id="Text Box 1" o:spid="_x0000_s1028" type="#_x0000_t202" alt="Public" style="position:absolute;margin-left:0;margin-top:0;width:34.95pt;height:34.95pt;z-index:251659776;visibility:visible;mso-wrap-style:none;mso-wrap-distance-left:0;mso-wrap-distance-top:0;mso-wrap-distance-right:0;mso-wrap-distance-bottom:0;mso-position-horizontal:left;mso-position-horizontal-relative:page;mso-position-vertical:top;mso-position-vertical-relative:page;v-text-anchor:top" o:gfxdata="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" filled="f" stroked="f">
+              <v:textbox style="mso-fit-shape-to-text:t" inset="20pt,15pt,0,0">
+                <w:txbxContent>
+                  <w:p>
+                    <w:pPr>
+                      <w:rPr>
+                        <w:rFonts w:ascii="Calibri" w:eastAsia="Calibri" w:hAnsi="Calibri" w:cs="Calibri"/>
+                        <w:noProof/>
+                        <w:color w:val="03C03C"/>
+                      </w:rPr>
+                    </w:pPr>
+                    <w:r>
+                      <w:rPr>
+                        <w:rFonts w:ascii="Calibri" w:eastAsia="Calibri" w:hAnsi="Calibri" w:cs="Calibri"/>
+                        <w:noProof/>
+                        <w:color w:val="03C03C"/>
+                      </w:rPr>
+                      <w:t>Public</w:t>
+                    </w:r>
+                  </w:p>
+                </w:txbxContent>
+              </v:textbox>
+              <w10:wrap anchorx="page" anchory="page"/>
+            </v:shape>
+          </w:pict>
+        </mc:Fallback>
+      </mc:AlternateContent>
+    </w:r>
+  </w:p>
+</w:hdr>
+</file>
+
 <file path=word/numbering.xml><?xml version="1.0" encoding="utf-8"?>
 <w:numbering xmlns:wpc="http://schemas.microsoft.com/office/word/2010/wordprocessingCanvas" xmlns:cx="http://schemas.microsoft.com/office/drawing/2014/chartex" xmlns:cx1="http://schemas.microsoft.com/office/drawing/2015/9/8/chartex" xmlns:cx2="http://schemas.microsoft.com/office/drawing/2015/10/21/chartex" xmlns:cx3="http://schemas.microsoft.com/office/drawing/2016/5/9/chartex" xmlns:cx4="http://schemas.microsoft.com/office/drawing/2016/5/10/chartex" xmlns:cx5="http://schemas.microsoft.com/office/drawing/2016/5/11/chartex" xmlns:cx6="http://schemas.microsoft.com/office/drawing/2016/5/12/chartex" xmlns:cx7="http://schemas.microsoft.com/office/drawing/2016/5/13/chartex" xmlns:cx8="http://schemas.microsoft.com/office/drawing/2016/5/14/chartex" xmlns:mc="http://schemas.openxmlformats.org/markup-compatibility/2006" xmlns:aink="http://schemas.microsoft.com/office/drawing/2016/ink" xmlns:am3d="http://schemas.microsoft.com/office/drawing/2017/model3d" xmlns:o="urn:schemas-microsoft-com:office:office" xmlns:oel="http://schemas.microsoft.com/office/2019/extlst" xmlns:r="http://schemas.openxmlformats.org/officeDocument/2006/relationships" xmlns:m="http://schemas.openxmlformats.org/officeDocument/2006/math" xmlns:v="urn:schemas-microsoft-com:vml" xmlns:wp14="http://schemas.microsoft.com/office/word/2010/wordprocessingDrawing" xmlns:wp="http://schemas.openxmlformats.org/drawingml/2006/wordprocessingDrawing" xmlns:w10="urn:schemas-microsoft-com:office:word" xmlns:w="http://schemas.openxmlformats.org/wordprocessingml/2006/main" xmlns:w14="http://schemas.microsoft.com/office/word/2010/wordml" xmlns:w15="http://schemas.microsoft.com/office/word/2012/wordml" xmlns:w16cex="http://schemas.microsoft.com/office/word/2018/wordml/cex" xmlns:w16cid="http://schemas.microsoft.com/office/word/2016/wordml/cid" xmlns:w16="http://schemas.microsoft.com/office/word/2018/wordml" xmlns:w16sdtdh="http://schemas.microsoft.com/office/word/2020/wordml/sdtdatahash" xmlns:w16se="http://schemas.microsoft.com/office/word/2015/wordml/symex" xmlns:wpg="http://schemas.microsoft.com/office/word/2010/wordprocessingGroup" xmlns:wpi="http://schemas.microsoft.com/office/word/2010/wordprocessingInk" xmlns:wne="http://schemas.microsoft.com/office/word/2006/wordml" xmlns:wps="http://schemas.microsoft.com/office/word/2010/wordprocessingShape" mc:Ignorable="w14 w15 w16se w16cid w16 w16cex w16sdtdh wp14">
   <w:abstractNum w:abstractNumId="0" w15:restartNumberingAfterBreak="0">
@@ -1010,6 +3658,118 @@
     </w:lvl>
   </w:abstractNum>
   <w:abstractNum w:abstractNumId="6" w15:restartNumberingAfterBreak="0">
+    <w:nsid w:val="14733874"/>
+    <w:multiLevelType w:val="hybridMultilevel"/>
+    <w:tmpl w:val="F89AEDCE"/>
+    <w:lvl w:ilvl="0" w:tplc="FFFFFFFF">
+      <w:numFmt w:val="bullet"/>
+      <w:lvlText w:val="-"/>
+      <w:lvlJc w:val="left"/>
+      <w:pPr>
+        <w:ind w:left="360" w:hanging="360"/>
+      </w:pPr>
+      <w:rPr>
+        <w:rFonts w:ascii="Arial" w:eastAsia="Times New Roman" w:hAnsi="Arial" w:cs="Arial" w:hint="default"/>
+      </w:rPr>
+    </w:lvl>
+    <w:lvl w:ilvl="1" w:tplc="04090005">
+      <w:start w:val="1"/>
+      <w:numFmt w:val="bullet"/>
+      <w:lvlText w:val=""/>
+      <w:lvlJc w:val="left"/>
+      <w:pPr>
+        <w:ind w:left="1080" w:hanging="360"/>
+      </w:pPr>
+      <w:rPr>
+        <w:rFonts w:ascii="Wingdings" w:hAnsi="Wingdings" w:hint="default"/>
+      </w:rPr>
+    </w:lvl>
+    <w:lvl w:ilvl="2" w:tplc="FFFFFFFF" w:tentative="1">
+      <w:start w:val="1"/>
+      <w:numFmt w:val="bullet"/>
+      <w:lvlText w:val=""/>
+      <w:lvlJc w:val="left"/>
+      <w:pPr>
+        <w:ind w:left="1800" w:hanging="360"/>
+      </w:pPr>
+      <w:rPr>
+        <w:rFonts w:ascii="Wingdings" w:hAnsi="Wingdings" w:hint="default"/>
+      </w:rPr>
+    </w:lvl>
+    <w:lvl w:ilvl="3" w:tplc="FFFFFFFF" w:tentative="1">
+      <w:start w:val="1"/>
+      <w:numFmt w:val="bullet"/>
+      <w:lvlText w:val=""/>
+      <w:lvlJc w:val="left"/>
+      <w:pPr>
+        <w:ind w:left="2520" w:hanging="360"/>
+      </w:pPr>
+      <w:rPr>
+        <w:rFonts w:ascii="Symbol" w:hAnsi="Symbol" w:hint="default"/>
+      </w:rPr>
+    </w:lvl>
+    <w:lvl w:ilvl="4" w:tplc="FFFFFFFF" w:tentative="1">
+      <w:start w:val="1"/>
+      <w:numFmt w:val="bullet"/>
+      <w:lvlText w:val="o"/>
+      <w:lvlJc w:val="left"/>
+      <w:pPr>
+        <w:ind w:left="3240" w:hanging="360"/>
+      </w:pPr>
+      <w:rPr>
+        <w:rFonts w:ascii="Courier New" w:hAnsi="Courier New" w:cs="Courier New" w:hint="default"/>
+      </w:rPr>
+    </w:lvl>
+    <w:lvl w:ilvl="5" w:tplc="FFFFFFFF" w:tentative="1">
+      <w:start w:val="1"/>
+      <w:numFmt w:val="bullet"/>
+      <w:lvlText w:val=""/>
+      <w:lvlJc w:val="left"/>
+      <w:pPr>
+        <w:ind w:left="3960" w:hanging="360"/>
+      </w:pPr>
+      <w:rPr>
+        <w:rFonts w:ascii="Wingdings" w:hAnsi="Wingdings" w:hint="default"/>
+      </w:rPr>
+    </w:lvl>
+    <w:lvl w:ilvl="6" w:tplc="FFFFFFFF" w:tentative="1">
+      <w:start w:val="1"/>
+      <w:numFmt w:val="bullet"/>
+      <w:lvlText w:val=""/>
+      <w:lvlJc w:val="left"/>
+      <w:pPr>
+        <w:ind w:left="4680" w:hanging="360"/>
+      </w:pPr>
+      <w:rPr>
+        <w:rFonts w:ascii="Symbol" w:hAnsi="Symbol" w:hint="default"/>
+      </w:rPr>
+    </w:lvl>
+    <w:lvl w:ilvl="7" w:tplc="FFFFFFFF" w:tentative="1">
+      <w:start w:val="1"/>
+      <w:numFmt w:val="bullet"/>
+      <w:lvlText w:val="o"/>
+      <w:lvlJc w:val="left"/>
+      <w:pPr>
+        <w:ind w:left="5400" w:hanging="360"/>
+      </w:pPr>
+      <w:rPr>
+        <w:rFonts w:ascii="Courier New" w:hAnsi="Courier New" w:cs="Courier New" w:hint="default"/>
+      </w:rPr>
+    </w:lvl>
+    <w:lvl w:ilvl="8" w:tplc="FFFFFFFF" w:tentative="1">
+      <w:start w:val="1"/>
+      <w:numFmt w:val="bullet"/>
+      <w:lvlText w:val=""/>
+      <w:lvlJc w:val="left"/>
+      <w:pPr>
+        <w:ind w:left="6120" w:hanging="360"/>
+      </w:pPr>
+      <w:rPr>
+        <w:rFonts w:ascii="Wingdings" w:hAnsi="Wingdings" w:hint="default"/>
+      </w:rPr>
+    </w:lvl>
+  </w:abstractNum>
+  <w:abstractNum w:abstractNumId="7" w15:restartNumberingAfterBreak="0">
     <w:nsid w:val="24965222"/>
     <w:multiLevelType w:val="multilevel"/>
     <w:tmpl w:val="0330CBB0"/>
@@ -1123,7 +3883,7 @@
       </w:pPr>
     </w:lvl>
   </w:abstractNum>
-  <w:abstractNum w:abstractNumId="7" w15:restartNumberingAfterBreak="0">
+  <w:abstractNum w:abstractNumId="8" w15:restartNumberingAfterBreak="0">
     <w:nsid w:val="2F337EA9"/>
     <w:multiLevelType w:val="hybridMultilevel"/>
     <w:tmpl w:val="F0D49A2C"/>
@@ -1212,7 +3972,7 @@
       </w:pPr>
     </w:lvl>
   </w:abstractNum>
-  <w:abstractNum w:abstractNumId="8" w15:restartNumberingAfterBreak="0">
+  <w:abstractNum w:abstractNumId="9" w15:restartNumberingAfterBreak="0">
     <w:nsid w:val="43457EFC"/>
     <w:multiLevelType w:val="hybridMultilevel"/>
     <w:tmpl w:val="B9B27968"/>
@@ -1326,7 +4086,7 @@
       </w:pPr>
     </w:lvl>
   </w:abstractNum>
-  <w:abstractNum w:abstractNumId="9" w15:restartNumberingAfterBreak="0">
+  <w:abstractNum w:abstractNumId="10" w15:restartNumberingAfterBreak="0">
     <w:nsid w:val="488429F5"/>
     <w:multiLevelType w:val="hybridMultilevel"/>
     <w:tmpl w:val="90F206CC"/>
@@ -1412,7 +4172,120 @@
       </w:pPr>
     </w:lvl>
   </w:abstractNum>
-  <w:abstractNum w:abstractNumId="10" w15:restartNumberingAfterBreak="0">
+  <w:abstractNum w:abstractNumId="11" w15:restartNumberingAfterBreak="0">
+    <w:nsid w:val="4DAF744E"/>
+    <w:multiLevelType w:val="hybridMultilevel"/>
+    <w:tmpl w:val="CF3E1778"/>
+    <w:lvl w:ilvl="0" w:tplc="04090001">
+      <w:start w:val="1"/>
+      <w:numFmt w:val="bullet"/>
+      <w:lvlText w:val=""/>
+      <w:lvlJc w:val="left"/>
+      <w:pPr>
+        <w:ind w:left="360" w:hanging="360"/>
+      </w:pPr>
+      <w:rPr>
+        <w:rFonts w:ascii="Symbol" w:hAnsi="Symbol" w:hint="default"/>
+      </w:rPr>
+    </w:lvl>
+    <w:lvl w:ilvl="1" w:tplc="04090003" w:tentative="1">
+      <w:start w:val="1"/>
+      <w:numFmt w:val="bullet"/>
+      <w:lvlText w:val="o"/>
+      <w:lvlJc w:val="left"/>
+      <w:pPr>
+        <w:ind w:left="1080" w:hanging="360"/>
+      </w:pPr>
+      <w:rPr>
+        <w:rFonts w:ascii="Courier New" w:hAnsi="Courier New" w:cs="Courier New" w:hint="default"/>
+      </w:rPr>
+    </w:lvl>
+    <w:lvl w:ilvl="2" w:tplc="04090005" w:tentative="1">
+      <w:start w:val="1"/>
+      <w:numFmt w:val="bullet"/>
+      <w:lvlText w:val=""/>
+      <w:lvlJc w:val="left"/>
+      <w:pPr>
+        <w:ind w:left="1800" w:hanging="360"/>
+      </w:pPr>
+      <w:rPr>
+        <w:rFonts w:ascii="Wingdings" w:hAnsi="Wingdings" w:hint="default"/>
+      </w:rPr>
+    </w:lvl>
+    <w:lvl w:ilvl="3" w:tplc="04090001" w:tentative="1">
+      <w:start w:val="1"/>
+      <w:numFmt w:val="bullet"/>
+      <w:lvlText w:val=""/>
+      <w:lvlJc w:val="left"/>
+      <w:pPr>
+        <w:ind w:left="2520" w:hanging="360"/>
+      </w:pPr>
+      <w:rPr>
+        <w:rFonts w:ascii="Symbol" w:hAnsi="Symbol" w:hint="default"/>
+      </w:rPr>
+    </w:lvl>
+    <w:lvl w:ilvl="4" w:tplc="04090003" w:tentative="1">
+      <w:start w:val="1"/>
+      <w:numFmt w:val="bullet"/>
+      <w:lvlText w:val="o"/>
+      <w:lvlJc w:val="left"/>
+      <w:pPr>
+        <w:ind w:left="3240" w:hanging="360"/>
+      </w:pPr>
+      <w:rPr>
+        <w:rFonts w:ascii="Courier New" w:hAnsi="Courier New" w:cs="Courier New" w:hint="default"/>
+      </w:rPr>
+    </w:lvl>
+    <w:lvl w:ilvl="5" w:tplc="04090005" w:tentative="1">
+      <w:start w:val="1"/>
+      <w:numFmt w:val="bullet"/>
+      <w:lvlText w:val=""/>
+      <w:lvlJc w:val="left"/>
+      <w:pPr>
+        <w:ind w:left="3960" w:hanging="360"/>
+      </w:pPr>
+      <w:rPr>
+        <w:rFonts w:ascii="Wingdings" w:hAnsi="Wingdings" w:hint="default"/>
+      </w:rPr>
+    </w:lvl>
+    <w:lvl w:ilvl="6" w:tplc="04090001" w:tentative="1">
+      <w:start w:val="1"/>
+      <w:numFmt w:val="bullet"/>
+      <w:lvlText w:val=""/>
+      <w:lvlJc w:val="left"/>
+      <w:pPr>
+        <w:ind w:left="4680" w:hanging="360"/>
+      </w:pPr>
+      <w:rPr>
+        <w:rFonts w:ascii="Symbol" w:hAnsi="Symbol" w:hint="default"/>
+      </w:rPr>
+    </w:lvl>
+    <w:lvl w:ilvl="7" w:tplc="04090003" w:tentative="1">
+      <w:start w:val="1"/>
+      <w:numFmt w:val="bullet"/>
+      <w:lvlText w:val="o"/>
+      <w:lvlJc w:val="left"/>
+      <w:pPr>
+        <w:ind w:left="5400" w:hanging="360"/>
+      </w:pPr>
+      <w:rPr>
+        <w:rFonts w:ascii="Courier New" w:hAnsi="Courier New" w:cs="Courier New" w:hint="default"/>
+      </w:rPr>
+    </w:lvl>
+    <w:lvl w:ilvl="8" w:tplc="04090005" w:tentative="1">
+      <w:start w:val="1"/>
+      <w:numFmt w:val="bullet"/>
+      <w:lvlText w:val=""/>
+      <w:lvlJc w:val="left"/>
+      <w:pPr>
+        <w:ind w:left="6120" w:hanging="360"/>
+      </w:pPr>
+      <w:rPr>
+        <w:rFonts w:ascii="Wingdings" w:hAnsi="Wingdings" w:hint="default"/>
+      </w:rPr>
+    </w:lvl>
+  </w:abstractNum>
+  <w:abstractNum w:abstractNumId="12" w15:restartNumberingAfterBreak="0">
     <w:nsid w:val="53041A2A"/>
     <w:multiLevelType w:val="hybridMultilevel"/>
     <w:tmpl w:val="10866284"/>
@@ -1501,7 +4374,119 @@
       </w:pPr>
     </w:lvl>
   </w:abstractNum>
-  <w:abstractNum w:abstractNumId="11" w15:restartNumberingAfterBreak="0">
+  <w:abstractNum w:abstractNumId="13" w15:restartNumberingAfterBreak="0">
+    <w:nsid w:val="58655BD0"/>
+    <w:multiLevelType w:val="hybridMultilevel"/>
+    <w:tmpl w:val="2DDE1518"/>
+    <w:lvl w:ilvl="0" w:tplc="FA5AD7BE">
+      <w:numFmt w:val="bullet"/>
+      <w:lvlText w:val="-"/>
+      <w:lvlJc w:val="left"/>
+      <w:pPr>
+        <w:ind w:left="360" w:hanging="360"/>
+      </w:pPr>
+      <w:rPr>
+        <w:rFonts w:ascii="Arial" w:eastAsia="Times New Roman" w:hAnsi="Arial" w:cs="Arial" w:hint="default"/>
+      </w:rPr>
+    </w:lvl>
+    <w:lvl w:ilvl="1" w:tplc="04090003">
+      <w:start w:val="1"/>
+      <w:numFmt w:val="bullet"/>
+      <w:lvlText w:val="o"/>
+      <w:lvlJc w:val="left"/>
+      <w:pPr>
+        <w:ind w:left="1080" w:hanging="360"/>
+      </w:pPr>
+      <w:rPr>
+        <w:rFonts w:ascii="Courier New" w:hAnsi="Courier New" w:cs="Courier New" w:hint="default"/>
+      </w:rPr>
+    </w:lvl>
+    <w:lvl w:ilvl="2" w:tplc="04090005" w:tentative="1">
+      <w:start w:val="1"/>
+      <w:numFmt w:val="bullet"/>
+      <w:lvlText w:val=""/>
+      <w:lvlJc w:val="left"/>
+      <w:pPr>
+        <w:ind w:left="1800" w:hanging="360"/>
+      </w:pPr>
+      <w:rPr>
+        <w:rFonts w:ascii="Wingdings" w:hAnsi="Wingdings" w:hint="default"/>
+      </w:rPr>
+    </w:lvl>
+    <w:lvl w:ilvl="3" w:tplc="04090001" w:tentative="1">
+      <w:start w:val="1"/>
+      <w:numFmt w:val="bullet"/>
+      <w:lvlText w:val=""/>
+      <w:lvlJc w:val="left"/>
+      <w:pPr>
+        <w:ind w:left="2520" w:hanging="360"/>
+      </w:pPr>
+      <w:rPr>
+        <w:rFonts w:ascii="Symbol" w:hAnsi="Symbol" w:hint="default"/>
+      </w:rPr>
+    </w:lvl>
+    <w:lvl w:ilvl="4" w:tplc="04090003" w:tentative="1">
+      <w:start w:val="1"/>
+      <w:numFmt w:val="bullet"/>
+      <w:lvlText w:val="o"/>
+      <w:lvlJc w:val="left"/>
+      <w:pPr>
+        <w:ind w:left="3240" w:hanging="360"/>
+      </w:pPr>
+      <w:rPr>
+        <w:rFonts w:ascii="Courier New" w:hAnsi="Courier New" w:cs="Courier New" w:hint="default"/>
+      </w:rPr>
+    </w:lvl>
+    <w:lvl w:ilvl="5" w:tplc="04090005" w:tentative="1">
+      <w:start w:val="1"/>
+      <w:numFmt w:val="bullet"/>
+      <w:lvlText w:val=""/>
+      <w:lvlJc w:val="left"/>
+      <w:pPr>
+        <w:ind w:left="3960" w:hanging="360"/>
+      </w:pPr>
+      <w:rPr>
+        <w:rFonts w:ascii="Wingdings" w:hAnsi="Wingdings" w:hint="default"/>
+      </w:rPr>
+    </w:lvl>
+    <w:lvl w:ilvl="6" w:tplc="04090001" w:tentative="1">
+      <w:start w:val="1"/>
+      <w:numFmt w:val="bullet"/>
+      <w:lvlText w:val=""/>
+      <w:lvlJc w:val="left"/>
+      <w:pPr>
+        <w:ind w:left="4680" w:hanging="360"/>
+      </w:pPr>
+      <w:rPr>
+        <w:rFonts w:ascii="Symbol" w:hAnsi="Symbol" w:hint="default"/>
+      </w:rPr>
+    </w:lvl>
+    <w:lvl w:ilvl="7" w:tplc="04090003" w:tentative="1">
+      <w:start w:val="1"/>
+      <w:numFmt w:val="bullet"/>
+      <w:lvlText w:val="o"/>
+      <w:lvlJc w:val="left"/>
+      <w:pPr>
+        <w:ind w:left="5400" w:hanging="360"/>
+      </w:pPr>
+      <w:rPr>
+        <w:rFonts w:ascii="Courier New" w:hAnsi="Courier New" w:cs="Courier New" w:hint="default"/>
+      </w:rPr>
+    </w:lvl>
+    <w:lvl w:ilvl="8" w:tplc="04090005" w:tentative="1">
+      <w:start w:val="1"/>
+      <w:numFmt w:val="bullet"/>
+      <w:lvlText w:val=""/>
+      <w:lvlJc w:val="left"/>
+      <w:pPr>
+        <w:ind w:left="6120" w:hanging="360"/>
+      </w:pPr>
+      <w:rPr>
+        <w:rFonts w:ascii="Wingdings" w:hAnsi="Wingdings" w:hint="default"/>
+      </w:rPr>
+    </w:lvl>
+  </w:abstractNum>
+  <w:abstractNum w:abstractNumId="14" w15:restartNumberingAfterBreak="0">
     <w:nsid w:val="597639F0"/>
     <w:multiLevelType w:val="hybridMultilevel"/>
     <w:tmpl w:val="C0AE81A6"/>
@@ -1587,7 +4572,7 @@
       </w:pPr>
     </w:lvl>
   </w:abstractNum>
-  <w:abstractNum w:abstractNumId="12" w15:restartNumberingAfterBreak="0">
+  <w:abstractNum w:abstractNumId="15" w15:restartNumberingAfterBreak="0">
     <w:nsid w:val="61886D3F"/>
     <w:multiLevelType w:val="hybridMultilevel"/>
     <w:tmpl w:val="A2485728"/>
@@ -1700,7 +4685,7 @@
       </w:pPr>
     </w:lvl>
   </w:abstractNum>
-  <w:abstractNum w:abstractNumId="13" w15:restartNumberingAfterBreak="0">
+  <w:abstractNum w:abstractNumId="16" w15:restartNumberingAfterBreak="0">
     <w:nsid w:val="64BC3DE8"/>
     <w:multiLevelType w:val="hybridMultilevel"/>
     <w:tmpl w:val="24F41530"/>
@@ -1789,7 +4774,7 @@
       </w:pPr>
     </w:lvl>
   </w:abstractNum>
-  <w:abstractNum w:abstractNumId="14" w15:restartNumberingAfterBreak="0">
+  <w:abstractNum w:abstractNumId="17" w15:restartNumberingAfterBreak="0">
     <w:nsid w:val="68C47065"/>
     <w:multiLevelType w:val="hybridMultilevel"/>
     <w:tmpl w:val="3C0E36B6"/>
@@ -1875,7 +4860,7 @@
       </w:pPr>
     </w:lvl>
   </w:abstractNum>
-  <w:abstractNum w:abstractNumId="15" w15:restartNumberingAfterBreak="0">
+  <w:abstractNum w:abstractNumId="18" w15:restartNumberingAfterBreak="0">
     <w:nsid w:val="6F642176"/>
     <w:multiLevelType w:val="hybridMultilevel"/>
     <w:tmpl w:val="B0648822"/>
@@ -1988,17 +4973,130 @@
       </w:pPr>
     </w:lvl>
   </w:abstractNum>
+  <w:abstractNum w:abstractNumId="19" w15:restartNumberingAfterBreak="0">
+    <w:nsid w:val="73165DA8"/>
+    <w:multiLevelType w:val="hybridMultilevel"/>
+    <w:tmpl w:val="EF4A9938"/>
+    <w:lvl w:ilvl="0" w:tplc="04090001">
+      <w:start w:val="1"/>
+      <w:numFmt w:val="bullet"/>
+      <w:lvlText w:val=""/>
+      <w:lvlJc w:val="left"/>
+      <w:pPr>
+        <w:ind w:left="360" w:hanging="360"/>
+      </w:pPr>
+      <w:rPr>
+        <w:rFonts w:ascii="Symbol" w:hAnsi="Symbol" w:hint="default"/>
+      </w:rPr>
+    </w:lvl>
+    <w:lvl w:ilvl="1" w:tplc="04090003" w:tentative="1">
+      <w:start w:val="1"/>
+      <w:numFmt w:val="bullet"/>
+      <w:lvlText w:val="o"/>
+      <w:lvlJc w:val="left"/>
+      <w:pPr>
+        <w:ind w:left="1080" w:hanging="360"/>
+      </w:pPr>
+      <w:rPr>
+        <w:rFonts w:ascii="Courier New" w:hAnsi="Courier New" w:cs="Courier New" w:hint="default"/>
+      </w:rPr>
+    </w:lvl>
+    <w:lvl w:ilvl="2" w:tplc="04090005" w:tentative="1">
+      <w:start w:val="1"/>
+      <w:numFmt w:val="bullet"/>
+      <w:lvlText w:val=""/>
+      <w:lvlJc w:val="left"/>
+      <w:pPr>
+        <w:ind w:left="1800" w:hanging="360"/>
+      </w:pPr>
+      <w:rPr>
+        <w:rFonts w:ascii="Wingdings" w:hAnsi="Wingdings" w:hint="default"/>
+      </w:rPr>
+    </w:lvl>
+    <w:lvl w:ilvl="3" w:tplc="04090001" w:tentative="1">
+      <w:start w:val="1"/>
+      <w:numFmt w:val="bullet"/>
+      <w:lvlText w:val=""/>
+      <w:lvlJc w:val="left"/>
+      <w:pPr>
+        <w:ind w:left="2520" w:hanging="360"/>
+      </w:pPr>
+      <w:rPr>
+        <w:rFonts w:ascii="Symbol" w:hAnsi="Symbol" w:hint="default"/>
+      </w:rPr>
+    </w:lvl>
+    <w:lvl w:ilvl="4" w:tplc="04090003" w:tentative="1">
+      <w:start w:val="1"/>
+      <w:numFmt w:val="bullet"/>
+      <w:lvlText w:val="o"/>
+      <w:lvlJc w:val="left"/>
+      <w:pPr>
+        <w:ind w:left="3240" w:hanging="360"/>
+      </w:pPr>
+      <w:rPr>
+        <w:rFonts w:ascii="Courier New" w:hAnsi="Courier New" w:cs="Courier New" w:hint="default"/>
+      </w:rPr>
+    </w:lvl>
+    <w:lvl w:ilvl="5" w:tplc="04090005" w:tentative="1">
+      <w:start w:val="1"/>
+      <w:numFmt w:val="bullet"/>
+      <w:lvlText w:val=""/>
+      <w:lvlJc w:val="left"/>
+      <w:pPr>
+        <w:ind w:left="3960" w:hanging="360"/>
+      </w:pPr>
+      <w:rPr>
+        <w:rFonts w:ascii="Wingdings" w:hAnsi="Wingdings" w:hint="default"/>
+      </w:rPr>
+    </w:lvl>
+    <w:lvl w:ilvl="6" w:tplc="04090001" w:tentative="1">
+      <w:start w:val="1"/>
+      <w:numFmt w:val="bullet"/>
+      <w:lvlText w:val=""/>
+      <w:lvlJc w:val="left"/>
+      <w:pPr>
+        <w:ind w:left="4680" w:hanging="360"/>
+      </w:pPr>
+      <w:rPr>
+        <w:rFonts w:ascii="Symbol" w:hAnsi="Symbol" w:hint="default"/>
+      </w:rPr>
+    </w:lvl>
+    <w:lvl w:ilvl="7" w:tplc="04090003" w:tentative="1">
+      <w:start w:val="1"/>
+      <w:numFmt w:val="bullet"/>
+      <w:lvlText w:val="o"/>
+      <w:lvlJc w:val="left"/>
+      <w:pPr>
+        <w:ind w:left="5400" w:hanging="360"/>
+      </w:pPr>
+      <w:rPr>
+        <w:rFonts w:ascii="Courier New" w:hAnsi="Courier New" w:cs="Courier New" w:hint="default"/>
+      </w:rPr>
+    </w:lvl>
+    <w:lvl w:ilvl="8" w:tplc="04090005" w:tentative="1">
+      <w:start w:val="1"/>
+      <w:numFmt w:val="bullet"/>
+      <w:lvlText w:val=""/>
+      <w:lvlJc w:val="left"/>
+      <w:pPr>
+        <w:ind w:left="6120" w:hanging="360"/>
+      </w:pPr>
+      <w:rPr>
+        <w:rFonts w:ascii="Wingdings" w:hAnsi="Wingdings" w:hint="default"/>
+      </w:rPr>
+    </w:lvl>
+  </w:abstractNum>
   <w:num w:numId="1" w16cid:durableId="1581138717">
-    <w:abstractNumId w:val="8"/>
+    <w:abstractNumId w:val="9"/>
   </w:num>
   <w:num w:numId="2" w16cid:durableId="286737967">
-    <w:abstractNumId w:val="12"/>
+    <w:abstractNumId w:val="15"/>
   </w:num>
   <w:num w:numId="3" w16cid:durableId="1209224192">
     <w:abstractNumId w:val="3"/>
   </w:num>
   <w:num w:numId="4" w16cid:durableId="1314523870">
-    <w:abstractNumId w:val="8"/>
+    <w:abstractNumId w:val="9"/>
     <w:lvlOverride w:ilvl="0">
       <w:startOverride w:val="1"/>
     </w:lvlOverride>
@@ -2031,7 +5129,7 @@
     <w:abstractNumId w:val="0"/>
   </w:num>
   <w:num w:numId="6" w16cid:durableId="175579908">
-    <w:abstractNumId w:val="6"/>
+    <w:abstractNumId w:val="7"/>
   </w:num>
   <w:num w:numId="7" w16cid:durableId="886910847">
     <w:abstractNumId w:val="2"/>
@@ -2040,22 +5138,22 @@
     <w:abstractNumId w:val="1"/>
   </w:num>
   <w:num w:numId="9" w16cid:durableId="1480608473">
+    <w:abstractNumId w:val="9"/>
+  </w:num>
+  <w:num w:numId="10" w16cid:durableId="1360664696">
+    <w:abstractNumId w:val="7"/>
+  </w:num>
+  <w:num w:numId="11" w16cid:durableId="41753266">
+    <w:abstractNumId w:val="9"/>
+  </w:num>
+  <w:num w:numId="12" w16cid:durableId="2045860643">
+    <w:abstractNumId w:val="12"/>
+  </w:num>
+  <w:num w:numId="13" w16cid:durableId="73552708">
     <w:abstractNumId w:val="8"/>
   </w:num>
-  <w:num w:numId="10" w16cid:durableId="1360664696">
-    <w:abstractNumId w:val="6"/>
-  </w:num>
-  <w:num w:numId="11" w16cid:durableId="41753266">
-    <w:abstractNumId w:val="8"/>
-  </w:num>
-  <w:num w:numId="12" w16cid:durableId="2045860643">
-    <w:abstractNumId w:val="10"/>
-  </w:num>
-  <w:num w:numId="13" w16cid:durableId="73552708">
-    <w:abstractNumId w:val="7"/>
-  </w:num>
   <w:num w:numId="14" w16cid:durableId="112332818">
-    <w:abstractNumId w:val="11"/>
+    <w:abstractNumId w:val="14"/>
   </w:num>
   <w:num w:numId="15" w16cid:durableId="1082917399">
     <w:abstractNumId w:val="5"/>
@@ -2064,19 +5162,31 @@
     <w:abstractNumId w:val="4"/>
   </w:num>
   <w:num w:numId="17" w16cid:durableId="570308697">
+    <w:abstractNumId w:val="10"/>
+  </w:num>
+  <w:num w:numId="18" w16cid:durableId="1200048806">
+    <w:abstractNumId w:val="17"/>
+  </w:num>
+  <w:num w:numId="19" w16cid:durableId="2144418921">
+    <w:abstractNumId w:val="18"/>
+  </w:num>
+  <w:num w:numId="20" w16cid:durableId="1497112628">
+    <w:abstractNumId w:val="16"/>
+  </w:num>
+  <w:num w:numId="21" w16cid:durableId="1032613624">
     <w:abstractNumId w:val="9"/>
   </w:num>
-  <w:num w:numId="18" w16cid:durableId="1200048806">
-    <w:abstractNumId w:val="14"/>
+  <w:num w:numId="22" w16cid:durableId="1023558759">
+    <w:abstractNumId w:val="19"/>
   </w:num>
-  <w:num w:numId="19" w16cid:durableId="2144418921">
-    <w:abstractNumId w:val="15"/>
+  <w:num w:numId="23" w16cid:durableId="381054898">
+    <w:abstractNumId w:val="11"/>
   </w:num>
-  <w:num w:numId="20" w16cid:durableId="1497112628">
+  <w:num w:numId="24" w16cid:durableId="509679907">
     <w:abstractNumId w:val="13"/>
   </w:num>
-  <w:num w:numId="21" w16cid:durableId="1032613624">
-    <w:abstractNumId w:val="8"/>
+  <w:num w:numId="25" w16cid:durableId="2020304211">
+    <w:abstractNumId w:val="6"/>
   </w:num>
 </w:numbering>
 </file>
@@ -2841,6 +5951,16 @@
       <w:shd w:val="clear" w:color="auto" w:fill="E6E6E6"/>
     </w:rPr>
   </w:style>
+  <w:style w:type="character" w:styleId="PlaceholderText">
+    <w:name w:val="Placeholder Text"/>
+    <w:basedOn w:val="DefaultParagraphFont"/>
+    <w:uiPriority w:val="67"/>
+    <w:semiHidden/>
+    <w:rsid w:val="000E30C5"/>
+    <w:rPr>
+      <w:color w:val="666666"/>
+    </w:rPr>
+  </w:style>
 </w:styles>
 </file>
 

</xml_diff>

<commit_message>
Udpdates Module 8  Assignment
</commit_message>
<xml_diff>
--- a/Module8/Assignment/Module 8 Assignment.docx
+++ b/Module8/Assignment/Module 8 Assignment.docx
@@ -2053,10 +2053,7 @@
         <w:spacing w:after="0"/>
       </w:pPr>
       <w:r>
-        <w:t xml:space="preserve">Allow systemic </w:t>
-      </w:r>
-      <w:r>
-        <w:t>administration.</w:t>
+        <w:t>Allow systemic administration.</w:t>
       </w:r>
     </w:p>
     <w:p>
@@ -2387,13 +2384,7 @@
         <w:t xml:space="preserve">can pose significant hurdles to </w:t>
       </w:r>
       <w:r>
-        <w:t>regulatory approval</w:t>
-      </w:r>
-      <w:r>
-        <w:t xml:space="preserve"> </w:t>
-      </w:r>
-      <w:r>
-        <w:t xml:space="preserve">due to </w:t>
+        <w:t xml:space="preserve">regulatory approval due to </w:t>
       </w:r>
       <w:r>
         <w:t xml:space="preserve">the novelty of the approach and the </w:t>
@@ -2421,10 +2412,7 @@
         <w:t>notable example of successful</w:t>
       </w:r>
       <w:r>
-        <w:t xml:space="preserve"> engineered bacterium is the genetic modification of</w:t>
-      </w:r>
-      <w:r>
-        <w:t xml:space="preserve"> </w:t>
+        <w:t xml:space="preserve"> engineered bacterium is the genetic modification of </w:t>
       </w:r>
       <w:r>
         <w:rPr>
@@ -2691,9 +2679,1038 @@
         <w:t xml:space="preserve">b) </w:t>
       </w:r>
       <w:r>
-        <w:t>Finally, compare and contrast the biomaterial and biologic design processes with the experience of this and last week’s exercises.</w:t>
-      </w:r>
-    </w:p>
+        <w:t xml:space="preserve">Finally, </w:t>
+      </w:r>
+      <w:proofErr w:type="gramStart"/>
+      <w:r>
+        <w:t>compare and contrast</w:t>
+      </w:r>
+      <w:proofErr w:type="gramEnd"/>
+      <w:r>
+        <w:t xml:space="preserve"> the biomaterial and biologic design processes with the experience of this and last week’s exercises.</w:t>
+      </w:r>
+    </w:p>
+    <w:p>
+      <w:pPr>
+        <w:pStyle w:val="NumberList"/>
+        <w:ind w:firstLine="0"/>
+      </w:pPr>
+    </w:p>
+    <w:p>
+      <w:pPr>
+        <w:pStyle w:val="NumberList"/>
+        <w:ind w:firstLine="0"/>
+      </w:pPr>
+      <w:r>
+        <w:lastRenderedPageBreak/>
+        <w:t>Multiple Sclerosis</w:t>
+      </w:r>
+    </w:p>
+    <w:p>
+      <w:pPr>
+        <w:pStyle w:val="NumberList"/>
+        <w:ind w:firstLine="0"/>
+      </w:pPr>
+      <w:r>
+        <w:t>The therapy</w:t>
+      </w:r>
+      <w:r>
+        <w:t>,</w:t>
+      </w:r>
+      <w:r>
+        <w:t xml:space="preserve"> we </w:t>
+      </w:r>
+      <w:r>
+        <w:t>are</w:t>
+      </w:r>
+      <w:r>
+        <w:t xml:space="preserve"> design</w:t>
+      </w:r>
+      <w:r>
+        <w:t xml:space="preserve">ing aims </w:t>
+      </w:r>
+      <w:r>
+        <w:t xml:space="preserve">to </w:t>
+      </w:r>
+      <w:r>
+        <w:t>target</w:t>
+      </w:r>
+      <w:r>
+        <w:t xml:space="preserve"> the </w:t>
+      </w:r>
+      <w:r>
+        <w:t xml:space="preserve">core pathology </w:t>
+      </w:r>
+      <w:r>
+        <w:t>of MS</w:t>
+      </w:r>
+      <w:r>
+        <w:t xml:space="preserve">, </w:t>
+      </w:r>
+      <w:r>
+        <w:t>a chronic autoimmune and neurodegenerative disorder of the CNS</w:t>
+      </w:r>
+      <w:r>
+        <w:t>. This disorder is</w:t>
+      </w:r>
+      <w:r>
+        <w:t xml:space="preserve"> characterized by inflammation</w:t>
+      </w:r>
+      <w:r>
+        <w:t xml:space="preserve"> triggered by </w:t>
+      </w:r>
+      <w:r>
+        <w:t>autoreactive T lymphocytes</w:t>
+      </w:r>
+      <w:r>
+        <w:t xml:space="preserve"> in the CNS</w:t>
+      </w:r>
+      <w:r>
+        <w:t xml:space="preserve">. </w:t>
+      </w:r>
+      <w:r>
+        <w:t>These cells</w:t>
+      </w:r>
+      <w:r>
+        <w:t xml:space="preserve"> release proinflammatory cytokines</w:t>
+      </w:r>
+      <w:r>
+        <w:t xml:space="preserve"> causing demyelination</w:t>
+      </w:r>
+      <w:r>
+        <w:t xml:space="preserve"> of neurons</w:t>
+      </w:r>
+      <w:r>
+        <w:t xml:space="preserve">, </w:t>
+      </w:r>
+      <w:r>
+        <w:t xml:space="preserve">as well the loss of </w:t>
+      </w:r>
+      <w:r>
+        <w:t>oligodendrocyte</w:t>
+      </w:r>
+      <w:r>
+        <w:t>s</w:t>
+      </w:r>
+      <w:r>
+        <w:t xml:space="preserve"> and neuro</w:t>
+      </w:r>
+      <w:r>
+        <w:t>ns</w:t>
+      </w:r>
+      <w:r>
+        <w:t xml:space="preserve">. </w:t>
+      </w:r>
+      <w:r>
+        <w:t xml:space="preserve">Recent research has </w:t>
+      </w:r>
+      <w:r>
+        <w:t>highlighted the potential</w:t>
+      </w:r>
+      <w:r>
+        <w:t xml:space="preserve"> </w:t>
+      </w:r>
+      <w:r>
+        <w:t xml:space="preserve">of </w:t>
+      </w:r>
+      <w:r>
+        <w:t>mesenchymal stem cells (MSCs)-derived exosomes</w:t>
+      </w:r>
+      <w:r>
+        <w:t xml:space="preserve"> to</w:t>
+      </w:r>
+      <w:r>
+        <w:t xml:space="preserve"> regenerate the nervous system</w:t>
+      </w:r>
+      <w:r>
+        <w:t>.</w:t>
+      </w:r>
+    </w:p>
+    <w:p>
+      <w:pPr>
+        <w:pStyle w:val="NumberList"/>
+        <w:ind w:firstLine="0"/>
+      </w:pPr>
+      <w:r>
+        <w:t xml:space="preserve">The proteomic profile of these exosomes </w:t>
+      </w:r>
+      <w:r>
+        <w:t>includes</w:t>
+      </w:r>
+      <w:r>
+        <w:t xml:space="preserve"> </w:t>
+      </w:r>
+      <w:r>
+        <w:t xml:space="preserve">essential </w:t>
+      </w:r>
+      <w:r>
+        <w:t xml:space="preserve">CNS repair proteins such as CPE, FABP5, NRP2 but also proteins </w:t>
+      </w:r>
+      <w:r>
+        <w:t xml:space="preserve">that promote </w:t>
+      </w:r>
+      <w:r>
+        <w:t>neurogenesis and myelin</w:t>
+      </w:r>
+      <w:r>
+        <w:t xml:space="preserve">ation, including </w:t>
+      </w:r>
+      <w:r>
+        <w:t>BNDF, NGF, FGF and VEGF</w:t>
+      </w:r>
+      <w:r>
+        <w:t xml:space="preserve">. </w:t>
+      </w:r>
+    </w:p>
+    <w:p>
+      <w:pPr>
+        <w:pStyle w:val="NumberList"/>
+        <w:ind w:firstLine="0"/>
+      </w:pPr>
+      <w:r>
+        <w:t xml:space="preserve">Exosomes can be an efficient carrier system for this </w:t>
+      </w:r>
+      <w:r>
+        <w:t xml:space="preserve">application, primarily due to their ability to traverse </w:t>
+      </w:r>
+      <w:r>
+        <w:t xml:space="preserve">the Blood-Brain Barrier (BBB), </w:t>
+      </w:r>
+      <w:r>
+        <w:t>the</w:t>
+      </w:r>
+      <w:r>
+        <w:t>ir</w:t>
+      </w:r>
+      <w:r>
+        <w:t xml:space="preserve"> high biocompatibility, and </w:t>
+      </w:r>
+      <w:r>
+        <w:t>minimal</w:t>
+      </w:r>
+      <w:r>
+        <w:t xml:space="preserve"> biological toxicity. </w:t>
+      </w:r>
+      <w:r>
+        <w:t>Studies in</w:t>
+      </w:r>
+      <w:r>
+        <w:t xml:space="preserve"> animal models </w:t>
+      </w:r>
+      <w:r>
+        <w:t xml:space="preserve">have demonstrated </w:t>
+      </w:r>
+      <w:r>
+        <w:t>that</w:t>
+      </w:r>
+      <w:r>
+        <w:t xml:space="preserve">, upon </w:t>
+      </w:r>
+      <w:r>
+        <w:t xml:space="preserve">crossing the BBB, </w:t>
+      </w:r>
+      <w:r>
+        <w:t xml:space="preserve">exosomes selectively target the </w:t>
+      </w:r>
+      <w:r>
+        <w:t>inflamed region</w:t>
+      </w:r>
+      <w:r>
+        <w:t>s</w:t>
+      </w:r>
+      <w:r>
+        <w:t xml:space="preserve"> of the brain.</w:t>
+      </w:r>
+    </w:p>
+    <w:p>
+      <w:pPr>
+        <w:pStyle w:val="NumberList"/>
+        <w:ind w:firstLine="0"/>
+      </w:pPr>
+      <w:r>
+        <w:t xml:space="preserve">To </w:t>
+      </w:r>
+      <w:r>
+        <w:t>improve</w:t>
+      </w:r>
+      <w:r>
+        <w:t xml:space="preserve"> </w:t>
+      </w:r>
+      <w:r>
+        <w:t xml:space="preserve">the targeting of the </w:t>
+      </w:r>
+      <w:r>
+        <w:t xml:space="preserve">CNS, we </w:t>
+      </w:r>
+      <w:r>
+        <w:t>plan</w:t>
+      </w:r>
+      <w:r>
+        <w:t xml:space="preserve"> </w:t>
+      </w:r>
+      <w:r>
+        <w:t xml:space="preserve">to </w:t>
+      </w:r>
+      <w:r>
+        <w:t xml:space="preserve">modify the </w:t>
+      </w:r>
+      <w:r>
+        <w:t xml:space="preserve">surface of the </w:t>
+      </w:r>
+      <w:r>
+        <w:t xml:space="preserve">MSC-derived </w:t>
+      </w:r>
+      <w:r>
+        <w:t>exosome</w:t>
+      </w:r>
+      <w:r>
+        <w:t>s. T</w:t>
+      </w:r>
+      <w:r>
+        <w:t>h</w:t>
+      </w:r>
+      <w:r>
+        <w:t>is modification can be achieved either</w:t>
+      </w:r>
+      <w:r>
+        <w:t xml:space="preserve"> </w:t>
+      </w:r>
+      <w:r>
+        <w:t xml:space="preserve">by </w:t>
+      </w:r>
+      <w:r>
+        <w:t xml:space="preserve">the fusion </w:t>
+      </w:r>
+      <w:r>
+        <w:t xml:space="preserve">of the exosome </w:t>
+      </w:r>
+      <w:r>
+        <w:t xml:space="preserve">transmembrane proteins Lamp2 </w:t>
+      </w:r>
+      <w:r>
+        <w:t xml:space="preserve">with </w:t>
+      </w:r>
+      <w:proofErr w:type="spellStart"/>
+      <w:r>
+        <w:t>tetraspanins</w:t>
+      </w:r>
+      <w:proofErr w:type="spellEnd"/>
+      <w:r>
+        <w:t xml:space="preserve"> </w:t>
+      </w:r>
+      <w:r>
+        <w:t>like CD</w:t>
+      </w:r>
+      <w:r>
+        <w:t xml:space="preserve">63, CD9, or CD81 or </w:t>
+      </w:r>
+      <w:r>
+        <w:t>by coating the</w:t>
+      </w:r>
+      <w:r>
+        <w:t xml:space="preserve"> surface with </w:t>
+      </w:r>
+      <w:r>
+        <w:t>the myelin-specific DNA aptamer: LJM-3064.</w:t>
+      </w:r>
+      <w:r>
+        <w:t xml:space="preserve"> </w:t>
+      </w:r>
+      <w:r>
+        <w:t>Additionally, these e</w:t>
+      </w:r>
+      <w:r>
+        <w:t xml:space="preserve">xosomes will be conjugated with </w:t>
+      </w:r>
+      <w:r>
+        <w:t xml:space="preserve">the </w:t>
+      </w:r>
+      <w:r>
+        <w:t>anti-inflammatory cytokine IL-4 which enhance</w:t>
+      </w:r>
+      <w:r>
+        <w:t>s</w:t>
+      </w:r>
+      <w:r>
+        <w:t xml:space="preserve"> the Treg population</w:t>
+      </w:r>
+      <w:r>
+        <w:t xml:space="preserve"> </w:t>
+      </w:r>
+      <w:sdt>
+        <w:sdtPr>
+          <w:alias w:val="SmartCite Citation"/>
+          <w:tag w:val="ce22528b-be9e-4e42-9171-10fd25b6886e:41b2aa75-0906-40ff-a9e9-439b0670fe93+"/>
+          <w:id w:val="2143071892"/>
+          <w:placeholder>
+            <w:docPart w:val="DefaultPlaceholder_-1854013440"/>
+          </w:placeholder>
+        </w:sdtPr>
+        <w:sdtContent>
+          <w:r>
+            <w:t>[1]</w:t>
+          </w:r>
+        </w:sdtContent>
+      </w:sdt>
+    </w:p>
+    <w:p>
+      <w:pPr>
+        <w:pStyle w:val="NumberList"/>
+        <w:ind w:firstLine="0"/>
+      </w:pPr>
+      <w:r>
+        <w:t xml:space="preserve">Sydney Geissler </w:t>
+      </w:r>
+      <w:r>
+        <w:t xml:space="preserve">et al. </w:t>
+      </w:r>
+      <w:sdt>
+        <w:sdtPr>
+          <w:alias w:val="SmartCite Citation"/>
+          <w:tag w:val="ce22528b-be9e-4e42-9171-10fd25b6886e:2381e8a9-00e4-4155-94b1-5f3db7c8bb88+"/>
+          <w:id w:val="-222216381"/>
+          <w:placeholder>
+            <w:docPart w:val="DefaultPlaceholder_-1854013440"/>
+          </w:placeholder>
+        </w:sdtPr>
+        <w:sdtContent>
+          <w:r>
+            <w:t>[2]</w:t>
+          </w:r>
+        </w:sdtContent>
+      </w:sdt>
+      <w:r>
+        <w:t xml:space="preserve">, </w:t>
+      </w:r>
+      <w:r>
+        <w:t>developed</w:t>
+      </w:r>
+      <w:r>
+        <w:t xml:space="preserve"> a biomimetic hydrogel system </w:t>
+      </w:r>
+      <w:r>
+        <w:t>that precisely guides</w:t>
+      </w:r>
+      <w:r>
+        <w:t xml:space="preserve"> the differentiation of neural progenitor cells (NPCs) </w:t>
+      </w:r>
+      <w:r>
+        <w:t>into</w:t>
+      </w:r>
+      <w:r>
+        <w:t xml:space="preserve"> oligodendrocytes</w:t>
+      </w:r>
+      <w:r>
+        <w:t xml:space="preserve">. Their work involves the precise design of a </w:t>
+      </w:r>
+      <w:r>
+        <w:t>hydrogel with specific mechanical properties</w:t>
+      </w:r>
+      <w:r>
+        <w:t xml:space="preserve"> to achieve this</w:t>
+      </w:r>
+      <w:r>
+        <w:t>.</w:t>
+      </w:r>
+      <w:r>
+        <w:t xml:space="preserve"> </w:t>
+      </w:r>
+      <w:r>
+        <w:t>Furthermore</w:t>
+      </w:r>
+      <w:r>
+        <w:t>, many stud</w:t>
+      </w:r>
+      <w:r>
+        <w:t xml:space="preserve">ies have determined </w:t>
+      </w:r>
+      <w:r>
+        <w:t xml:space="preserve">how </w:t>
+      </w:r>
+      <w:r>
+        <w:t>to induce T lymphocyte activation or lower expression of pro-inflammatory cytokines</w:t>
+      </w:r>
+      <w:r>
+        <w:t xml:space="preserve"> by modulating physical and chemical properties</w:t>
+      </w:r>
+      <w:r>
+        <w:t xml:space="preserve"> of biomaterials</w:t>
+      </w:r>
+      <w:r>
+        <w:t xml:space="preserve"> </w:t>
+      </w:r>
+      <w:r>
+        <w:t>including</w:t>
+      </w:r>
+      <w:r>
+        <w:t xml:space="preserve"> </w:t>
+      </w:r>
+      <w:r>
+        <w:t>size</w:t>
+      </w:r>
+      <w:r>
+        <w:t xml:space="preserve">, stiffness, porosity, </w:t>
+      </w:r>
+      <w:r>
+        <w:t xml:space="preserve">surface </w:t>
+      </w:r>
+      <w:r>
+        <w:t xml:space="preserve">topography, </w:t>
+      </w:r>
+      <w:r>
+        <w:t>hydrophilicity</w:t>
+      </w:r>
+      <w:r>
+        <w:t xml:space="preserve">, electrical </w:t>
+      </w:r>
+      <w:r>
+        <w:t>characteristics</w:t>
+      </w:r>
+      <w:r>
+        <w:t>,</w:t>
+      </w:r>
+      <w:r>
+        <w:t xml:space="preserve"> and </w:t>
+      </w:r>
+      <w:r>
+        <w:t>the presentation of molecules, to influence cellular response effectively</w:t>
+      </w:r>
+      <w:r>
+        <w:t xml:space="preserve"> </w:t>
+      </w:r>
+      <w:sdt>
+        <w:sdtPr>
+          <w:alias w:val="SmartCite Citation"/>
+          <w:tag w:val="ce22528b-be9e-4e42-9171-10fd25b6886e:3ca588c7-0c76-408a-b41a-66e9a2da2dc9+"/>
+          <w:id w:val="-143898914"/>
+          <w:placeholder>
+            <w:docPart w:val="DefaultPlaceholder_-1854013440"/>
+          </w:placeholder>
+        </w:sdtPr>
+        <w:sdtContent>
+          <w:r>
+            <w:t>[3]</w:t>
+          </w:r>
+        </w:sdtContent>
+      </w:sdt>
+      <w:r>
+        <w:t>.</w:t>
+      </w:r>
+    </w:p>
+    <w:p>
+      <w:pPr>
+        <w:pStyle w:val="NumberList"/>
+        <w:ind w:firstLine="0"/>
+      </w:pPr>
+      <w:r>
+        <w:t xml:space="preserve">Following </w:t>
+      </w:r>
+      <w:r>
+        <w:t>this research</w:t>
+      </w:r>
+      <w:r>
+        <w:t xml:space="preserve">, </w:t>
+      </w:r>
+      <w:r>
+        <w:t>w</w:t>
+      </w:r>
+      <w:r>
+        <w:t xml:space="preserve">e will </w:t>
+      </w:r>
+      <w:r>
+        <w:t xml:space="preserve">then </w:t>
+      </w:r>
+      <w:r>
+        <w:t>incorporate the</w:t>
+      </w:r>
+      <w:r>
+        <w:t xml:space="preserve"> exosomes int</w:t>
+      </w:r>
+      <w:r>
+        <w:t>o</w:t>
+      </w:r>
+      <w:r>
+        <w:t xml:space="preserve"> the hydrogel </w:t>
+      </w:r>
+      <w:r>
+        <w:t>matrix</w:t>
+      </w:r>
+      <w:r>
+        <w:t>.</w:t>
+      </w:r>
+    </w:p>
+    <w:p>
+      <w:pPr>
+        <w:pStyle w:val="NumberList"/>
+        <w:ind w:firstLine="0"/>
+      </w:pPr>
+      <w:r>
+        <w:rPr>
+          <w:b/>
+          <w:bCs w:val="0"/>
+        </w:rPr>
+        <w:t>Cost</w:t>
+      </w:r>
+      <w:r>
+        <w:rPr>
+          <w:b/>
+          <w:bCs w:val="0"/>
+        </w:rPr>
+        <w:t xml:space="preserve"> and Manufacturing</w:t>
+      </w:r>
+      <w:r>
+        <w:t xml:space="preserve">: </w:t>
+      </w:r>
+      <w:r>
+        <w:t xml:space="preserve">To reduce manipulation of the cells which could have a negative impact on their proliferation, these cells will be </w:t>
+      </w:r>
+      <w:r>
+        <w:t>preserved</w:t>
+      </w:r>
+      <w:r>
+        <w:t xml:space="preserve"> under </w:t>
+      </w:r>
+      <w:r>
+        <w:t>controlled</w:t>
+      </w:r>
+      <w:r>
+        <w:t xml:space="preserve"> conditions. </w:t>
+      </w:r>
+      <w:r>
+        <w:t>We will develop a</w:t>
+      </w:r>
+      <w:r>
+        <w:t xml:space="preserve">dvanced purification techniques for modified exosome isolation to remove unmodified exosomes. </w:t>
+      </w:r>
+      <w:r>
+        <w:t>The p</w:t>
+      </w:r>
+      <w:r>
+        <w:t xml:space="preserve">rotocol for loading </w:t>
+      </w:r>
+      <w:r>
+        <w:t xml:space="preserve">the exosomes </w:t>
+      </w:r>
+      <w:r>
+        <w:t>with cytokine IL-4 will be optimized</w:t>
+      </w:r>
+      <w:r>
+        <w:t xml:space="preserve">. </w:t>
+      </w:r>
+      <w:r>
+        <w:t>Moreover, the synthesis of t</w:t>
+      </w:r>
+      <w:r>
+        <w:t xml:space="preserve">he </w:t>
+      </w:r>
+      <w:r>
+        <w:t xml:space="preserve">hydrogel biomaterial will follow established technics </w:t>
+      </w:r>
+      <w:r>
+        <w:t xml:space="preserve">in the fabrication </w:t>
+      </w:r>
+      <w:r>
+        <w:t>of immunomodulatory</w:t>
+      </w:r>
+      <w:r>
+        <w:t xml:space="preserve"> hydrogels</w:t>
+      </w:r>
+      <w:r>
+        <w:t xml:space="preserve">, </w:t>
+      </w:r>
+      <w:r>
+        <w:t>employing scalable manufacturing processes to facilitate mass production.</w:t>
+      </w:r>
+    </w:p>
+    <w:p>
+      <w:pPr>
+        <w:ind w:left="360"/>
+        <w:divId w:val="1268275726"/>
+      </w:pPr>
+      <w:r>
+        <w:rPr>
+          <w:b/>
+          <w:bCs/>
+        </w:rPr>
+        <w:t>Definition of Success</w:t>
+      </w:r>
+      <w:r>
+        <w:rPr>
+          <w:b/>
+          <w:bCs/>
+        </w:rPr>
+        <w:t xml:space="preserve">: </w:t>
+      </w:r>
+      <w:r>
+        <w:t xml:space="preserve">Testing will </w:t>
+      </w:r>
+      <w:r>
+        <w:t>involve</w:t>
+      </w:r>
+      <w:r>
+        <w:t xml:space="preserve"> cell-lines and animal models</w:t>
+      </w:r>
+      <w:r>
+        <w:t xml:space="preserve"> </w:t>
+      </w:r>
+      <w:r>
+        <w:t xml:space="preserve">to demonstrate a </w:t>
+      </w:r>
+      <w:r>
+        <w:t>statically</w:t>
+      </w:r>
+      <w:r>
+        <w:t xml:space="preserve"> significant reduction </w:t>
+      </w:r>
+      <w:r>
+        <w:t xml:space="preserve">of MS </w:t>
+      </w:r>
+      <w:r>
+        <w:t>progression and CNS lesions</w:t>
+      </w:r>
+      <w:r>
+        <w:t xml:space="preserve">, assessed through techniques such as </w:t>
+      </w:r>
+      <w:r>
+        <w:t>staining</w:t>
+      </w:r>
+      <w:r>
+        <w:t xml:space="preserve">, </w:t>
+      </w:r>
+      <w:r>
+        <w:t xml:space="preserve">MRI and other </w:t>
+      </w:r>
+      <w:r>
+        <w:t>imaging methods relative</w:t>
+      </w:r>
+      <w:r>
+        <w:t xml:space="preserve"> to placebo and </w:t>
+      </w:r>
+      <w:r>
+        <w:t xml:space="preserve">treatments with current </w:t>
+      </w:r>
+      <w:r>
+        <w:t xml:space="preserve">gold standard therapies (glatiramer acetate, natalizumab, mitoxantrone, </w:t>
+      </w:r>
+      <w:r>
+        <w:t xml:space="preserve">ocrelizumab, </w:t>
+      </w:r>
+      <w:r>
+        <w:t>azathioprine, immunosuppressive drugs, and steroids)</w:t>
+      </w:r>
+      <w:r>
+        <w:t xml:space="preserve">. </w:t>
+      </w:r>
+      <w:r>
+        <w:t xml:space="preserve">Following successful initial tests, pre-clinical </w:t>
+      </w:r>
+      <w:r>
+        <w:t>studies</w:t>
+      </w:r>
+      <w:r>
+        <w:t>,</w:t>
+      </w:r>
+      <w:r>
+        <w:t xml:space="preserve"> </w:t>
+      </w:r>
+      <w:r>
+        <w:t xml:space="preserve">will precede Phase II/III clinical trials to establish </w:t>
+      </w:r>
+      <w:r>
+        <w:t>safety and tolerability which should show if any</w:t>
+      </w:r>
+      <w:r>
+        <w:t>,</w:t>
+      </w:r>
+      <w:r>
+        <w:t xml:space="preserve"> that majority of adverse events </w:t>
+      </w:r>
+      <w:r>
+        <w:t>to be</w:t>
+      </w:r>
+      <w:r>
+        <w:t xml:space="preserve"> mild to moderate and transient, </w:t>
+      </w:r>
+      <w:r>
+        <w:t xml:space="preserve">matching the safety profile of existing treatments. </w:t>
+      </w:r>
+      <w:r>
+        <w:lastRenderedPageBreak/>
+        <w:t xml:space="preserve">Additionally, MS metrics such as </w:t>
+      </w:r>
+      <w:r>
+        <w:t xml:space="preserve">Expanded Disability Status </w:t>
+      </w:r>
+      <w:r>
+        <w:t xml:space="preserve">Scale </w:t>
+      </w:r>
+      <w:r>
+        <w:t xml:space="preserve">(EDSS), </w:t>
+      </w:r>
+      <w:r>
+        <w:t xml:space="preserve">and </w:t>
+      </w:r>
+      <w:r>
+        <w:t xml:space="preserve">the MS </w:t>
+      </w:r>
+      <w:r>
+        <w:t>F</w:t>
+      </w:r>
+      <w:r>
+        <w:t>unctional Composite (MSFC) should indicate improved mobility and cognitive function.</w:t>
+      </w:r>
+    </w:p>
+    <w:sdt>
+      <w:sdtPr>
+        <w:alias w:val="SmartCite Bibliography"/>
+        <w:tag w:val="IEEE (with URL)+{&quot;language&quot;:&quot;en-US&quot;,&quot;isSectionsModeOn&quot;:false}"/>
+        <w:id w:val="1857459783"/>
+        <w:placeholder>
+          <w:docPart w:val="DefaultPlaceholder_-1854013440"/>
+        </w:placeholder>
+      </w:sdtPr>
+      <w:sdtEndPr>
+        <w:rPr>
+          <w:rFonts w:cs="Arial"/>
+          <w:bCs/>
+          <w:szCs w:val="22"/>
+        </w:rPr>
+      </w:sdtEndPr>
+      <w:sdtContent>
+        <w:p>
+          <w:pPr>
+            <w:divId w:val="1392265298"/>
+            <w:rPr>
+              <w:rFonts w:cs="Arial"/>
+            </w:rPr>
+          </w:pPr>
+        </w:p>
+        <w:p>
+          <w:pPr>
+            <w:pStyle w:val="bibliography"/>
+            <w:divId w:val="1392265298"/>
+            <w:rPr>
+              <w:rFonts w:ascii="Arial" w:hAnsi="Arial" w:cs="Arial"/>
+            </w:rPr>
+          </w:pPr>
+          <w:r>
+            <w:rPr>
+              <w:rFonts w:ascii="Arial" w:hAnsi="Arial" w:cs="Arial"/>
+            </w:rPr>
+            <w:t xml:space="preserve">[1] D. D. Ojeda-Hernández </w:t>
+          </w:r>
+          <w:r>
+            <w:rPr>
+              <w:rFonts w:ascii="Arial" w:hAnsi="Arial" w:cs="Arial"/>
+              <w:i/>
+              <w:iCs/>
+            </w:rPr>
+            <w:t>et al.</w:t>
+          </w:r>
+          <w:r>
+            <w:rPr>
+              <w:rFonts w:ascii="Arial" w:hAnsi="Arial" w:cs="Arial"/>
+            </w:rPr>
+            <w:t xml:space="preserve">, “Exosomes and Biomaterials: In Search of a New Therapeutic Strategy for Multiple Sclerosis,” </w:t>
+          </w:r>
+          <w:r>
+            <w:rPr>
+              <w:rFonts w:ascii="Arial" w:hAnsi="Arial" w:cs="Arial"/>
+              <w:i/>
+              <w:iCs/>
+            </w:rPr>
+            <w:t>Life</w:t>
+          </w:r>
+          <w:r>
+            <w:rPr>
+              <w:rFonts w:ascii="Arial" w:hAnsi="Arial" w:cs="Arial"/>
+            </w:rPr>
+            <w:t xml:space="preserve">, vol. 12, no. 9, p. 1417, 2022, </w:t>
+          </w:r>
+          <w:proofErr w:type="spellStart"/>
+          <w:r>
+            <w:rPr>
+              <w:rFonts w:ascii="Arial" w:hAnsi="Arial" w:cs="Arial"/>
+            </w:rPr>
+            <w:t>doi</w:t>
+          </w:r>
+          <w:proofErr w:type="spellEnd"/>
+          <w:r>
+            <w:rPr>
+              <w:rFonts w:ascii="Arial" w:hAnsi="Arial" w:cs="Arial"/>
+            </w:rPr>
+            <w:t>: 10.3390/life12091417</w:t>
+          </w:r>
+        </w:p>
+        <w:p>
+          <w:pPr>
+            <w:pStyle w:val="bibliography"/>
+            <w:divId w:val="1392265298"/>
+            <w:rPr>
+              <w:rFonts w:ascii="Arial" w:hAnsi="Arial" w:cs="Arial"/>
+            </w:rPr>
+          </w:pPr>
+          <w:r>
+            <w:rPr>
+              <w:rFonts w:ascii="Arial" w:hAnsi="Arial" w:cs="Arial"/>
+            </w:rPr>
+            <w:t xml:space="preserve">[2] S. A. Geissler </w:t>
+          </w:r>
+          <w:r>
+            <w:rPr>
+              <w:rFonts w:ascii="Arial" w:hAnsi="Arial" w:cs="Arial"/>
+              <w:i/>
+              <w:iCs/>
+            </w:rPr>
+            <w:t>et al.</w:t>
+          </w:r>
+          <w:r>
+            <w:rPr>
+              <w:rFonts w:ascii="Arial" w:hAnsi="Arial" w:cs="Arial"/>
+            </w:rPr>
+            <w:t xml:space="preserve">, “Biomimetic hydrogels direct spinal progenitor cell differentiation and promote functional recovery after spinal cord injury,” </w:t>
+          </w:r>
+          <w:r>
+            <w:rPr>
+              <w:rFonts w:ascii="Arial" w:hAnsi="Arial" w:cs="Arial"/>
+              <w:i/>
+              <w:iCs/>
+            </w:rPr>
+            <w:t>J. Neural Eng.</w:t>
+          </w:r>
+          <w:r>
+            <w:rPr>
+              <w:rFonts w:ascii="Arial" w:hAnsi="Arial" w:cs="Arial"/>
+            </w:rPr>
+            <w:t xml:space="preserve">, vol. 15, no. 2, p. 025004, 2018, </w:t>
+          </w:r>
+          <w:proofErr w:type="spellStart"/>
+          <w:r>
+            <w:rPr>
+              <w:rFonts w:ascii="Arial" w:hAnsi="Arial" w:cs="Arial"/>
+            </w:rPr>
+            <w:t>doi</w:t>
+          </w:r>
+          <w:proofErr w:type="spellEnd"/>
+          <w:r>
+            <w:rPr>
+              <w:rFonts w:ascii="Arial" w:hAnsi="Arial" w:cs="Arial"/>
+            </w:rPr>
+            <w:t>: 10.1088/1741-2552/</w:t>
+          </w:r>
+          <w:proofErr w:type="gramStart"/>
+          <w:r>
+            <w:rPr>
+              <w:rFonts w:ascii="Arial" w:hAnsi="Arial" w:cs="Arial"/>
+            </w:rPr>
+            <w:t>aaa55c</w:t>
+          </w:r>
+          <w:proofErr w:type="gramEnd"/>
+        </w:p>
+        <w:p>
+          <w:pPr>
+            <w:pStyle w:val="bibliography"/>
+            <w:divId w:val="1392265298"/>
+            <w:rPr>
+              <w:rFonts w:ascii="Arial" w:hAnsi="Arial" w:cs="Arial"/>
+            </w:rPr>
+          </w:pPr>
+          <w:r>
+            <w:rPr>
+              <w:rFonts w:ascii="Arial" w:hAnsi="Arial" w:cs="Arial"/>
+            </w:rPr>
+            <w:t xml:space="preserve">[3] W. Bu, Y. Wu, A. M. </w:t>
+          </w:r>
+          <w:proofErr w:type="spellStart"/>
+          <w:r>
+            <w:rPr>
+              <w:rFonts w:ascii="Arial" w:hAnsi="Arial" w:cs="Arial"/>
+            </w:rPr>
+            <w:t>Ghaemmaghami</w:t>
+          </w:r>
+          <w:proofErr w:type="spellEnd"/>
+          <w:r>
+            <w:rPr>
+              <w:rFonts w:ascii="Arial" w:hAnsi="Arial" w:cs="Arial"/>
+            </w:rPr>
+            <w:t xml:space="preserve">, H. Sun, and A. Mata, “Rational design of hydrogels for immunomodulation,” </w:t>
+          </w:r>
+          <w:r>
+            <w:rPr>
+              <w:rFonts w:ascii="Arial" w:hAnsi="Arial" w:cs="Arial"/>
+              <w:i/>
+              <w:iCs/>
+            </w:rPr>
+            <w:t xml:space="preserve">Regen. </w:t>
+          </w:r>
+          <w:proofErr w:type="spellStart"/>
+          <w:r>
+            <w:rPr>
+              <w:rFonts w:ascii="Arial" w:hAnsi="Arial" w:cs="Arial"/>
+              <w:i/>
+              <w:iCs/>
+            </w:rPr>
+            <w:t>Biomater</w:t>
+          </w:r>
+          <w:proofErr w:type="spellEnd"/>
+          <w:r>
+            <w:rPr>
+              <w:rFonts w:ascii="Arial" w:hAnsi="Arial" w:cs="Arial"/>
+              <w:i/>
+              <w:iCs/>
+            </w:rPr>
+            <w:t>.</w:t>
+          </w:r>
+          <w:r>
+            <w:rPr>
+              <w:rFonts w:ascii="Arial" w:hAnsi="Arial" w:cs="Arial"/>
+            </w:rPr>
+            <w:t xml:space="preserve">, vol. 9, p. rbac009, 2022, </w:t>
+          </w:r>
+          <w:proofErr w:type="spellStart"/>
+          <w:r>
+            <w:rPr>
+              <w:rFonts w:ascii="Arial" w:hAnsi="Arial" w:cs="Arial"/>
+            </w:rPr>
+            <w:t>doi</w:t>
+          </w:r>
+          <w:proofErr w:type="spellEnd"/>
+          <w:r>
+            <w:rPr>
+              <w:rFonts w:ascii="Arial" w:hAnsi="Arial" w:cs="Arial"/>
+            </w:rPr>
+            <w:t>: 10.1093/</w:t>
+          </w:r>
+          <w:proofErr w:type="spellStart"/>
+          <w:r>
+            <w:rPr>
+              <w:rFonts w:ascii="Arial" w:hAnsi="Arial" w:cs="Arial"/>
+            </w:rPr>
+            <w:t>rb</w:t>
+          </w:r>
+          <w:proofErr w:type="spellEnd"/>
+          <w:r>
+            <w:rPr>
+              <w:rFonts w:ascii="Arial" w:hAnsi="Arial" w:cs="Arial"/>
+            </w:rPr>
+            <w:t>/rbac009</w:t>
+          </w:r>
+        </w:p>
+        <w:p>
+          <w:pPr>
+            <w:pStyle w:val="NumberList"/>
+            <w:ind w:firstLine="0"/>
+            <w:rPr>
+              <w:b/>
+              <w:bCs w:val="0"/>
+            </w:rPr>
+          </w:pPr>
+          <w:r>
+            <w:t> </w:t>
+          </w:r>
+        </w:p>
+      </w:sdtContent>
+    </w:sdt>
     <w:sectPr>
       <w:headerReference w:type="even" r:id="rId8"/>
       <w:headerReference w:type="default" r:id="rId9"/>
@@ -2791,7 +3808,7 @@
                   </a:ln>
                   <a:extLst>
                     <a:ext uri="{FAA26D3D-D897-4be2-8F04-BA451C77F1D7}">
-                      <ma14:placeholderFlag xmlns:ma14="http://schemas.microsoft.com/office/mac/drawingml/2011/main" xmlns:w="http://schemas.openxmlformats.org/wordprocessingml/2006/main" xmlns:w10="urn:schemas-microsoft-com:office:word" xmlns:v="urn:schemas-microsoft-com:vml" xmlns:o="urn:schemas-microsoft-com:office:office" xmlns:mv="urn:schemas-microsoft-com:mac:vml" xmlns:mo="http://schemas.microsoft.com/office/mac/office/2008/main" xmlns=""/>
+                      <ma14:placeholderFlag xmlns="" xmlns:mo="http://schemas.microsoft.com/office/mac/office/2008/main" xmlns:mv="urn:schemas-microsoft-com:mac:vml" xmlns:o="urn:schemas-microsoft-com:office:office" xmlns:v="urn:schemas-microsoft-com:vml" xmlns:w10="urn:schemas-microsoft-com:office:word" xmlns:w="http://schemas.openxmlformats.org/wordprocessingml/2006/main" xmlns:ma14="http://schemas.microsoft.com/office/mac/drawingml/2011/main"/>
                     </a:ext>
                   </a:extLst>
                 </pic:spPr>
@@ -5961,7 +6978,631 @@
       <w:color w:val="666666"/>
     </w:rPr>
   </w:style>
+  <w:style w:type="paragraph" w:customStyle="1" w:styleId="bibliography">
+    <w:name w:val="bibliography"/>
+    <w:basedOn w:val="Normal"/>
+    <w:rsid w:val="00F63C20"/>
+    <w:pPr>
+      <w:spacing w:before="100" w:beforeAutospacing="1" w:after="100" w:afterAutospacing="1"/>
+    </w:pPr>
+    <w:rPr>
+      <w:rFonts w:ascii="Times New Roman" w:eastAsiaTheme="minorEastAsia" w:hAnsi="Times New Roman"/>
+    </w:rPr>
+  </w:style>
 </w:styles>
+</file>
+
+<file path=word/glossary/document.xml><?xml version="1.0" encoding="utf-8"?>
+<w:glossaryDocument xmlns:wpc="http://schemas.microsoft.com/office/word/2010/wordprocessingCanvas" xmlns:cx="http://schemas.microsoft.com/office/drawing/2014/chartex" xmlns:cx1="http://schemas.microsoft.com/office/drawing/2015/9/8/chartex" xmlns:cx2="http://schemas.microsoft.com/office/drawing/2015/10/21/chartex" xmlns:cx3="http://schemas.microsoft.com/office/drawing/2016/5/9/chartex" xmlns:cx4="http://schemas.microsoft.com/office/drawing/2016/5/10/chartex" xmlns:cx5="http://schemas.microsoft.com/office/drawing/2016/5/11/chartex" xmlns:cx6="http://schemas.microsoft.com/office/drawing/2016/5/12/chartex" xmlns:cx7="http://schemas.microsoft.com/office/drawing/2016/5/13/chartex" xmlns:cx8="http://schemas.microsoft.com/office/drawing/2016/5/14/chartex" xmlns:mc="http://schemas.openxmlformats.org/markup-compatibility/2006" xmlns:aink="http://schemas.microsoft.com/office/drawing/2016/ink" xmlns:am3d="http://schemas.microsoft.com/office/drawing/2017/model3d" xmlns:o="urn:schemas-microsoft-com:office:office" xmlns:oel="http://schemas.microsoft.com/office/2019/extlst" xmlns:r="http://schemas.openxmlformats.org/officeDocument/2006/relationships" xmlns:m="http://schemas.openxmlformats.org/officeDocument/2006/math" xmlns:v="urn:schemas-microsoft-com:vml" xmlns:wp14="http://schemas.microsoft.com/office/word/2010/wordprocessingDrawing" xmlns:wp="http://schemas.openxmlformats.org/drawingml/2006/wordprocessingDrawing" xmlns:w10="urn:schemas-microsoft-com:office:word" xmlns:w="http://schemas.openxmlformats.org/wordprocessingml/2006/main" xmlns:w14="http://schemas.microsoft.com/office/word/2010/wordml" xmlns:w15="http://schemas.microsoft.com/office/word/2012/wordml" xmlns:w16cex="http://schemas.microsoft.com/office/word/2018/wordml/cex" xmlns:w16cid="http://schemas.microsoft.com/office/word/2016/wordml/cid" xmlns:w16="http://schemas.microsoft.com/office/word/2018/wordml" xmlns:w16sdtdh="http://schemas.microsoft.com/office/word/2020/wordml/sdtdatahash" xmlns:w16se="http://schemas.microsoft.com/office/word/2015/wordml/symex" xmlns:wpg="http://schemas.microsoft.com/office/word/2010/wordprocessingGroup" xmlns:wpi="http://schemas.microsoft.com/office/word/2010/wordprocessingInk" xmlns:wne="http://schemas.microsoft.com/office/word/2006/wordml" xmlns:wps="http://schemas.microsoft.com/office/word/2010/wordprocessingShape" mc:Ignorable="w14 w15 w16se w16cid w16 w16cex w16sdtdh wp14">
+  <w:docParts>
+    <w:docPart>
+      <w:docPartPr>
+        <w:name w:val="DefaultPlaceholder_-1854013440"/>
+        <w:category>
+          <w:name w:val="General"/>
+          <w:gallery w:val="placeholder"/>
+        </w:category>
+        <w:types>
+          <w:type w:val="bbPlcHdr"/>
+        </w:types>
+        <w:behaviors>
+          <w:behavior w:val="content"/>
+        </w:behaviors>
+        <w:guid w:val="{E2BAAC2E-7857-C441-8753-49BABC2AD65E}"/>
+      </w:docPartPr>
+      <w:docPartBody>
+        <w:p>
+          <w:r>
+            <w:rPr>
+              <w:rStyle w:val="PlaceholderText"/>
+            </w:rPr>
+            <w:t>Click or tap here to enter text.</w:t>
+          </w:r>
+        </w:p>
+      </w:docPartBody>
+    </w:docPart>
+  </w:docParts>
+</w:glossaryDocument>
+</file>
+
+<file path=word/glossary/fontTable.xml><?xml version="1.0" encoding="utf-8"?>
+<w:fonts xmlns:mc="http://schemas.openxmlformats.org/markup-compatibility/2006" xmlns:r="http://schemas.openxmlformats.org/officeDocument/2006/relationships" xmlns:w="http://schemas.openxmlformats.org/wordprocessingml/2006/main" xmlns:w14="http://schemas.microsoft.com/office/word/2010/wordml" xmlns:w15="http://schemas.microsoft.com/office/word/2012/wordml" xmlns:w16cex="http://schemas.microsoft.com/office/word/2018/wordml/cex" xmlns:w16cid="http://schemas.microsoft.com/office/word/2016/wordml/cid" xmlns:w16="http://schemas.microsoft.com/office/word/2018/wordml" xmlns:w16sdtdh="http://schemas.microsoft.com/office/word/2020/wordml/sdtdatahash" xmlns:w16se="http://schemas.microsoft.com/office/word/2015/wordml/symex" mc:Ignorable="w14 w15 w16se w16cid w16 w16cex w16sdtdh">
+  <w:font w:name="Symbol">
+    <w:panose1 w:val="05050102010706020507"/>
+    <w:charset w:val="02"/>
+    <w:family w:val="decorative"/>
+    <w:pitch w:val="variable"/>
+    <w:sig w:usb0="00000000" w:usb1="10000000" w:usb2="00000000" w:usb3="00000000" w:csb0="80000000" w:csb1="00000000"/>
+  </w:font>
+  <w:font w:name="Times New Roman">
+    <w:panose1 w:val="02020603050405020304"/>
+    <w:charset w:val="00"/>
+    <w:family w:val="roman"/>
+    <w:pitch w:val="variable"/>
+    <w:sig w:usb0="E0002EFF" w:usb1="C000785B" w:usb2="00000009" w:usb3="00000000" w:csb0="000001FF" w:csb1="00000000"/>
+  </w:font>
+  <w:font w:name="Courier New">
+    <w:panose1 w:val="02070309020205020404"/>
+    <w:charset w:val="00"/>
+    <w:family w:val="modern"/>
+    <w:pitch w:val="fixed"/>
+    <w:sig w:usb0="E0002AFF" w:usb1="C0007843" w:usb2="00000009" w:usb3="00000000" w:csb0="000001FF" w:csb1="00000000"/>
+  </w:font>
+  <w:font w:name="Wingdings">
+    <w:panose1 w:val="05000000000000000000"/>
+    <w:charset w:val="4D"/>
+    <w:family w:val="decorative"/>
+    <w:pitch w:val="variable"/>
+    <w:sig w:usb0="00000003" w:usb1="00000000" w:usb2="00000000" w:usb3="00000000" w:csb0="80000001" w:csb1="00000000"/>
+  </w:font>
+  <w:font w:name="Arial">
+    <w:panose1 w:val="020B0604020202020204"/>
+    <w:charset w:val="00"/>
+    <w:family w:val="swiss"/>
+    <w:pitch w:val="variable"/>
+    <w:sig w:usb0="E0002AFF" w:usb1="C0007843" w:usb2="00000009" w:usb3="00000000" w:csb0="000001FF" w:csb1="00000000"/>
+  </w:font>
+  <w:font w:name="MS Gothic">
+    <w:altName w:val="ＭＳ ゴシック"/>
+    <w:panose1 w:val="020B0609070205080204"/>
+    <w:charset w:val="80"/>
+    <w:family w:val="modern"/>
+    <w:pitch w:val="fixed"/>
+    <w:sig w:usb0="E00002FF" w:usb1="6AC7FDFB" w:usb2="08000012" w:usb3="00000000" w:csb0="0002009F" w:csb1="00000000"/>
+  </w:font>
+  <w:font w:name="Lucida Grande">
+    <w:altName w:val="Franklin Gothic Medium Cond"/>
+    <w:panose1 w:val="020B0600040502020204"/>
+    <w:charset w:val="00"/>
+    <w:family w:val="swiss"/>
+    <w:pitch w:val="variable"/>
+    <w:sig w:usb0="E1000AEF" w:usb1="5000A1FF" w:usb2="00000000" w:usb3="00000000" w:csb0="000001BF" w:csb1="00000000"/>
+  </w:font>
+  <w:font w:name="MS Mincho">
+    <w:altName w:val="ＭＳ 明朝"/>
+    <w:panose1 w:val="02020609040205080304"/>
+    <w:charset w:val="80"/>
+    <w:family w:val="modern"/>
+    <w:pitch w:val="fixed"/>
+    <w:sig w:usb0="E00002FF" w:usb1="6AC7FDFB" w:usb2="08000012" w:usb3="00000000" w:csb0="0002009F" w:csb1="00000000"/>
+  </w:font>
+  <w:font w:name="Cambria Math">
+    <w:panose1 w:val="02040503050406030204"/>
+    <w:charset w:val="00"/>
+    <w:family w:val="roman"/>
+    <w:pitch w:val="variable"/>
+    <w:sig w:usb0="E00002FF" w:usb1="420024FF" w:usb2="00000000" w:usb3="00000000" w:csb0="0000019F" w:csb1="00000000"/>
+  </w:font>
+  <w:font w:name="Calibri">
+    <w:panose1 w:val="020F0502020204030204"/>
+    <w:charset w:val="00"/>
+    <w:family w:val="swiss"/>
+    <w:pitch w:val="variable"/>
+    <w:sig w:usb0="E0002AFF" w:usb1="C000247B" w:usb2="00000009" w:usb3="00000000" w:csb0="000001FF" w:csb1="00000000"/>
+  </w:font>
+  <w:font w:name="Aptos">
+    <w:panose1 w:val="020B0004020202020204"/>
+    <w:charset w:val="00"/>
+    <w:family w:val="swiss"/>
+    <w:pitch w:val="variable"/>
+    <w:sig w:usb0="20000287" w:usb1="00000003" w:usb2="00000000" w:usb3="00000000" w:csb0="0000019F" w:csb1="00000000"/>
+  </w:font>
+  <w:font w:name="Aptos Display">
+    <w:panose1 w:val="020B0004020202020204"/>
+    <w:charset w:val="00"/>
+    <w:family w:val="swiss"/>
+    <w:pitch w:val="variable"/>
+    <w:sig w:usb0="20000287" w:usb1="00000003" w:usb2="00000000" w:usb3="00000000" w:csb0="0000019F" w:csb1="00000000"/>
+  </w:font>
+</w:fonts>
+</file>
+
+<file path=word/glossary/settings.xml><?xml version="1.0" encoding="utf-8"?>
+<w:settings xmlns:mc="http://schemas.openxmlformats.org/markup-compatibility/2006" xmlns:o="urn:schemas-microsoft-com:office:office" xmlns:r="http://schemas.openxmlformats.org/officeDocument/2006/relationships" xmlns:m="http://schemas.openxmlformats.org/officeDocument/2006/math" xmlns:v="urn:schemas-microsoft-com:vml" xmlns:w10="urn:schemas-microsoft-com:office:word" xmlns:w="http://schemas.openxmlformats.org/wordprocessingml/2006/main" xmlns:w14="http://schemas.microsoft.com/office/word/2010/wordml" xmlns:w15="http://schemas.microsoft.com/office/word/2012/wordml" xmlns:w16cex="http://schemas.microsoft.com/office/word/2018/wordml/cex" xmlns:w16cid="http://schemas.microsoft.com/office/word/2016/wordml/cid" xmlns:w16="http://schemas.microsoft.com/office/word/2018/wordml" xmlns:w16sdtdh="http://schemas.microsoft.com/office/word/2020/wordml/sdtdatahash" xmlns:w16se="http://schemas.microsoft.com/office/word/2015/wordml/symex" xmlns:sl="http://schemas.openxmlformats.org/schemaLibrary/2006/main" mc:Ignorable="w14 w15 w16se w16cid w16 w16cex w16sdtdh">
+  <w:view w:val="normal"/>
+  <w:defaultTabStop w:val="720"/>
+  <w:characterSpacingControl w:val="doNotCompress"/>
+  <w:compat>
+    <w:useFELayout/>
+    <w:compatSetting w:name="compatibilityMode" w:uri="http://schemas.microsoft.com/office/word" w:val="15"/>
+    <w:compatSetting w:name="overrideTableStyleFontSizeAndJustification" w:uri="http://schemas.microsoft.com/office/word" w:val="1"/>
+    <w:compatSetting w:name="enableOpenTypeFeatures" w:uri="http://schemas.microsoft.com/office/word" w:val="1"/>
+    <w:compatSetting w:name="doNotFlipMirrorIndents" w:uri="http://schemas.microsoft.com/office/word" w:val="1"/>
+    <w:compatSetting w:name="differentiateMultirowTableHeaders" w:uri="http://schemas.microsoft.com/office/word" w:val="1"/>
+    <w:compatSetting w:name="useWord2013TrackBottomHyphenation" w:uri="http://schemas.microsoft.com/office/word" w:val="0"/>
+  </w:compat>
+  <w:rsids>
+    <w:rsidRoot w:val="00880268"/>
+    <w:rsid w:val="0068315D"/>
+    <w:rsid w:val="00880268"/>
+  </w:rsids>
+  <m:mathPr>
+    <m:mathFont m:val="Cambria Math"/>
+    <m:brkBin m:val="before"/>
+    <m:brkBinSub m:val="--"/>
+    <m:smallFrac m:val="0"/>
+    <m:dispDef/>
+    <m:lMargin m:val="0"/>
+    <m:rMargin m:val="0"/>
+    <m:defJc m:val="centerGroup"/>
+    <m:wrapIndent m:val="1440"/>
+    <m:intLim m:val="subSup"/>
+    <m:naryLim m:val="undOvr"/>
+  </m:mathPr>
+  <w:themeFontLang w:val="en-US"/>
+  <w:clrSchemeMapping w:bg1="light1" w:t1="dark1" w:bg2="light2" w:t2="dark2" w:accent1="accent1" w:accent2="accent2" w:accent3="accent3" w:accent4="accent4" w:accent5="accent5" w:accent6="accent6" w:hyperlink="hyperlink" w:followedHyperlink="followedHyperlink"/>
+  <w:decimalSymbol w:val="."/>
+  <w:listSeparator w:val=","/>
+  <w15:chartTrackingRefBased/>
+</w:settings>
+</file>
+
+<file path=word/glossary/styles.xml><?xml version="1.0" encoding="utf-8"?>
+<w:styles xmlns:mc="http://schemas.openxmlformats.org/markup-compatibility/2006" xmlns:r="http://schemas.openxmlformats.org/officeDocument/2006/relationships" xmlns:w="http://schemas.openxmlformats.org/wordprocessingml/2006/main" xmlns:w14="http://schemas.microsoft.com/office/word/2010/wordml" xmlns:w15="http://schemas.microsoft.com/office/word/2012/wordml" xmlns:w16cex="http://schemas.microsoft.com/office/word/2018/wordml/cex" xmlns:w16cid="http://schemas.microsoft.com/office/word/2016/wordml/cid" xmlns:w16="http://schemas.microsoft.com/office/word/2018/wordml" xmlns:w16sdtdh="http://schemas.microsoft.com/office/word/2020/wordml/sdtdatahash" xmlns:w16se="http://schemas.microsoft.com/office/word/2015/wordml/symex" mc:Ignorable="w14 w15 w16se w16cid w16 w16cex w16sdtdh">
+  <w:docDefaults>
+    <w:rPrDefault>
+      <w:rPr>
+        <w:rFonts w:asciiTheme="minorHAnsi" w:eastAsiaTheme="minorEastAsia" w:hAnsiTheme="minorHAnsi" w:cstheme="minorBidi"/>
+        <w:kern w:val="2"/>
+        <w:sz w:val="24"/>
+        <w:szCs w:val="24"/>
+        <w:lang w:val="en-US" w:eastAsia="en-US" w:bidi="ar-SA"/>
+        <w14:ligatures w14:val="standardContextual"/>
+      </w:rPr>
+    </w:rPrDefault>
+    <w:pPrDefault>
+      <w:pPr>
+        <w:spacing w:after="160" w:line="278" w:lineRule="auto"/>
+      </w:pPr>
+    </w:pPrDefault>
+  </w:docDefaults>
+  <w:latentStyles w:defLockedState="0" w:defUIPriority="99" w:defSemiHidden="0" w:defUnhideWhenUsed="0" w:defQFormat="0" w:count="376">
+    <w:lsdException w:name="Normal" w:uiPriority="0" w:qFormat="1"/>
+    <w:lsdException w:name="heading 1" w:uiPriority="9" w:qFormat="1"/>
+    <w:lsdException w:name="heading 2" w:semiHidden="1" w:uiPriority="9" w:unhideWhenUsed="1" w:qFormat="1"/>
+    <w:lsdException w:name="heading 3" w:semiHidden="1" w:uiPriority="9" w:unhideWhenUsed="1" w:qFormat="1"/>
+    <w:lsdException w:name="heading 4" w:semiHidden="1" w:uiPriority="9" w:unhideWhenUsed="1" w:qFormat="1"/>
+    <w:lsdException w:name="heading 5" w:semiHidden="1" w:uiPriority="9" w:unhideWhenUsed="1" w:qFormat="1"/>
+    <w:lsdException w:name="heading 6" w:semiHidden="1" w:uiPriority="9" w:unhideWhenUsed="1" w:qFormat="1"/>
+    <w:lsdException w:name="heading 7" w:semiHidden="1" w:uiPriority="9" w:unhideWhenUsed="1" w:qFormat="1"/>
+    <w:lsdException w:name="heading 8" w:semiHidden="1" w:uiPriority="9" w:unhideWhenUsed="1" w:qFormat="1"/>
+    <w:lsdException w:name="heading 9" w:semiHidden="1" w:uiPriority="9" w:unhideWhenUsed="1" w:qFormat="1"/>
+    <w:lsdException w:name="index 1" w:semiHidden="1" w:unhideWhenUsed="1"/>
+    <w:lsdException w:name="index 2" w:semiHidden="1" w:unhideWhenUsed="1"/>
+    <w:lsdException w:name="index 3" w:semiHidden="1" w:unhideWhenUsed="1"/>
+    <w:lsdException w:name="index 4" w:semiHidden="1" w:unhideWhenUsed="1"/>
+    <w:lsdException w:name="index 5" w:semiHidden="1" w:unhideWhenUsed="1"/>
+    <w:lsdException w:name="index 6" w:semiHidden="1" w:unhideWhenUsed="1"/>
+    <w:lsdException w:name="index 7" w:semiHidden="1" w:unhideWhenUsed="1"/>
+    <w:lsdException w:name="index 8" w:semiHidden="1" w:unhideWhenUsed="1"/>
+    <w:lsdException w:name="index 9" w:semiHidden="1" w:unhideWhenUsed="1"/>
+    <w:lsdException w:name="toc 1" w:semiHidden="1" w:uiPriority="39" w:unhideWhenUsed="1"/>
+    <w:lsdException w:name="toc 2" w:semiHidden="1" w:uiPriority="39" w:unhideWhenUsed="1"/>
+    <w:lsdException w:name="toc 3" w:semiHidden="1" w:uiPriority="39" w:unhideWhenUsed="1"/>
+    <w:lsdException w:name="toc 4" w:semiHidden="1" w:uiPriority="39" w:unhideWhenUsed="1"/>
+    <w:lsdException w:name="toc 5" w:semiHidden="1" w:uiPriority="39" w:unhideWhenUsed="1"/>
+    <w:lsdException w:name="toc 6" w:semiHidden="1" w:uiPriority="39" w:unhideWhenUsed="1"/>
+    <w:lsdException w:name="toc 7" w:semiHidden="1" w:uiPriority="39" w:unhideWhenUsed="1"/>
+    <w:lsdException w:name="toc 8" w:semiHidden="1" w:uiPriority="39" w:unhideWhenUsed="1"/>
+    <w:lsdException w:name="toc 9" w:semiHidden="1" w:uiPriority="39" w:unhideWhenUsed="1"/>
+    <w:lsdException w:name="Normal Indent" w:semiHidden="1" w:unhideWhenUsed="1"/>
+    <w:lsdException w:name="footnote text" w:semiHidden="1" w:unhideWhenUsed="1"/>
+    <w:lsdException w:name="annotation text" w:semiHidden="1" w:unhideWhenUsed="1"/>
+    <w:lsdException w:name="header" w:semiHidden="1" w:unhideWhenUsed="1"/>
+    <w:lsdException w:name="footer" w:semiHidden="1" w:unhideWhenUsed="1"/>
+    <w:lsdException w:name="index heading" w:semiHidden="1" w:unhideWhenUsed="1"/>
+    <w:lsdException w:name="caption" w:semiHidden="1" w:uiPriority="35" w:unhideWhenUsed="1" w:qFormat="1"/>
+    <w:lsdException w:name="table of figures" w:semiHidden="1" w:unhideWhenUsed="1"/>
+    <w:lsdException w:name="envelope address" w:semiHidden="1" w:unhideWhenUsed="1"/>
+    <w:lsdException w:name="envelope return" w:semiHidden="1" w:unhideWhenUsed="1"/>
+    <w:lsdException w:name="footnote reference" w:semiHidden="1" w:unhideWhenUsed="1"/>
+    <w:lsdException w:name="annotation reference" w:semiHidden="1" w:unhideWhenUsed="1"/>
+    <w:lsdException w:name="line number" w:semiHidden="1" w:unhideWhenUsed="1"/>
+    <w:lsdException w:name="page number" w:semiHidden="1" w:unhideWhenUsed="1"/>
+    <w:lsdException w:name="endnote reference" w:semiHidden="1" w:unhideWhenUsed="1"/>
+    <w:lsdException w:name="endnote text" w:semiHidden="1" w:unhideWhenUsed="1"/>
+    <w:lsdException w:name="table of authorities" w:semiHidden="1" w:unhideWhenUsed="1"/>
+    <w:lsdException w:name="macro" w:semiHidden="1" w:unhideWhenUsed="1"/>
+    <w:lsdException w:name="toa heading" w:semiHidden="1" w:unhideWhenUsed="1"/>
+    <w:lsdException w:name="List" w:semiHidden="1" w:unhideWhenUsed="1"/>
+    <w:lsdException w:name="List Bullet" w:semiHidden="1" w:unhideWhenUsed="1"/>
+    <w:lsdException w:name="List Number" w:semiHidden="1" w:unhideWhenUsed="1"/>
+    <w:lsdException w:name="List 2" w:semiHidden="1" w:unhideWhenUsed="1"/>
+    <w:lsdException w:name="List 3" w:semiHidden="1" w:unhideWhenUsed="1"/>
+    <w:lsdException w:name="List 4" w:semiHidden="1" w:unhideWhenUsed="1"/>
+    <w:lsdException w:name="List 5" w:semiHidden="1" w:unhideWhenUsed="1"/>
+    <w:lsdException w:name="List Bullet 2" w:semiHidden="1" w:unhideWhenUsed="1"/>
+    <w:lsdException w:name="List Bullet 3" w:semiHidden="1" w:unhideWhenUsed="1"/>
+    <w:lsdException w:name="List Bullet 4" w:semiHidden="1" w:unhideWhenUsed="1"/>
+    <w:lsdException w:name="List Bullet 5" w:semiHidden="1" w:unhideWhenUsed="1"/>
+    <w:lsdException w:name="List Number 2" w:semiHidden="1" w:unhideWhenUsed="1"/>
+    <w:lsdException w:name="List Number 3" w:semiHidden="1" w:unhideWhenUsed="1"/>
+    <w:lsdException w:name="List Number 4" w:semiHidden="1" w:unhideWhenUsed="1"/>
+    <w:lsdException w:name="List Number 5" w:semiHidden="1" w:unhideWhenUsed="1"/>
+    <w:lsdException w:name="Title" w:uiPriority="10" w:qFormat="1"/>
+    <w:lsdException w:name="Closing" w:semiHidden="1" w:unhideWhenUsed="1"/>
+    <w:lsdException w:name="Signature" w:semiHidden="1" w:unhideWhenUsed="1"/>
+    <w:lsdException w:name="Default Paragraph Font" w:semiHidden="1" w:uiPriority="1" w:unhideWhenUsed="1"/>
+    <w:lsdException w:name="Body Text" w:semiHidden="1" w:unhideWhenUsed="1"/>
+    <w:lsdException w:name="Body Text Indent" w:semiHidden="1" w:unhideWhenUsed="1"/>
+    <w:lsdException w:name="List Continue" w:semiHidden="1" w:unhideWhenUsed="1"/>
+    <w:lsdException w:name="List Continue 2" w:semiHidden="1" w:unhideWhenUsed="1"/>
+    <w:lsdException w:name="List Continue 3" w:semiHidden="1" w:unhideWhenUsed="1"/>
+    <w:lsdException w:name="List Continue 4" w:semiHidden="1" w:unhideWhenUsed="1"/>
+    <w:lsdException w:name="List Continue 5" w:semiHidden="1" w:unhideWhenUsed="1"/>
+    <w:lsdException w:name="Message Header" w:semiHidden="1" w:unhideWhenUsed="1"/>
+    <w:lsdException w:name="Subtitle" w:uiPriority="11" w:qFormat="1"/>
+    <w:lsdException w:name="Salutation" w:semiHidden="1" w:unhideWhenUsed="1"/>
+    <w:lsdException w:name="Date" w:semiHidden="1" w:unhideWhenUsed="1"/>
+    <w:lsdException w:name="Body Text First Indent" w:semiHidden="1" w:unhideWhenUsed="1"/>
+    <w:lsdException w:name="Body Text First Indent 2" w:semiHidden="1" w:unhideWhenUsed="1"/>
+    <w:lsdException w:name="Note Heading" w:semiHidden="1" w:unhideWhenUsed="1"/>
+    <w:lsdException w:name="Body Text 2" w:semiHidden="1" w:unhideWhenUsed="1"/>
+    <w:lsdException w:name="Body Text 3" w:semiHidden="1" w:unhideWhenUsed="1"/>
+    <w:lsdException w:name="Body Text Indent 2" w:semiHidden="1" w:unhideWhenUsed="1"/>
+    <w:lsdException w:name="Body Text Indent 3" w:semiHidden="1" w:unhideWhenUsed="1"/>
+    <w:lsdException w:name="Block Text" w:semiHidden="1" w:unhideWhenUsed="1"/>
+    <w:lsdException w:name="Hyperlink" w:semiHidden="1" w:unhideWhenUsed="1"/>
+    <w:lsdException w:name="FollowedHyperlink" w:semiHidden="1" w:unhideWhenUsed="1"/>
+    <w:lsdException w:name="Strong" w:uiPriority="22" w:qFormat="1"/>
+    <w:lsdException w:name="Emphasis" w:uiPriority="20" w:qFormat="1"/>
+    <w:lsdException w:name="Document Map" w:semiHidden="1" w:unhideWhenUsed="1"/>
+    <w:lsdException w:name="Plain Text" w:semiHidden="1" w:unhideWhenUsed="1"/>
+    <w:lsdException w:name="E-mail Signature" w:semiHidden="1" w:unhideWhenUsed="1"/>
+    <w:lsdException w:name="HTML Top of Form" w:semiHidden="1" w:unhideWhenUsed="1"/>
+    <w:lsdException w:name="HTML Bottom of Form" w:semiHidden="1" w:unhideWhenUsed="1"/>
+    <w:lsdException w:name="Normal (Web)" w:semiHidden="1" w:unhideWhenUsed="1"/>
+    <w:lsdException w:name="HTML Acronym" w:semiHidden="1" w:unhideWhenUsed="1"/>
+    <w:lsdException w:name="HTML Address" w:semiHidden="1" w:unhideWhenUsed="1"/>
+    <w:lsdException w:name="HTML Cite" w:semiHidden="1" w:unhideWhenUsed="1"/>
+    <w:lsdException w:name="HTML Code" w:semiHidden="1" w:unhideWhenUsed="1"/>
+    <w:lsdException w:name="HTML Definition" w:semiHidden="1" w:unhideWhenUsed="1"/>
+    <w:lsdException w:name="HTML Keyboard" w:semiHidden="1" w:unhideWhenUsed="1"/>
+    <w:lsdException w:name="HTML Preformatted" w:semiHidden="1" w:unhideWhenUsed="1"/>
+    <w:lsdException w:name="HTML Sample" w:semiHidden="1" w:unhideWhenUsed="1"/>
+    <w:lsdException w:name="HTML Typewriter" w:semiHidden="1" w:unhideWhenUsed="1"/>
+    <w:lsdException w:name="HTML Variable" w:semiHidden="1" w:unhideWhenUsed="1"/>
+    <w:lsdException w:name="Normal Table" w:semiHidden="1" w:unhideWhenUsed="1"/>
+    <w:lsdException w:name="annotation subject" w:semiHidden="1" w:unhideWhenUsed="1"/>
+    <w:lsdException w:name="No List" w:semiHidden="1" w:unhideWhenUsed="1"/>
+    <w:lsdException w:name="Outline List 1" w:semiHidden="1" w:unhideWhenUsed="1"/>
+    <w:lsdException w:name="Outline List 2" w:semiHidden="1" w:unhideWhenUsed="1"/>
+    <w:lsdException w:name="Outline List 3" w:semiHidden="1" w:unhideWhenUsed="1"/>
+    <w:lsdException w:name="Table Simple 1" w:semiHidden="1" w:unhideWhenUsed="1"/>
+    <w:lsdException w:name="Table Simple 2" w:semiHidden="1" w:unhideWhenUsed="1"/>
+    <w:lsdException w:name="Table Simple 3" w:semiHidden="1" w:unhideWhenUsed="1"/>
+    <w:lsdException w:name="Table Classic 1" w:semiHidden="1" w:unhideWhenUsed="1"/>
+    <w:lsdException w:name="Table Classic 2" w:semiHidden="1" w:unhideWhenUsed="1"/>
+    <w:lsdException w:name="Table Classic 3" w:semiHidden="1" w:unhideWhenUsed="1"/>
+    <w:lsdException w:name="Table Classic 4" w:semiHidden="1" w:unhideWhenUsed="1"/>
+    <w:lsdException w:name="Table Colorful 1" w:semiHidden="1" w:unhideWhenUsed="1"/>
+    <w:lsdException w:name="Table Colorful 2" w:semiHidden="1" w:unhideWhenUsed="1"/>
+    <w:lsdException w:name="Table Colorful 3" w:semiHidden="1" w:unhideWhenUsed="1"/>
+    <w:lsdException w:name="Table Columns 1" w:semiHidden="1" w:unhideWhenUsed="1"/>
+    <w:lsdException w:name="Table Columns 2" w:semiHidden="1" w:unhideWhenUsed="1"/>
+    <w:lsdException w:name="Table Columns 3" w:semiHidden="1" w:unhideWhenUsed="1"/>
+    <w:lsdException w:name="Table Columns 4" w:semiHidden="1" w:unhideWhenUsed="1"/>
+    <w:lsdException w:name="Table Columns 5" w:semiHidden="1" w:unhideWhenUsed="1"/>
+    <w:lsdException w:name="Table Grid 1" w:semiHidden="1" w:unhideWhenUsed="1"/>
+    <w:lsdException w:name="Table Grid 2" w:semiHidden="1" w:unhideWhenUsed="1"/>
+    <w:lsdException w:name="Table Grid 3" w:semiHidden="1" w:unhideWhenUsed="1"/>
+    <w:lsdException w:name="Table Grid 4" w:semiHidden="1" w:unhideWhenUsed="1"/>
+    <w:lsdException w:name="Table Grid 5" w:semiHidden="1" w:unhideWhenUsed="1"/>
+    <w:lsdException w:name="Table Grid 6" w:semiHidden="1" w:unhideWhenUsed="1"/>
+    <w:lsdException w:name="Table Grid 7" w:semiHidden="1" w:unhideWhenUsed="1"/>
+    <w:lsdException w:name="Table Grid 8" w:semiHidden="1" w:unhideWhenUsed="1"/>
+    <w:lsdException w:name="Table List 1" w:semiHidden="1" w:unhideWhenUsed="1"/>
+    <w:lsdException w:name="Table List 2" w:semiHidden="1" w:unhideWhenUsed="1"/>
+    <w:lsdException w:name="Table List 3" w:semiHidden="1" w:unhideWhenUsed="1"/>
+    <w:lsdException w:name="Table List 4" w:semiHidden="1" w:unhideWhenUsed="1"/>
+    <w:lsdException w:name="Table List 5" w:semiHidden="1" w:unhideWhenUsed="1"/>
+    <w:lsdException w:name="Table List 6" w:semiHidden="1" w:unhideWhenUsed="1"/>
+    <w:lsdException w:name="Table List 7" w:semiHidden="1" w:unhideWhenUsed="1"/>
+    <w:lsdException w:name="Table List 8" w:semiHidden="1" w:unhideWhenUsed="1"/>
+    <w:lsdException w:name="Table 3D effects 1" w:semiHidden="1" w:unhideWhenUsed="1"/>
+    <w:lsdException w:name="Table 3D effects 2" w:semiHidden="1" w:unhideWhenUsed="1"/>
+    <w:lsdException w:name="Table 3D effects 3" w:semiHidden="1" w:unhideWhenUsed="1"/>
+    <w:lsdException w:name="Table Contemporary" w:semiHidden="1" w:unhideWhenUsed="1"/>
+    <w:lsdException w:name="Table Elegant" w:semiHidden="1" w:unhideWhenUsed="1"/>
+    <w:lsdException w:name="Table Professional" w:semiHidden="1" w:unhideWhenUsed="1"/>
+    <w:lsdException w:name="Table Subtle 1" w:semiHidden="1" w:unhideWhenUsed="1"/>
+    <w:lsdException w:name="Table Subtle 2" w:semiHidden="1" w:unhideWhenUsed="1"/>
+    <w:lsdException w:name="Table Web 1" w:semiHidden="1" w:unhideWhenUsed="1"/>
+    <w:lsdException w:name="Table Web 2" w:semiHidden="1" w:unhideWhenUsed="1"/>
+    <w:lsdException w:name="Table Web 3" w:semiHidden="1" w:unhideWhenUsed="1"/>
+    <w:lsdException w:name="Balloon Text" w:semiHidden="1" w:unhideWhenUsed="1"/>
+    <w:lsdException w:name="Table Grid" w:uiPriority="39"/>
+    <w:lsdException w:name="Table Theme" w:semiHidden="1" w:unhideWhenUsed="1"/>
+    <w:lsdException w:name="Placeholder Text" w:semiHidden="1" w:uiPriority="67"/>
+    <w:lsdException w:name="No Spacing" w:uiPriority="1" w:qFormat="1"/>
+    <w:lsdException w:name="Light Shading" w:uiPriority="60"/>
+    <w:lsdException w:name="Light List" w:uiPriority="61"/>
+    <w:lsdException w:name="Light Grid" w:uiPriority="62"/>
+    <w:lsdException w:name="Medium Shading 1" w:uiPriority="63"/>
+    <w:lsdException w:name="Medium Shading 2" w:uiPriority="64"/>
+    <w:lsdException w:name="Medium List 1" w:uiPriority="65"/>
+    <w:lsdException w:name="Medium List 2" w:uiPriority="66"/>
+    <w:lsdException w:name="Medium Grid 1" w:uiPriority="67"/>
+    <w:lsdException w:name="Medium Grid 2" w:uiPriority="68"/>
+    <w:lsdException w:name="Medium Grid 3" w:uiPriority="69"/>
+    <w:lsdException w:name="Dark List" w:uiPriority="70"/>
+    <w:lsdException w:name="Colorful Shading" w:uiPriority="71"/>
+    <w:lsdException w:name="Colorful List" w:uiPriority="72"/>
+    <w:lsdException w:name="Colorful Grid" w:uiPriority="73"/>
+    <w:lsdException w:name="Light Shading Accent 1" w:uiPriority="60"/>
+    <w:lsdException w:name="Light List Accent 1" w:uiPriority="61"/>
+    <w:lsdException w:name="Light Grid Accent 1" w:uiPriority="62"/>
+    <w:lsdException w:name="Medium Shading 1 Accent 1" w:uiPriority="63"/>
+    <w:lsdException w:name="Medium Shading 2 Accent 1" w:uiPriority="64"/>
+    <w:lsdException w:name="Medium List 1 Accent 1" w:uiPriority="65"/>
+    <w:lsdException w:name="Revision" w:semiHidden="1"/>
+    <w:lsdException w:name="List Paragraph" w:uiPriority="34" w:qFormat="1"/>
+    <w:lsdException w:name="Quote" w:uiPriority="29" w:qFormat="1"/>
+    <w:lsdException w:name="Intense Quote" w:uiPriority="30" w:qFormat="1"/>
+    <w:lsdException w:name="Medium List 2 Accent 1" w:uiPriority="66"/>
+    <w:lsdException w:name="Medium Grid 1 Accent 1" w:uiPriority="67"/>
+    <w:lsdException w:name="Medium Grid 2 Accent 1" w:uiPriority="68"/>
+    <w:lsdException w:name="Medium Grid 3 Accent 1" w:uiPriority="69"/>
+    <w:lsdException w:name="Dark List Accent 1" w:uiPriority="70"/>
+    <w:lsdException w:name="Colorful Shading Accent 1" w:uiPriority="71"/>
+    <w:lsdException w:name="Colorful List Accent 1" w:uiPriority="72"/>
+    <w:lsdException w:name="Colorful Grid Accent 1" w:uiPriority="73"/>
+    <w:lsdException w:name="Light Shading Accent 2" w:uiPriority="60"/>
+    <w:lsdException w:name="Light List Accent 2" w:uiPriority="61"/>
+    <w:lsdException w:name="Light Grid Accent 2" w:uiPriority="62"/>
+    <w:lsdException w:name="Medium Shading 1 Accent 2" w:uiPriority="63"/>
+    <w:lsdException w:name="Medium Shading 2 Accent 2" w:uiPriority="64"/>
+    <w:lsdException w:name="Medium List 1 Accent 2" w:uiPriority="65"/>
+    <w:lsdException w:name="Medium List 2 Accent 2" w:uiPriority="66"/>
+    <w:lsdException w:name="Medium Grid 1 Accent 2" w:uiPriority="67"/>
+    <w:lsdException w:name="Medium Grid 2 Accent 2" w:uiPriority="68"/>
+    <w:lsdException w:name="Medium Grid 3 Accent 2" w:uiPriority="69"/>
+    <w:lsdException w:name="Dark List Accent 2" w:uiPriority="70"/>
+    <w:lsdException w:name="Colorful Shading Accent 2" w:uiPriority="71"/>
+    <w:lsdException w:name="Colorful List Accent 2" w:uiPriority="72"/>
+    <w:lsdException w:name="Colorful Grid Accent 2" w:uiPriority="73"/>
+    <w:lsdException w:name="Light Shading Accent 3" w:uiPriority="60"/>
+    <w:lsdException w:name="Light List Accent 3" w:uiPriority="61"/>
+    <w:lsdException w:name="Light Grid Accent 3" w:uiPriority="62"/>
+    <w:lsdException w:name="Medium Shading 1 Accent 3" w:uiPriority="63"/>
+    <w:lsdException w:name="Medium Shading 2 Accent 3" w:uiPriority="64"/>
+    <w:lsdException w:name="Medium List 1 Accent 3" w:uiPriority="65"/>
+    <w:lsdException w:name="Medium List 2 Accent 3" w:uiPriority="66"/>
+    <w:lsdException w:name="Medium Grid 1 Accent 3" w:uiPriority="67"/>
+    <w:lsdException w:name="Medium Grid 2 Accent 3" w:uiPriority="68"/>
+    <w:lsdException w:name="Medium Grid 3 Accent 3" w:uiPriority="69"/>
+    <w:lsdException w:name="Dark List Accent 3" w:uiPriority="70"/>
+    <w:lsdException w:name="Colorful Shading Accent 3" w:uiPriority="71"/>
+    <w:lsdException w:name="Colorful List Accent 3" w:uiPriority="72"/>
+    <w:lsdException w:name="Colorful Grid Accent 3" w:uiPriority="73"/>
+    <w:lsdException w:name="Light Shading Accent 4" w:uiPriority="60"/>
+    <w:lsdException w:name="Light List Accent 4" w:uiPriority="61"/>
+    <w:lsdException w:name="Light Grid Accent 4" w:uiPriority="62"/>
+    <w:lsdException w:name="Medium Shading 1 Accent 4" w:uiPriority="63"/>
+    <w:lsdException w:name="Medium Shading 2 Accent 4" w:uiPriority="64"/>
+    <w:lsdException w:name="Medium List 1 Accent 4" w:uiPriority="65"/>
+    <w:lsdException w:name="Medium List 2 Accent 4" w:uiPriority="66"/>
+    <w:lsdException w:name="Medium Grid 1 Accent 4" w:uiPriority="67"/>
+    <w:lsdException w:name="Medium Grid 2 Accent 4" w:uiPriority="68"/>
+    <w:lsdException w:name="Medium Grid 3 Accent 4" w:uiPriority="69"/>
+    <w:lsdException w:name="Dark List Accent 4" w:uiPriority="70"/>
+    <w:lsdException w:name="Colorful Shading Accent 4" w:uiPriority="71"/>
+    <w:lsdException w:name="Colorful List Accent 4" w:uiPriority="72"/>
+    <w:lsdException w:name="Colorful Grid Accent 4" w:uiPriority="73"/>
+    <w:lsdException w:name="Light Shading Accent 5" w:uiPriority="60"/>
+    <w:lsdException w:name="Light List Accent 5" w:uiPriority="61"/>
+    <w:lsdException w:name="Light Grid Accent 5" w:uiPriority="62"/>
+    <w:lsdException w:name="Medium Shading 1 Accent 5" w:uiPriority="63"/>
+    <w:lsdException w:name="Medium Shading 2 Accent 5" w:uiPriority="64"/>
+    <w:lsdException w:name="Medium List 1 Accent 5" w:uiPriority="65"/>
+    <w:lsdException w:name="Medium List 2 Accent 5" w:uiPriority="66"/>
+    <w:lsdException w:name="Medium Grid 1 Accent 5" w:uiPriority="67"/>
+    <w:lsdException w:name="Medium Grid 2 Accent 5" w:uiPriority="68"/>
+    <w:lsdException w:name="Medium Grid 3 Accent 5" w:uiPriority="69"/>
+    <w:lsdException w:name="Dark List Accent 5" w:uiPriority="70"/>
+    <w:lsdException w:name="Colorful Shading Accent 5" w:uiPriority="71"/>
+    <w:lsdException w:name="Colorful List Accent 5" w:uiPriority="72"/>
+    <w:lsdException w:name="Colorful Grid Accent 5" w:uiPriority="73"/>
+    <w:lsdException w:name="Light Shading Accent 6" w:uiPriority="60"/>
+    <w:lsdException w:name="Light List Accent 6" w:uiPriority="61"/>
+    <w:lsdException w:name="Light Grid Accent 6" w:uiPriority="62"/>
+    <w:lsdException w:name="Medium Shading 1 Accent 6" w:uiPriority="63"/>
+    <w:lsdException w:name="Medium Shading 2 Accent 6" w:uiPriority="64"/>
+    <w:lsdException w:name="Medium List 1 Accent 6" w:uiPriority="65"/>
+    <w:lsdException w:name="Medium List 2 Accent 6" w:uiPriority="66"/>
+    <w:lsdException w:name="Medium Grid 1 Accent 6" w:uiPriority="67"/>
+    <w:lsdException w:name="Medium Grid 2 Accent 6" w:uiPriority="68"/>
+    <w:lsdException w:name="Medium Grid 3 Accent 6" w:uiPriority="69"/>
+    <w:lsdException w:name="Dark List Accent 6" w:uiPriority="70"/>
+    <w:lsdException w:name="Colorful Shading Accent 6" w:uiPriority="71"/>
+    <w:lsdException w:name="Colorful List Accent 6" w:uiPriority="72"/>
+    <w:lsdException w:name="Colorful Grid Accent 6" w:uiPriority="73"/>
+    <w:lsdException w:name="Subtle Emphasis" w:uiPriority="19" w:qFormat="1"/>
+    <w:lsdException w:name="Intense Emphasis" w:uiPriority="21" w:qFormat="1"/>
+    <w:lsdException w:name="Subtle Reference" w:uiPriority="31" w:qFormat="1"/>
+    <w:lsdException w:name="Intense Reference" w:uiPriority="32" w:qFormat="1"/>
+    <w:lsdException w:name="Book Title" w:uiPriority="33" w:qFormat="1"/>
+    <w:lsdException w:name="Bibliography" w:semiHidden="1" w:uiPriority="37" w:unhideWhenUsed="1"/>
+    <w:lsdException w:name="TOC Heading" w:semiHidden="1" w:uiPriority="39" w:unhideWhenUsed="1" w:qFormat="1"/>
+    <w:lsdException w:name="Plain Table 1" w:uiPriority="41"/>
+    <w:lsdException w:name="Plain Table 2" w:uiPriority="42"/>
+    <w:lsdException w:name="Plain Table 3" w:uiPriority="43"/>
+    <w:lsdException w:name="Plain Table 4" w:uiPriority="44"/>
+    <w:lsdException w:name="Plain Table 5" w:uiPriority="45"/>
+    <w:lsdException w:name="Grid Table Light" w:uiPriority="40"/>
+    <w:lsdException w:name="Grid Table 1 Light" w:uiPriority="46"/>
+    <w:lsdException w:name="Grid Table 2" w:uiPriority="47"/>
+    <w:lsdException w:name="Grid Table 3" w:uiPriority="48"/>
+    <w:lsdException w:name="Grid Table 4" w:uiPriority="49"/>
+    <w:lsdException w:name="Grid Table 5 Dark" w:uiPriority="50"/>
+    <w:lsdException w:name="Grid Table 6 Colorful" w:uiPriority="51"/>
+    <w:lsdException w:name="Grid Table 7 Colorful" w:uiPriority="52"/>
+    <w:lsdException w:name="Grid Table 1 Light Accent 1" w:uiPriority="46"/>
+    <w:lsdException w:name="Grid Table 2 Accent 1" w:uiPriority="47"/>
+    <w:lsdException w:name="Grid Table 3 Accent 1" w:uiPriority="48"/>
+    <w:lsdException w:name="Grid Table 4 Accent 1" w:uiPriority="49"/>
+    <w:lsdException w:name="Grid Table 5 Dark Accent 1" w:uiPriority="50"/>
+    <w:lsdException w:name="Grid Table 6 Colorful Accent 1" w:uiPriority="51"/>
+    <w:lsdException w:name="Grid Table 7 Colorful Accent 1" w:uiPriority="52"/>
+    <w:lsdException w:name="Grid Table 1 Light Accent 2" w:uiPriority="46"/>
+    <w:lsdException w:name="Grid Table 2 Accent 2" w:uiPriority="47"/>
+    <w:lsdException w:name="Grid Table 3 Accent 2" w:uiPriority="48"/>
+    <w:lsdException w:name="Grid Table 4 Accent 2" w:uiPriority="49"/>
+    <w:lsdException w:name="Grid Table 5 Dark Accent 2" w:uiPriority="50"/>
+    <w:lsdException w:name="Grid Table 6 Colorful Accent 2" w:uiPriority="51"/>
+    <w:lsdException w:name="Grid Table 7 Colorful Accent 2" w:uiPriority="52"/>
+    <w:lsdException w:name="Grid Table 1 Light Accent 3" w:uiPriority="46"/>
+    <w:lsdException w:name="Grid Table 2 Accent 3" w:uiPriority="47"/>
+    <w:lsdException w:name="Grid Table 3 Accent 3" w:uiPriority="48"/>
+    <w:lsdException w:name="Grid Table 4 Accent 3" w:uiPriority="49"/>
+    <w:lsdException w:name="Grid Table 5 Dark Accent 3" w:uiPriority="50"/>
+    <w:lsdException w:name="Grid Table 6 Colorful Accent 3" w:uiPriority="51"/>
+    <w:lsdException w:name="Grid Table 7 Colorful Accent 3" w:uiPriority="52"/>
+    <w:lsdException w:name="Grid Table 1 Light Accent 4" w:uiPriority="46"/>
+    <w:lsdException w:name="Grid Table 2 Accent 4" w:uiPriority="47"/>
+    <w:lsdException w:name="Grid Table 3 Accent 4" w:uiPriority="48"/>
+    <w:lsdException w:name="Grid Table 4 Accent 4" w:uiPriority="49"/>
+    <w:lsdException w:name="Grid Table 5 Dark Accent 4" w:uiPriority="50"/>
+    <w:lsdException w:name="Grid Table 6 Colorful Accent 4" w:uiPriority="51"/>
+    <w:lsdException w:name="Grid Table 7 Colorful Accent 4" w:uiPriority="52"/>
+    <w:lsdException w:name="Grid Table 1 Light Accent 5" w:uiPriority="46"/>
+    <w:lsdException w:name="Grid Table 2 Accent 5" w:uiPriority="47"/>
+    <w:lsdException w:name="Grid Table 3 Accent 5" w:uiPriority="48"/>
+    <w:lsdException w:name="Grid Table 4 Accent 5" w:uiPriority="49"/>
+    <w:lsdException w:name="Grid Table 5 Dark Accent 5" w:uiPriority="50"/>
+    <w:lsdException w:name="Grid Table 6 Colorful Accent 5" w:uiPriority="51"/>
+    <w:lsdException w:name="Grid Table 7 Colorful Accent 5" w:uiPriority="52"/>
+    <w:lsdException w:name="Grid Table 1 Light Accent 6" w:uiPriority="46"/>
+    <w:lsdException w:name="Grid Table 2 Accent 6" w:uiPriority="47"/>
+    <w:lsdException w:name="Grid Table 3 Accent 6" w:uiPriority="48"/>
+    <w:lsdException w:name="Grid Table 4 Accent 6" w:uiPriority="49"/>
+    <w:lsdException w:name="Grid Table 5 Dark Accent 6" w:uiPriority="50"/>
+    <w:lsdException w:name="Grid Table 6 Colorful Accent 6" w:uiPriority="51"/>
+    <w:lsdException w:name="Grid Table 7 Colorful Accent 6" w:uiPriority="52"/>
+    <w:lsdException w:name="List Table 1 Light" w:uiPriority="46"/>
+    <w:lsdException w:name="List Table 2" w:uiPriority="47"/>
+    <w:lsdException w:name="List Table 3" w:uiPriority="48"/>
+    <w:lsdException w:name="List Table 4" w:uiPriority="49"/>
+    <w:lsdException w:name="List Table 5 Dark" w:uiPriority="50"/>
+    <w:lsdException w:name="List Table 6 Colorful" w:uiPriority="51"/>
+    <w:lsdException w:name="List Table 7 Colorful" w:uiPriority="52"/>
+    <w:lsdException w:name="List Table 1 Light Accent 1" w:uiPriority="46"/>
+    <w:lsdException w:name="List Table 2 Accent 1" w:uiPriority="47"/>
+    <w:lsdException w:name="List Table 3 Accent 1" w:uiPriority="48"/>
+    <w:lsdException w:name="List Table 4 Accent 1" w:uiPriority="49"/>
+    <w:lsdException w:name="List Table 5 Dark Accent 1" w:uiPriority="50"/>
+    <w:lsdException w:name="List Table 6 Colorful Accent 1" w:uiPriority="51"/>
+    <w:lsdException w:name="List Table 7 Colorful Accent 1" w:uiPriority="52"/>
+    <w:lsdException w:name="List Table 1 Light Accent 2" w:uiPriority="46"/>
+    <w:lsdException w:name="List Table 2 Accent 2" w:uiPriority="47"/>
+    <w:lsdException w:name="List Table 3 Accent 2" w:uiPriority="48"/>
+    <w:lsdException w:name="List Table 4 Accent 2" w:uiPriority="49"/>
+    <w:lsdException w:name="List Table 5 Dark Accent 2" w:uiPriority="50"/>
+    <w:lsdException w:name="List Table 6 Colorful Accent 2" w:uiPriority="51"/>
+    <w:lsdException w:name="List Table 7 Colorful Accent 2" w:uiPriority="52"/>
+    <w:lsdException w:name="List Table 1 Light Accent 3" w:uiPriority="46"/>
+    <w:lsdException w:name="List Table 2 Accent 3" w:uiPriority="47"/>
+    <w:lsdException w:name="List Table 3 Accent 3" w:uiPriority="48"/>
+    <w:lsdException w:name="List Table 4 Accent 3" w:uiPriority="49"/>
+    <w:lsdException w:name="List Table 5 Dark Accent 3" w:uiPriority="50"/>
+    <w:lsdException w:name="List Table 6 Colorful Accent 3" w:uiPriority="51"/>
+    <w:lsdException w:name="List Table 7 Colorful Accent 3" w:uiPriority="52"/>
+    <w:lsdException w:name="List Table 1 Light Accent 4" w:uiPriority="46"/>
+    <w:lsdException w:name="List Table 2 Accent 4" w:uiPriority="47"/>
+    <w:lsdException w:name="List Table 3 Accent 4" w:uiPriority="48"/>
+    <w:lsdException w:name="List Table 4 Accent 4" w:uiPriority="49"/>
+    <w:lsdException w:name="List Table 5 Dark Accent 4" w:uiPriority="50"/>
+    <w:lsdException w:name="List Table 6 Colorful Accent 4" w:uiPriority="51"/>
+    <w:lsdException w:name="List Table 7 Colorful Accent 4" w:uiPriority="52"/>
+    <w:lsdException w:name="List Table 1 Light Accent 5" w:uiPriority="46"/>
+    <w:lsdException w:name="List Table 2 Accent 5" w:uiPriority="47"/>
+    <w:lsdException w:name="List Table 3 Accent 5" w:uiPriority="48"/>
+    <w:lsdException w:name="List Table 4 Accent 5" w:uiPriority="49"/>
+    <w:lsdException w:name="List Table 5 Dark Accent 5" w:uiPriority="50"/>
+    <w:lsdException w:name="List Table 6 Colorful Accent 5" w:uiPriority="51"/>
+    <w:lsdException w:name="List Table 7 Colorful Accent 5" w:uiPriority="52"/>
+    <w:lsdException w:name="List Table 1 Light Accent 6" w:uiPriority="46"/>
+    <w:lsdException w:name="List Table 2 Accent 6" w:uiPriority="47"/>
+    <w:lsdException w:name="List Table 3 Accent 6" w:uiPriority="48"/>
+    <w:lsdException w:name="List Table 4 Accent 6" w:uiPriority="49"/>
+    <w:lsdException w:name="List Table 5 Dark Accent 6" w:uiPriority="50"/>
+    <w:lsdException w:name="List Table 6 Colorful Accent 6" w:uiPriority="51"/>
+    <w:lsdException w:name="List Table 7 Colorful Accent 6" w:uiPriority="52"/>
+    <w:lsdException w:name="Mention" w:semiHidden="1" w:unhideWhenUsed="1"/>
+    <w:lsdException w:name="Smart Hyperlink" w:semiHidden="1" w:unhideWhenUsed="1"/>
+    <w:lsdException w:name="Hashtag" w:semiHidden="1" w:unhideWhenUsed="1"/>
+    <w:lsdException w:name="Unresolved Mention" w:semiHidden="1" w:unhideWhenUsed="1"/>
+    <w:lsdException w:name="Smart Link" w:semiHidden="1" w:unhideWhenUsed="1"/>
+  </w:latentStyles>
+  <w:style w:type="paragraph" w:default="1" w:styleId="Normal">
+    <w:name w:val="Normal"/>
+    <w:qFormat/>
+  </w:style>
+  <w:style w:type="character" w:default="1" w:styleId="DefaultParagraphFont">
+    <w:name w:val="Default Paragraph Font"/>
+    <w:uiPriority w:val="1"/>
+    <w:semiHidden/>
+    <w:unhideWhenUsed/>
+  </w:style>
+  <w:style w:type="table" w:default="1" w:styleId="TableNormal">
+    <w:name w:val="Normal Table"/>
+    <w:uiPriority w:val="99"/>
+    <w:semiHidden/>
+    <w:unhideWhenUsed/>
+    <w:tblPr>
+      <w:tblInd w:w="0" w:type="dxa"/>
+      <w:tblCellMar>
+        <w:top w:w="0" w:type="dxa"/>
+        <w:left w:w="108" w:type="dxa"/>
+        <w:bottom w:w="0" w:type="dxa"/>
+        <w:right w:w="108" w:type="dxa"/>
+      </w:tblCellMar>
+    </w:tblPr>
+  </w:style>
+  <w:style w:type="numbering" w:default="1" w:styleId="NoList">
+    <w:name w:val="No List"/>
+    <w:uiPriority w:val="99"/>
+    <w:semiHidden/>
+    <w:unhideWhenUsed/>
+  </w:style>
+  <w:style w:type="character" w:styleId="PlaceholderText">
+    <w:name w:val="Placeholder Text"/>
+    <w:basedOn w:val="DefaultParagraphFont"/>
+    <w:uiPriority w:val="67"/>
+    <w:semiHidden/>
+    <w:rsid w:val="00880268"/>
+    <w:rPr>
+      <w:color w:val="666666"/>
+    </w:rPr>
+  </w:style>
+</w:styles>
+</file>
+
+<file path=word/glossary/webSettings.xml><?xml version="1.0" encoding="utf-8"?>
+<w:webSettings xmlns:mc="http://schemas.openxmlformats.org/markup-compatibility/2006" xmlns:r="http://schemas.openxmlformats.org/officeDocument/2006/relationships" xmlns:w="http://schemas.openxmlformats.org/wordprocessingml/2006/main" xmlns:w14="http://schemas.microsoft.com/office/word/2010/wordml" xmlns:w15="http://schemas.microsoft.com/office/word/2012/wordml" xmlns:w16cex="http://schemas.microsoft.com/office/word/2018/wordml/cex" xmlns:w16cid="http://schemas.microsoft.com/office/word/2016/wordml/cid" xmlns:w16="http://schemas.microsoft.com/office/word/2018/wordml" xmlns:w16sdtdh="http://schemas.microsoft.com/office/word/2020/wordml/sdtdatahash" xmlns:w16se="http://schemas.microsoft.com/office/word/2015/wordml/symex" mc:Ignorable="w14 w15 w16se w16cid w16 w16cex w16sdtdh">
+  <w:optimizeForBrowser/>
+  <w:allowPNG/>
+</w:webSettings>
 </file>
 
 <file path=word/theme/theme1.xml><?xml version="1.0" encoding="utf-8"?>
@@ -6224,6 +7865,26 @@
 </a:theme>
 </file>
 
+<file path=word/webextensions/taskpanes.xml><?xml version="1.0" encoding="utf-8"?>
+<wetp:taskpanes xmlns:wetp="http://schemas.microsoft.com/office/webextensions/taskpanes/2010/11">
+  <wetp:taskpane dockstate="right" visibility="0" width="350" row="0">
+    <wetp:webextensionref xmlns:r="http://schemas.openxmlformats.org/officeDocument/2006/relationships" r:id="rId1"/>
+  </wetp:taskpane>
+</wetp:taskpanes>
+</file>
+
+<file path=word/webextensions/webextension1.xml><?xml version="1.0" encoding="utf-8"?>
+<we:webextension xmlns:we="http://schemas.microsoft.com/office/webextensions/webextension/2010/11" id="{208136EA-64DA-8148-BA5D-3BCAFF726839}">
+  <we:reference id="55da0767-eb41-43c5-87ca-3799bace4589" version="1.0.1.0" store="EXCatalog" storeType="EXCatalog"/>
+  <we:alternateReferences>
+    <we:reference id="WA104380917" version="1.0.1.0" store="en-US" storeType="OMEX"/>
+  </we:alternateReferences>
+  <we:properties/>
+  <we:bindings/>
+  <we:snapshot xmlns:r="http://schemas.openxmlformats.org/officeDocument/2006/relationships"/>
+</we:webextension>
+</file>
+
 <file path=customXml/item1.xml><?xml version="1.0" encoding="utf-8"?>
 <b:Sources xmlns:b="http://schemas.openxmlformats.org/officeDocument/2006/bibliography" xmlns="http://schemas.openxmlformats.org/officeDocument/2006/bibliography" SelectedStyle="/APA.XSL" StyleName="APA"/>
 </file>

</xml_diff>